<commit_message>
creation of new files in y folder for the exorcises
I created some new files in the folder with my name, mainly queries
</commit_message>
<xml_diff>
--- a/no_BAU/documents/FIG_2022_11734_Lemmen_daSilvaMano_Chipofya FINAL.docx
+++ b/no_BAU/documents/FIG_2022_11734_Lemmen_daSilvaMano_Chipofya FINAL.docx
@@ -4,7 +4,7 @@
   <w:body>
     <w:p>
       <w:pPr>
-        <w:pStyle w:val="Kop1"/>
+        <w:pStyle w:val="Heading1"/>
         <w:rPr>
           <w:lang w:val="en-GB"/>
         </w:rPr>
@@ -20,7 +20,7 @@
     </w:p>
     <w:p>
       <w:pPr>
-        <w:pStyle w:val="Kop1"/>
+        <w:pStyle w:val="Heading1"/>
         <w:spacing w:before="0"/>
         <w:rPr>
           <w:lang w:val="en-GB"/>
@@ -121,7 +121,7 @@
     </w:p>
     <w:p>
       <w:pPr>
-        <w:pStyle w:val="Plattetekst"/>
+        <w:pStyle w:val="BodyText"/>
         <w:jc w:val="center"/>
         <w:rPr>
           <w:b/>
@@ -131,7 +131,7 @@
     </w:p>
     <w:p>
       <w:pPr>
-        <w:pStyle w:val="Plattetekst"/>
+        <w:pStyle w:val="BodyText"/>
         <w:jc w:val="center"/>
         <w:rPr>
           <w:b/>
@@ -141,7 +141,7 @@
     </w:p>
     <w:p>
       <w:pPr>
-        <w:pStyle w:val="Plattetekst"/>
+        <w:pStyle w:val="BodyText"/>
         <w:jc w:val="both"/>
         <w:rPr>
           <w:lang w:val="en-GB"/>
@@ -223,15 +223,15 @@
     </w:p>
     <w:p>
       <w:pPr>
-        <w:pStyle w:val="Plattetekst"/>
-        <w:rPr>
-          <w:lang w:val="en-GB"/>
-        </w:rPr>
-      </w:pPr>
-    </w:p>
-    <w:p>
-      <w:pPr>
-        <w:pStyle w:val="Plattetekst"/>
+        <w:pStyle w:val="BodyText"/>
+        <w:rPr>
+          <w:lang w:val="en-GB"/>
+        </w:rPr>
+      </w:pPr>
+    </w:p>
+    <w:p>
+      <w:pPr>
+        <w:pStyle w:val="BodyText"/>
         <w:rPr>
           <w:lang w:val="en-GB"/>
         </w:rPr>
@@ -257,7 +257,7 @@
     </w:p>
     <w:p>
       <w:pPr>
-        <w:pStyle w:val="Plattetekst"/>
+        <w:pStyle w:val="BodyText"/>
         <w:rPr>
           <w:b/>
           <w:lang w:val="en-GB"/>
@@ -383,25 +383,7 @@
           <w:szCs w:val="24"/>
           <w:lang w:val="en-GB" w:eastAsia="nl-NL"/>
         </w:rPr>
-        <w:t xml:space="preserve">ed according to the LADM standard </w:t>
-      </w:r>
-      <w:proofErr w:type="gramStart"/>
-      <w:r>
-        <w:rPr>
-          <w:color w:val="000000"/>
-          <w:szCs w:val="24"/>
-          <w:lang w:val="en-GB" w:eastAsia="nl-NL"/>
-        </w:rPr>
-        <w:t>open up</w:t>
-      </w:r>
-      <w:proofErr w:type="gramEnd"/>
-      <w:r>
-        <w:rPr>
-          <w:color w:val="000000"/>
-          <w:szCs w:val="24"/>
-          <w:lang w:val="en-GB" w:eastAsia="nl-NL"/>
-        </w:rPr>
-        <w:t xml:space="preserve"> the possibility of teaching from the concrete level (end product) and not from the abstraction level </w:t>
+        <w:t xml:space="preserve">ed according to the LADM standard open up the possibility of teaching from the concrete level (end product) and not from the abstraction level </w:t>
       </w:r>
       <w:r>
         <w:rPr>
@@ -499,25 +481,7 @@
           <w:szCs w:val="24"/>
           <w:lang w:val="en-GB" w:eastAsia="nl-NL"/>
         </w:rPr>
-        <w:t>Different scenarios can be derived from a single dataset, demonstrating multiple levels of complexity and model variations that accommodate different local land tenure arrangements. The presentation in this session will consist of an introduction showing the different steps (</w:t>
-      </w:r>
-      <w:proofErr w:type="gramStart"/>
-      <w:r>
-        <w:rPr>
-          <w:color w:val="000000"/>
-          <w:szCs w:val="24"/>
-          <w:lang w:val="en-GB" w:eastAsia="nl-NL"/>
-        </w:rPr>
-        <w:t>i.e.</w:t>
-      </w:r>
-      <w:proofErr w:type="gramEnd"/>
-      <w:r>
-        <w:rPr>
-          <w:color w:val="000000"/>
-          <w:szCs w:val="24"/>
-          <w:lang w:val="en-GB" w:eastAsia="nl-NL"/>
-        </w:rPr>
-        <w:t xml:space="preserve"> map, tables, UML model). Afterwards, a live demonstration will show the didactic possibilities that such a dataset, and the associated tools, can offer.</w:t>
+        <w:t>Different scenarios can be derived from a single dataset, demonstrating multiple levels of complexity and model variations that accommodate different local land tenure arrangements. The presentation in this session will consist of an introduction showing the different steps (i.e. map, tables, UML model). Afterwards, a live demonstration will show the didactic possibilities that such a dataset, and the associated tools, can offer.</w:t>
       </w:r>
     </w:p>
     <w:p>
@@ -554,7 +518,7 @@
     </w:p>
     <w:p>
       <w:pPr>
-        <w:pStyle w:val="Kop1"/>
+        <w:pStyle w:val="Heading1"/>
         <w:rPr>
           <w:lang w:val="en-GB"/>
         </w:rPr>
@@ -575,7 +539,7 @@
     </w:p>
     <w:p>
       <w:pPr>
-        <w:pStyle w:val="Kop1"/>
+        <w:pStyle w:val="Heading1"/>
         <w:spacing w:before="0"/>
         <w:rPr>
           <w:lang w:val="en-GB"/>
@@ -661,7 +625,7 @@
     </w:p>
     <w:p>
       <w:pPr>
-        <w:pStyle w:val="Plattetekst"/>
+        <w:pStyle w:val="BodyText"/>
         <w:rPr>
           <w:lang w:val="it-IT"/>
         </w:rPr>
@@ -669,7 +633,7 @@
     </w:p>
     <w:p>
       <w:pPr>
-        <w:pStyle w:val="Plattetekst"/>
+        <w:pStyle w:val="BodyText"/>
         <w:rPr>
           <w:lang w:val="it-IT"/>
         </w:rPr>
@@ -691,15 +655,15 @@
     </w:p>
     <w:p>
       <w:pPr>
-        <w:pStyle w:val="Plattetekst"/>
-        <w:rPr>
-          <w:lang w:val="en-GB"/>
-        </w:rPr>
-      </w:pPr>
-    </w:p>
-    <w:p>
-      <w:pPr>
-        <w:pStyle w:val="Normaalweb"/>
+        <w:pStyle w:val="BodyText"/>
+        <w:rPr>
+          <w:lang w:val="en-GB"/>
+        </w:rPr>
+      </w:pPr>
+    </w:p>
+    <w:p>
+      <w:pPr>
+        <w:pStyle w:val="NormalWeb"/>
         <w:spacing w:before="0" w:beforeAutospacing="0" w:after="0" w:afterAutospacing="0"/>
         <w:jc w:val="both"/>
         <w:rPr>
@@ -983,7 +947,7 @@
     </w:p>
     <w:p>
       <w:pPr>
-        <w:pStyle w:val="Normaalweb"/>
+        <w:pStyle w:val="NormalWeb"/>
         <w:spacing w:before="0" w:beforeAutospacing="0" w:after="0" w:afterAutospacing="0"/>
         <w:jc w:val="both"/>
         <w:rPr>
@@ -994,7 +958,7 @@
     </w:p>
     <w:p>
       <w:pPr>
-        <w:pStyle w:val="Normaalweb"/>
+        <w:pStyle w:val="NormalWeb"/>
         <w:spacing w:before="0" w:beforeAutospacing="0" w:after="0" w:afterAutospacing="0"/>
         <w:jc w:val="both"/>
         <w:rPr>
@@ -1180,7 +1144,7 @@
     </w:p>
     <w:p>
       <w:pPr>
-        <w:pStyle w:val="Normaalweb"/>
+        <w:pStyle w:val="NormalWeb"/>
         <w:spacing w:before="0" w:beforeAutospacing="0" w:after="0" w:afterAutospacing="0"/>
         <w:jc w:val="both"/>
         <w:rPr>
@@ -1191,7 +1155,7 @@
     </w:p>
     <w:p>
       <w:pPr>
-        <w:pStyle w:val="Normaalweb"/>
+        <w:pStyle w:val="NormalWeb"/>
         <w:spacing w:before="0" w:beforeAutospacing="0" w:after="0" w:afterAutospacing="0"/>
         <w:jc w:val="both"/>
         <w:rPr>
@@ -1358,23 +1322,7 @@
           <w:color w:val="000000"/>
           <w:lang w:val="en-GB"/>
         </w:rPr>
-        <w:t xml:space="preserve">, interpret, </w:t>
-      </w:r>
-      <w:proofErr w:type="gramStart"/>
-      <w:r>
-        <w:rPr>
-          <w:color w:val="000000"/>
-          <w:lang w:val="en-GB"/>
-        </w:rPr>
-        <w:t>apply</w:t>
-      </w:r>
-      <w:proofErr w:type="gramEnd"/>
-      <w:r>
-        <w:rPr>
-          <w:color w:val="000000"/>
-          <w:lang w:val="en-GB"/>
-        </w:rPr>
-        <w:t xml:space="preserve"> and thus understand the wealth of functionality</w:t>
+        <w:t>, interpret, apply and thus understand the wealth of functionality</w:t>
       </w:r>
       <w:r>
         <w:rPr>
@@ -1400,7 +1348,7 @@
     </w:p>
     <w:p>
       <w:pPr>
-        <w:pStyle w:val="Normaalweb"/>
+        <w:pStyle w:val="NormalWeb"/>
         <w:spacing w:before="0" w:beforeAutospacing="0" w:after="0" w:afterAutospacing="0"/>
         <w:jc w:val="both"/>
         <w:rPr>
@@ -1411,7 +1359,7 @@
     </w:p>
     <w:p>
       <w:pPr>
-        <w:pStyle w:val="Normaalweb"/>
+        <w:pStyle w:val="NormalWeb"/>
         <w:spacing w:before="0" w:beforeAutospacing="0" w:after="0" w:afterAutospacing="0"/>
         <w:jc w:val="both"/>
         <w:rPr>
@@ -1438,28 +1386,12 @@
           <w:color w:val="000000"/>
           <w:lang w:val="en-GB"/>
         </w:rPr>
-        <w:t xml:space="preserve"> according to the LADM standard </w:t>
-      </w:r>
-      <w:proofErr w:type="gramStart"/>
-      <w:r>
-        <w:rPr>
-          <w:color w:val="000000"/>
-          <w:lang w:val="en-GB"/>
-        </w:rPr>
-        <w:t>open up</w:t>
-      </w:r>
-      <w:proofErr w:type="gramEnd"/>
-      <w:r>
-        <w:rPr>
-          <w:color w:val="000000"/>
-          <w:lang w:val="en-GB"/>
-        </w:rPr>
-        <w:t xml:space="preserve"> the possibility of teaching from the concrete level (end product) and not from the abstraction level (UML). This means starting from a cadastral map with visually linked rights and entitled parties. Then the translation of this data into database tables is the next level of understanding. What do these tables look like for the data shown on the map? Finally, the link between database tables and UML diagrams is presented to the students. This approach is presented here.</w:t>
-      </w:r>
-    </w:p>
-    <w:p>
-      <w:pPr>
-        <w:pStyle w:val="Normaalweb"/>
+        <w:t xml:space="preserve"> according to the LADM standard open up the possibility of teaching from the concrete level (end product) and not from the abstraction level (UML). This means starting from a cadastral map with visually linked rights and entitled parties. Then the translation of this data into database tables is the next level of understanding. What do these tables look like for the data shown on the map? Finally, the link between database tables and UML diagrams is presented to the students. This approach is presented here.</w:t>
+      </w:r>
+    </w:p>
+    <w:p>
+      <w:pPr>
+        <w:pStyle w:val="NormalWeb"/>
         <w:spacing w:before="0" w:beforeAutospacing="0" w:after="0" w:afterAutospacing="0"/>
         <w:jc w:val="both"/>
         <w:rPr>
@@ -1470,7 +1402,7 @@
     </w:p>
     <w:p>
       <w:pPr>
-        <w:pStyle w:val="Normaalweb"/>
+        <w:pStyle w:val="NormalWeb"/>
         <w:spacing w:before="0" w:beforeAutospacing="0" w:after="0" w:afterAutospacing="0"/>
         <w:jc w:val="both"/>
         <w:rPr>
@@ -1641,7 +1573,7 @@
     </w:p>
     <w:p>
       <w:pPr>
-        <w:pStyle w:val="Normaalweb"/>
+        <w:pStyle w:val="NormalWeb"/>
         <w:spacing w:before="0" w:beforeAutospacing="0" w:after="0" w:afterAutospacing="0"/>
         <w:jc w:val="both"/>
         <w:rPr>
@@ -1652,7 +1584,7 @@
     </w:p>
     <w:p>
       <w:pPr>
-        <w:pStyle w:val="Normaalweb"/>
+        <w:pStyle w:val="NormalWeb"/>
         <w:spacing w:before="0" w:beforeAutospacing="0" w:after="0" w:afterAutospacing="0"/>
         <w:jc w:val="both"/>
         <w:rPr>
@@ -1667,23 +1599,7 @@
           <w:color w:val="000000"/>
           <w:lang w:val="en-GB"/>
         </w:rPr>
-        <w:t xml:space="preserve">Along with the didactic approach, we </w:t>
-      </w:r>
-      <w:proofErr w:type="gramStart"/>
-      <w:r>
-        <w:rPr>
-          <w:color w:val="000000"/>
-          <w:lang w:val="en-GB"/>
-        </w:rPr>
-        <w:t>made an effort</w:t>
-      </w:r>
-      <w:proofErr w:type="gramEnd"/>
-      <w:r>
-        <w:rPr>
-          <w:color w:val="000000"/>
-          <w:lang w:val="en-GB"/>
-        </w:rPr>
-        <w:t xml:space="preserve"> to ensure the datasets have a low entry barrier regarding financial costs and software availability. All the datasets are distributed using open specifications</w:t>
+        <w:t>Along with the didactic approach, we made an effort to ensure the datasets have a low entry barrier regarding financial costs and software availability. All the datasets are distributed using open specifications</w:t>
       </w:r>
       <w:r>
         <w:rPr>
@@ -1749,9 +1665,8 @@
           <w:color w:val="000000"/>
           <w:lang w:val="en-GB"/>
         </w:rPr>
-        <w:t>Attribution-</w:t>
-      </w:r>
-      <w:proofErr w:type="gramStart"/>
+        <w:t>Attribution-Non Commercial 4.0 International</w:t>
+      </w:r>
       <w:r>
         <w:rPr>
           <w:i/>
@@ -1759,9 +1674,8 @@
           <w:color w:val="000000"/>
           <w:lang w:val="en-GB"/>
         </w:rPr>
-        <w:t>Non Commercial</w:t>
-      </w:r>
-      <w:proofErr w:type="gramEnd"/>
+        <w:t xml:space="preserve"> </w:t>
+      </w:r>
       <w:r>
         <w:rPr>
           <w:i/>
@@ -1769,7 +1683,7 @@
           <w:color w:val="000000"/>
           <w:lang w:val="en-GB"/>
         </w:rPr>
-        <w:t xml:space="preserve"> 4.0 International</w:t>
+        <w:t>License</w:t>
       </w:r>
       <w:r>
         <w:rPr>
@@ -1778,30 +1692,12 @@
           <w:color w:val="000000"/>
           <w:lang w:val="en-GB"/>
         </w:rPr>
-        <w:t xml:space="preserve"> </w:t>
-      </w:r>
-      <w:r>
-        <w:rPr>
-          <w:i/>
-          <w:iCs/>
-          <w:color w:val="000000"/>
-          <w:lang w:val="en-GB"/>
-        </w:rPr>
-        <w:t>License</w:t>
-      </w:r>
-      <w:r>
-        <w:rPr>
-          <w:i/>
-          <w:iCs/>
-          <w:color w:val="000000"/>
-          <w:lang w:val="en-GB"/>
-        </w:rPr>
         <w:t>.</w:t>
       </w:r>
     </w:p>
     <w:p>
       <w:pPr>
-        <w:pStyle w:val="Normaalweb"/>
+        <w:pStyle w:val="NormalWeb"/>
         <w:spacing w:before="0" w:beforeAutospacing="0" w:after="0" w:afterAutospacing="0"/>
         <w:jc w:val="both"/>
         <w:rPr>
@@ -1812,7 +1708,7 @@
     </w:p>
     <w:p>
       <w:pPr>
-        <w:pStyle w:val="Normaalweb"/>
+        <w:pStyle w:val="NormalWeb"/>
         <w:spacing w:before="0" w:beforeAutospacing="0" w:after="0" w:afterAutospacing="0"/>
         <w:jc w:val="both"/>
         <w:rPr>
@@ -1937,15 +1833,7 @@
           <w:color w:val="000000"/>
           <w:lang w:val="en-GB"/>
         </w:rPr>
-        <w:t xml:space="preserve"> – introduced in section </w:t>
-      </w:r>
-      <w:proofErr w:type="gramStart"/>
-      <w:r>
-        <w:rPr>
-          <w:color w:val="000000"/>
-          <w:lang w:val="en-GB"/>
-        </w:rPr>
-        <w:t>4</w:t>
+        <w:t xml:space="preserve"> – introduced in section 4</w:t>
       </w:r>
       <w:r>
         <w:rPr>
@@ -1954,7 +1842,6 @@
         </w:rPr>
         <w:t>..</w:t>
       </w:r>
-      <w:proofErr w:type="gramEnd"/>
       <w:r>
         <w:rPr>
           <w:color w:val="000000"/>
@@ -2063,7 +1950,7 @@
     </w:p>
     <w:p>
       <w:pPr>
-        <w:pStyle w:val="Plattetekst"/>
+        <w:pStyle w:val="BodyText"/>
         <w:rPr>
           <w:lang w:val="en-GB"/>
         </w:rPr>
@@ -2085,7 +1972,7 @@
     </w:p>
     <w:p>
       <w:pPr>
-        <w:pStyle w:val="Normaalweb"/>
+        <w:pStyle w:val="NormalWeb"/>
         <w:spacing w:before="0" w:beforeAutospacing="0" w:after="0" w:afterAutospacing="0"/>
         <w:jc w:val="both"/>
         <w:rPr>
@@ -2096,7 +1983,7 @@
     </w:p>
     <w:p>
       <w:pPr>
-        <w:pStyle w:val="Normaalweb"/>
+        <w:pStyle w:val="NormalWeb"/>
         <w:spacing w:before="0" w:beforeAutospacing="0" w:after="0" w:afterAutospacing="0"/>
         <w:jc w:val="both"/>
         <w:rPr>
@@ -2109,23 +1996,7 @@
           <w:color w:val="000000"/>
           <w:lang w:val="en-GB"/>
         </w:rPr>
-        <w:t xml:space="preserve">In teaching land administration at the ITC, we try to establish methodologies for documenting </w:t>
-      </w:r>
-      <w:proofErr w:type="gramStart"/>
-      <w:r>
-        <w:rPr>
-          <w:color w:val="000000"/>
-          <w:lang w:val="en-GB"/>
-        </w:rPr>
-        <w:t>formal  people</w:t>
-      </w:r>
-      <w:proofErr w:type="gramEnd"/>
-      <w:r>
-        <w:rPr>
-          <w:color w:val="000000"/>
-          <w:lang w:val="en-GB"/>
-        </w:rPr>
-        <w:t xml:space="preserve"> land relations as well as informal one</w:t>
+        <w:t>In teaching land administration at the ITC, we try to establish methodologies for documenting formal  people land relations as well as informal one</w:t>
       </w:r>
       <w:r>
         <w:rPr>
@@ -2226,7 +2097,7 @@
     </w:p>
     <w:p>
       <w:pPr>
-        <w:pStyle w:val="Normaalweb"/>
+        <w:pStyle w:val="NormalWeb"/>
         <w:spacing w:before="0" w:beforeAutospacing="0" w:after="0" w:afterAutospacing="0"/>
         <w:jc w:val="both"/>
         <w:rPr>
@@ -2237,7 +2108,7 @@
     </w:p>
     <w:p>
       <w:pPr>
-        <w:pStyle w:val="Normaalweb"/>
+        <w:pStyle w:val="NormalWeb"/>
         <w:keepNext/>
         <w:spacing w:before="0" w:beforeAutospacing="0" w:after="0" w:afterAutospacing="0"/>
         <w:jc w:val="center"/>
@@ -2302,7 +2173,7 @@
     </w:p>
     <w:p>
       <w:pPr>
-        <w:pStyle w:val="Bijschrift"/>
+        <w:pStyle w:val="Caption"/>
         <w:jc w:val="center"/>
         <w:rPr>
           <w:lang w:val="en-GB"/>
@@ -2365,7 +2236,7 @@
     </w:p>
     <w:p>
       <w:pPr>
-        <w:pStyle w:val="Normaalweb"/>
+        <w:pStyle w:val="NormalWeb"/>
         <w:spacing w:before="0" w:beforeAutospacing="0" w:after="0" w:afterAutospacing="0"/>
         <w:jc w:val="both"/>
         <w:rPr>
@@ -2477,17 +2348,8 @@
           <w:color w:val="000000"/>
           <w:lang w:val="en-GB"/>
         </w:rPr>
-        <w:t xml:space="preserve">The </w:t>
-      </w:r>
-      <w:proofErr w:type="gramStart"/>
-      <w:r>
-        <w:rPr>
-          <w:color w:val="000000"/>
-          <w:lang w:val="en-GB"/>
-        </w:rPr>
-        <w:t>same  goes</w:t>
-      </w:r>
-      <w:proofErr w:type="gramEnd"/>
+        <w:t>The same  goes</w:t>
+      </w:r>
       <w:r>
         <w:rPr>
           <w:color w:val="000000"/>
@@ -2512,7 +2374,7 @@
     </w:p>
     <w:p>
       <w:pPr>
-        <w:pStyle w:val="Normaalweb"/>
+        <w:pStyle w:val="NormalWeb"/>
         <w:spacing w:before="0" w:beforeAutospacing="0" w:after="0" w:afterAutospacing="0"/>
         <w:jc w:val="both"/>
         <w:rPr>
@@ -2523,7 +2385,7 @@
     </w:p>
     <w:p>
       <w:pPr>
-        <w:pStyle w:val="Normaalweb"/>
+        <w:pStyle w:val="NormalWeb"/>
         <w:spacing w:before="0" w:beforeAutospacing="0" w:after="0" w:afterAutospacing="0"/>
         <w:jc w:val="both"/>
         <w:rPr>
@@ -2585,17 +2447,155 @@
           <w:color w:val="000000"/>
           <w:lang w:val="en-GB"/>
         </w:rPr>
-        <w:t xml:space="preserve">in the </w:t>
-      </w:r>
-      <w:proofErr w:type="gramStart"/>
-      <w:r>
-        <w:rPr>
-          <w:color w:val="000000"/>
-          <w:lang w:val="en-GB"/>
-        </w:rPr>
-        <w:t>class room</w:t>
-      </w:r>
-      <w:proofErr w:type="gramEnd"/>
+        <w:t xml:space="preserve">in the class room </w:t>
+      </w:r>
+      <w:r>
+        <w:rPr>
+          <w:color w:val="000000"/>
+          <w:lang w:val="en-GB"/>
+        </w:rPr>
+        <w:t xml:space="preserve">to illustrate </w:t>
+      </w:r>
+      <w:r>
+        <w:rPr>
+          <w:color w:val="000000"/>
+          <w:lang w:val="en-GB"/>
+        </w:rPr>
+        <w:t xml:space="preserve">people to </w:t>
+      </w:r>
+      <w:r>
+        <w:rPr>
+          <w:color w:val="000000"/>
+          <w:lang w:val="en-GB"/>
+        </w:rPr>
+        <w:t xml:space="preserve">land relationships. </w:t>
+      </w:r>
+      <w:r>
+        <w:rPr>
+          <w:color w:val="000000"/>
+          <w:lang w:val="en-GB"/>
+        </w:rPr>
+        <w:t>The students always diligently copied this</w:t>
+      </w:r>
+      <w:r>
+        <w:rPr>
+          <w:color w:val="000000"/>
+          <w:lang w:val="en-GB"/>
+        </w:rPr>
+        <w:t xml:space="preserve">. </w:t>
+      </w:r>
+      <w:r>
+        <w:rPr>
+          <w:color w:val="000000"/>
+          <w:lang w:val="en-GB"/>
+        </w:rPr>
+        <w:t>However f</w:t>
+      </w:r>
+      <w:r>
+        <w:rPr>
+          <w:color w:val="000000"/>
+          <w:lang w:val="en-GB"/>
+        </w:rPr>
+        <w:t xml:space="preserve">or </w:t>
+      </w:r>
+      <w:r>
+        <w:rPr>
+          <w:color w:val="000000"/>
+          <w:lang w:val="en-GB"/>
+        </w:rPr>
+        <w:t xml:space="preserve">the remote </w:t>
+      </w:r>
+      <w:r>
+        <w:rPr>
+          <w:color w:val="000000"/>
+          <w:lang w:val="en-GB"/>
+        </w:rPr>
+        <w:t xml:space="preserve">classes there was no comparable replacement for the </w:t>
+      </w:r>
+      <w:r>
+        <w:rPr>
+          <w:color w:val="000000"/>
+          <w:lang w:val="en-GB"/>
+        </w:rPr>
+        <w:t xml:space="preserve">white board and marker. </w:t>
+      </w:r>
+      <w:r>
+        <w:rPr>
+          <w:color w:val="000000"/>
+          <w:lang w:val="en-GB"/>
+        </w:rPr>
+        <w:t>At the beginning of the Covid lockdowns, i</w:t>
+      </w:r>
+      <w:r>
+        <w:rPr>
+          <w:color w:val="000000"/>
+          <w:lang w:val="en-GB"/>
+        </w:rPr>
+        <w:t xml:space="preserve">n the absence of </w:t>
+      </w:r>
+      <w:r>
+        <w:rPr>
+          <w:color w:val="000000"/>
+          <w:lang w:val="en-GB"/>
+        </w:rPr>
+        <w:t xml:space="preserve">functional </w:t>
+      </w:r>
+      <w:r>
+        <w:rPr>
+          <w:color w:val="000000"/>
+          <w:lang w:val="en-GB"/>
+        </w:rPr>
+        <w:t>white board</w:t>
+      </w:r>
+      <w:r>
+        <w:rPr>
+          <w:color w:val="000000"/>
+          <w:lang w:val="en-GB"/>
+        </w:rPr>
+        <w:t xml:space="preserve">, we found ourselves unable to effectively communicate and demonstrate the different LADM concepts to our students. </w:t>
+      </w:r>
+      <w:r>
+        <w:rPr>
+          <w:color w:val="000000"/>
+          <w:lang w:val="en-GB"/>
+        </w:rPr>
+        <w:t xml:space="preserve">It never occurred to us that </w:t>
+      </w:r>
+      <w:r>
+        <w:rPr>
+          <w:color w:val="000000"/>
+          <w:lang w:val="en-GB"/>
+        </w:rPr>
+        <w:t xml:space="preserve">the reason being that we could no longer make use of </w:t>
+      </w:r>
+      <w:r>
+        <w:rPr>
+          <w:color w:val="000000"/>
+          <w:lang w:val="en-GB"/>
+        </w:rPr>
+        <w:t>representation</w:t>
+      </w:r>
+      <w:r>
+        <w:rPr>
+          <w:color w:val="000000"/>
+          <w:lang w:val="en-GB"/>
+        </w:rPr>
+        <w:t>s</w:t>
+      </w:r>
+      <w:r>
+        <w:rPr>
+          <w:color w:val="000000"/>
+          <w:lang w:val="en-GB"/>
+        </w:rPr>
+        <w:t xml:space="preserve"> of the </w:t>
+      </w:r>
+      <w:r>
+        <w:rPr>
+          <w:color w:val="000000"/>
+          <w:lang w:val="en-GB"/>
+        </w:rPr>
+        <w:t>cadastral reality</w:t>
+      </w:r>
       <w:r>
         <w:rPr>
           <w:color w:val="000000"/>
@@ -2608,156 +2608,35 @@
           <w:color w:val="000000"/>
           <w:lang w:val="en-GB"/>
         </w:rPr>
-        <w:t xml:space="preserve">to illustrate </w:t>
-      </w:r>
-      <w:r>
-        <w:rPr>
-          <w:color w:val="000000"/>
-          <w:lang w:val="en-GB"/>
-        </w:rPr>
-        <w:t xml:space="preserve">people to </w:t>
-      </w:r>
-      <w:r>
-        <w:rPr>
-          <w:color w:val="000000"/>
-          <w:lang w:val="en-GB"/>
-        </w:rPr>
-        <w:t xml:space="preserve">land relationships. </w:t>
-      </w:r>
-      <w:r>
-        <w:rPr>
-          <w:color w:val="000000"/>
-          <w:lang w:val="en-GB"/>
-        </w:rPr>
-        <w:t>The students always diligently copied this</w:t>
-      </w:r>
-      <w:r>
-        <w:rPr>
-          <w:color w:val="000000"/>
-          <w:lang w:val="en-GB"/>
-        </w:rPr>
-        <w:t xml:space="preserve">. </w:t>
-      </w:r>
-      <w:proofErr w:type="gramStart"/>
-      <w:r>
-        <w:rPr>
-          <w:color w:val="000000"/>
-          <w:lang w:val="en-GB"/>
-        </w:rPr>
-        <w:t>However</w:t>
-      </w:r>
-      <w:proofErr w:type="gramEnd"/>
-      <w:r>
-        <w:rPr>
-          <w:color w:val="000000"/>
-          <w:lang w:val="en-GB"/>
-        </w:rPr>
-        <w:t xml:space="preserve"> f</w:t>
-      </w:r>
-      <w:r>
-        <w:rPr>
-          <w:color w:val="000000"/>
-          <w:lang w:val="en-GB"/>
-        </w:rPr>
-        <w:t xml:space="preserve">or </w:t>
-      </w:r>
-      <w:r>
-        <w:rPr>
-          <w:color w:val="000000"/>
-          <w:lang w:val="en-GB"/>
-        </w:rPr>
-        <w:t xml:space="preserve">the remote </w:t>
-      </w:r>
-      <w:r>
-        <w:rPr>
-          <w:color w:val="000000"/>
-          <w:lang w:val="en-GB"/>
-        </w:rPr>
-        <w:t xml:space="preserve">classes there was no comparable replacement for the </w:t>
-      </w:r>
-      <w:r>
-        <w:rPr>
-          <w:color w:val="000000"/>
-          <w:lang w:val="en-GB"/>
-        </w:rPr>
-        <w:t xml:space="preserve">white board and marker. </w:t>
-      </w:r>
-      <w:r>
-        <w:rPr>
-          <w:color w:val="000000"/>
-          <w:lang w:val="en-GB"/>
-        </w:rPr>
-        <w:t>At the beginning of the Covid lockdowns, i</w:t>
-      </w:r>
-      <w:r>
-        <w:rPr>
-          <w:color w:val="000000"/>
-          <w:lang w:val="en-GB"/>
-        </w:rPr>
-        <w:t xml:space="preserve">n the absence of </w:t>
-      </w:r>
-      <w:r>
-        <w:rPr>
-          <w:color w:val="000000"/>
-          <w:lang w:val="en-GB"/>
-        </w:rPr>
-        <w:t xml:space="preserve">functional </w:t>
-      </w:r>
-      <w:r>
-        <w:rPr>
-          <w:color w:val="000000"/>
-          <w:lang w:val="en-GB"/>
-        </w:rPr>
-        <w:t>white board</w:t>
-      </w:r>
-      <w:r>
-        <w:rPr>
-          <w:color w:val="000000"/>
-          <w:lang w:val="en-GB"/>
-        </w:rPr>
-        <w:t xml:space="preserve">, we found ourselves unable to effectively communicate and demonstrate the different LADM concepts to our students. </w:t>
-      </w:r>
-      <w:r>
-        <w:rPr>
-          <w:color w:val="000000"/>
-          <w:lang w:val="en-GB"/>
-        </w:rPr>
-        <w:t xml:space="preserve">It never occurred to us that </w:t>
-      </w:r>
-      <w:r>
-        <w:rPr>
-          <w:color w:val="000000"/>
-          <w:lang w:val="en-GB"/>
-        </w:rPr>
-        <w:t xml:space="preserve">the reason being that we could no longer make use of </w:t>
-      </w:r>
-      <w:r>
-        <w:rPr>
-          <w:color w:val="000000"/>
-          <w:lang w:val="en-GB"/>
-        </w:rPr>
-        <w:t>representation</w:t>
-      </w:r>
-      <w:r>
-        <w:rPr>
-          <w:color w:val="000000"/>
-          <w:lang w:val="en-GB"/>
-        </w:rPr>
-        <w:t>s</w:t>
-      </w:r>
-      <w:r>
-        <w:rPr>
-          <w:color w:val="000000"/>
-          <w:lang w:val="en-GB"/>
-        </w:rPr>
-        <w:t xml:space="preserve"> of the </w:t>
-      </w:r>
-      <w:r>
-        <w:rPr>
-          <w:color w:val="000000"/>
-          <w:lang w:val="en-GB"/>
-        </w:rPr>
-        <w:t>cadastral reality</w:t>
+        <w:t>(</w:t>
+      </w:r>
+      <w:r>
+        <w:rPr>
+          <w:color w:val="000000"/>
+          <w:lang w:val="en-GB"/>
+        </w:rPr>
+        <w:t>and</w:t>
+      </w:r>
+      <w:r>
+        <w:rPr>
+          <w:color w:val="000000"/>
+          <w:lang w:val="en-GB"/>
+        </w:rPr>
+        <w:t xml:space="preserve"> its </w:t>
+      </w:r>
+      <w:r>
+        <w:rPr>
+          <w:color w:val="000000"/>
+          <w:lang w:val="en-GB"/>
+        </w:rPr>
+        <w:t>corresponding</w:t>
+      </w:r>
+      <w:r>
+        <w:rPr>
+          <w:color w:val="000000"/>
+          <w:lang w:val="en-GB"/>
+        </w:rPr>
+        <w:t xml:space="preserve"> database</w:t>
       </w:r>
       <w:r>
         <w:rPr>
@@ -2771,35 +2650,14 @@
           <w:color w:val="000000"/>
           <w:lang w:val="en-GB"/>
         </w:rPr>
-        <w:t>(</w:t>
-      </w:r>
-      <w:r>
-        <w:rPr>
-          <w:color w:val="000000"/>
-          <w:lang w:val="en-GB"/>
-        </w:rPr>
-        <w:t>and</w:t>
-      </w:r>
-      <w:r>
-        <w:rPr>
-          <w:color w:val="000000"/>
-          <w:lang w:val="en-GB"/>
-        </w:rPr>
-        <w:t xml:space="preserve"> its </w:t>
-      </w:r>
-      <w:r>
-        <w:rPr>
-          <w:color w:val="000000"/>
-          <w:lang w:val="en-GB"/>
-        </w:rPr>
-        <w:t>corresponding</w:t>
-      </w:r>
-      <w:r>
-        <w:rPr>
-          <w:color w:val="000000"/>
-          <w:lang w:val="en-GB"/>
-        </w:rPr>
-        <w:t xml:space="preserve"> database</w:t>
+        <w:t>tables</w:t>
+      </w:r>
+      <w:r>
+        <w:rPr>
+          <w:color w:val="000000"/>
+          <w:lang w:val="en-GB"/>
+        </w:rPr>
+        <w:t>)</w:t>
       </w:r>
       <w:r>
         <w:rPr>
@@ -2813,27 +2671,6 @@
           <w:color w:val="000000"/>
           <w:lang w:val="en-GB"/>
         </w:rPr>
-        <w:t>tables</w:t>
-      </w:r>
-      <w:r>
-        <w:rPr>
-          <w:color w:val="000000"/>
-          <w:lang w:val="en-GB"/>
-        </w:rPr>
-        <w:t>)</w:t>
-      </w:r>
-      <w:r>
-        <w:rPr>
-          <w:color w:val="000000"/>
-          <w:lang w:val="en-GB"/>
-        </w:rPr>
-        <w:t xml:space="preserve"> </w:t>
-      </w:r>
-      <w:r>
-        <w:rPr>
-          <w:color w:val="000000"/>
-          <w:lang w:val="en-GB"/>
-        </w:rPr>
         <w:t xml:space="preserve">on the whiteboard </w:t>
       </w:r>
       <w:r>
@@ -2949,7 +2786,7 @@
     </w:p>
     <w:p>
       <w:pPr>
-        <w:pStyle w:val="Normaalweb"/>
+        <w:pStyle w:val="NormalWeb"/>
         <w:keepNext/>
         <w:spacing w:before="240" w:beforeAutospacing="0" w:after="240" w:afterAutospacing="0"/>
         <w:jc w:val="center"/>
@@ -3016,7 +2853,7 @@
     </w:p>
     <w:p>
       <w:pPr>
-        <w:pStyle w:val="Bijschrift"/>
+        <w:pStyle w:val="Caption"/>
         <w:jc w:val="center"/>
         <w:rPr>
           <w:lang w:val="en-GB"/>
@@ -3070,7 +2907,7 @@
     </w:p>
     <w:p>
       <w:pPr>
-        <w:pStyle w:val="Normaalweb"/>
+        <w:pStyle w:val="NormalWeb"/>
         <w:spacing w:before="0" w:beforeAutospacing="0" w:after="0" w:afterAutospacing="0"/>
         <w:jc w:val="both"/>
         <w:rPr>
@@ -3617,7 +3454,7 @@
     </w:p>
     <w:p>
       <w:pPr>
-        <w:pStyle w:val="Normaalweb"/>
+        <w:pStyle w:val="NormalWeb"/>
         <w:spacing w:before="0" w:beforeAutospacing="0" w:after="0" w:afterAutospacing="0"/>
         <w:jc w:val="both"/>
         <w:rPr>
@@ -3628,7 +3465,7 @@
     </w:p>
     <w:p>
       <w:pPr>
-        <w:pStyle w:val="Normaalweb"/>
+        <w:pStyle w:val="NormalWeb"/>
         <w:spacing w:before="0" w:beforeAutospacing="0" w:after="0" w:afterAutospacing="0"/>
         <w:jc w:val="both"/>
         <w:rPr>
@@ -3884,7 +3721,7 @@
     </w:p>
     <w:p>
       <w:pPr>
-        <w:pStyle w:val="Normaalweb"/>
+        <w:pStyle w:val="NormalWeb"/>
         <w:spacing w:before="0" w:beforeAutospacing="0" w:after="0" w:afterAutospacing="0"/>
         <w:jc w:val="both"/>
         <w:rPr>
@@ -3895,7 +3732,7 @@
     </w:p>
     <w:p>
       <w:pPr>
-        <w:pStyle w:val="Normaalweb"/>
+        <w:pStyle w:val="NormalWeb"/>
         <w:spacing w:before="0" w:beforeAutospacing="0" w:after="0" w:afterAutospacing="0"/>
         <w:jc w:val="both"/>
         <w:rPr>
@@ -3967,7 +3804,7 @@
     </w:p>
     <w:p>
       <w:pPr>
-        <w:pStyle w:val="Normaalweb"/>
+        <w:pStyle w:val="NormalWeb"/>
         <w:spacing w:before="0" w:beforeAutospacing="0" w:after="0" w:afterAutospacing="0"/>
         <w:jc w:val="both"/>
         <w:rPr>
@@ -3978,7 +3815,7 @@
     </w:p>
     <w:p>
       <w:pPr>
-        <w:pStyle w:val="Normaalweb"/>
+        <w:pStyle w:val="NormalWeb"/>
         <w:keepNext/>
         <w:spacing w:before="0" w:beforeAutospacing="0" w:after="0" w:afterAutospacing="0"/>
         <w:jc w:val="center"/>
@@ -4030,7 +3867,7 @@
     </w:p>
     <w:p>
       <w:pPr>
-        <w:pStyle w:val="Bijschrift"/>
+        <w:pStyle w:val="Caption"/>
         <w:jc w:val="center"/>
         <w:rPr>
           <w:lang w:val="en-GB"/>
@@ -4209,7 +4046,7 @@
     </w:p>
     <w:p>
       <w:pPr>
-        <w:pStyle w:val="Normaalweb"/>
+        <w:pStyle w:val="NormalWeb"/>
         <w:keepNext/>
         <w:spacing w:before="240" w:beforeAutospacing="0" w:after="240" w:afterAutospacing="0"/>
         <w:jc w:val="center"/>
@@ -4267,7 +4104,7 @@
     </w:p>
     <w:p>
       <w:pPr>
-        <w:pStyle w:val="Bijschrift"/>
+        <w:pStyle w:val="Caption"/>
         <w:jc w:val="center"/>
         <w:rPr>
           <w:lang w:val="en-GB"/>
@@ -4277,24 +4114,28 @@
       <w:bookmarkStart w:id="8" w:name="_Toc104155645"/>
       <w:r>
         <w:rPr>
+          <w:highlight w:val="cyan"/>
           <w:lang w:val="en-GB"/>
         </w:rPr>
         <w:t xml:space="preserve">Figure </w:t>
       </w:r>
       <w:r>
         <w:rPr>
+          <w:highlight w:val="cyan"/>
           <w:lang w:val="en-GB"/>
         </w:rPr>
         <w:fldChar w:fldCharType="begin"/>
       </w:r>
       <w:r>
         <w:rPr>
+          <w:highlight w:val="cyan"/>
           <w:lang w:val="en-GB"/>
         </w:rPr>
         <w:instrText xml:space="preserve"> SEQ Figure \* ARABIC </w:instrText>
       </w:r>
       <w:r>
         <w:rPr>
+          <w:highlight w:val="cyan"/>
           <w:lang w:val="en-GB"/>
         </w:rPr>
         <w:fldChar w:fldCharType="separate"/>
@@ -4302,12 +4143,14 @@
       <w:r>
         <w:rPr>
           <w:noProof/>
+          <w:highlight w:val="cyan"/>
           <w:lang w:val="en-GB"/>
         </w:rPr>
         <w:t>4</w:t>
       </w:r>
       <w:r>
         <w:rPr>
+          <w:highlight w:val="cyan"/>
           <w:lang w:val="en-GB"/>
         </w:rPr>
         <w:fldChar w:fldCharType="end"/>
@@ -4315,36 +4158,42 @@
       <w:bookmarkEnd w:id="7"/>
       <w:r>
         <w:rPr>
+          <w:highlight w:val="cyan"/>
           <w:lang w:val="en-GB"/>
         </w:rPr>
         <w:t xml:space="preserve">. Monique owns an apartment </w:t>
       </w:r>
       <w:r>
         <w:rPr>
+          <w:highlight w:val="cyan"/>
           <w:lang w:val="en-GB"/>
         </w:rPr>
         <w:t xml:space="preserve">(WR18-4) </w:t>
       </w:r>
       <w:r>
         <w:rPr>
+          <w:highlight w:val="cyan"/>
           <w:lang w:val="en-GB"/>
         </w:rPr>
         <w:t xml:space="preserve">with parking lot </w:t>
       </w:r>
       <w:r>
         <w:rPr>
+          <w:highlight w:val="cyan"/>
           <w:lang w:val="en-GB"/>
         </w:rPr>
         <w:t xml:space="preserve">(WR18-5) </w:t>
       </w:r>
       <w:r>
         <w:rPr>
+          <w:highlight w:val="cyan"/>
           <w:lang w:val="en-GB"/>
         </w:rPr>
         <w:t>and laundry room</w:t>
       </w:r>
       <w:r>
         <w:rPr>
+          <w:highlight w:val="cyan"/>
           <w:lang w:val="en-GB"/>
         </w:rPr>
         <w:t xml:space="preserve"> (WR18-6)</w:t>
@@ -4599,7 +4448,7 @@
     </w:p>
     <w:p>
       <w:pPr>
-        <w:pStyle w:val="Bijschrift"/>
+        <w:pStyle w:val="Caption"/>
         <w:jc w:val="center"/>
         <w:rPr>
           <w:lang w:val="en-GB"/>
@@ -4736,21 +4585,7 @@
         <w:rPr>
           <w:lang w:val="en-GB"/>
         </w:rPr>
-        <w:t xml:space="preserve">each with its own social governance structures. As we will see </w:t>
-      </w:r>
-      <w:proofErr w:type="gramStart"/>
-      <w:r>
-        <w:rPr>
-          <w:lang w:val="en-GB"/>
-        </w:rPr>
-        <w:t>later on</w:t>
-      </w:r>
-      <w:proofErr w:type="gramEnd"/>
-      <w:r>
-        <w:rPr>
-          <w:lang w:val="en-GB"/>
-        </w:rPr>
-        <w:t xml:space="preserve">, our dataset allows us to present a wide variety of land information modelling scenarios. </w:t>
+        <w:t xml:space="preserve">each with its own social governance structures. As we will see later on, our dataset allows us to present a wide variety of land information modelling scenarios. </w:t>
       </w:r>
     </w:p>
     <w:p>
@@ -4782,7 +4617,7 @@
     </w:p>
     <w:p>
       <w:pPr>
-        <w:pStyle w:val="Normaalweb"/>
+        <w:pStyle w:val="NormalWeb"/>
         <w:spacing w:before="0" w:beforeAutospacing="0" w:after="0" w:afterAutospacing="0"/>
         <w:jc w:val="both"/>
         <w:rPr>
@@ -4793,7 +4628,7 @@
     </w:p>
     <w:p>
       <w:pPr>
-        <w:pStyle w:val="Normaalweb"/>
+        <w:pStyle w:val="NormalWeb"/>
         <w:spacing w:before="0" w:beforeAutospacing="0" w:after="0" w:afterAutospacing="0"/>
         <w:jc w:val="both"/>
         <w:rPr>
@@ -5150,7 +4985,7 @@
     </w:p>
     <w:p>
       <w:pPr>
-        <w:pStyle w:val="Normaalweb"/>
+        <w:pStyle w:val="NormalWeb"/>
         <w:spacing w:before="0" w:beforeAutospacing="0" w:after="0" w:afterAutospacing="0"/>
         <w:jc w:val="both"/>
         <w:rPr>
@@ -5161,7 +4996,7 @@
     </w:p>
     <w:p>
       <w:pPr>
-        <w:pStyle w:val="Normaalweb"/>
+        <w:pStyle w:val="NormalWeb"/>
         <w:keepNext/>
         <w:spacing w:before="0" w:beforeAutospacing="0" w:after="0" w:afterAutospacing="0"/>
         <w:jc w:val="center"/>
@@ -5223,7 +5058,7 @@
     </w:p>
     <w:p>
       <w:pPr>
-        <w:pStyle w:val="Bijschrift"/>
+        <w:pStyle w:val="Caption"/>
         <w:jc w:val="center"/>
         <w:rPr>
           <w:color w:val="000000"/>
@@ -5281,14 +5116,19 @@
         <w:rPr>
           <w:lang w:val="en-GB"/>
         </w:rPr>
-        <w:t xml:space="preserve"> – the apartment (WR18-4), the parking lot (WR18-5) and the laundry room (WR18-6</w:t>
-      </w:r>
-      <w:proofErr w:type="gramStart"/>
-      <w:r>
-        <w:rPr>
-          <w:lang w:val="en-GB"/>
-        </w:rPr>
-        <w:t xml:space="preserve">) </w:t>
+        <w:t xml:space="preserve"> – the apartment (WR18-4), the parking lot (WR18-5) and the laundry room (WR18-6) </w:t>
+      </w:r>
+      <w:r>
+        <w:rPr>
+          <w:lang w:val="en-GB"/>
+        </w:rPr>
+        <w:t>. These are grouped into Basic Administrative Unit</w:t>
+      </w:r>
+      <w:r>
+        <w:rPr>
+          <w:lang w:val="en-GB"/>
+        </w:rPr>
+        <w:t xml:space="preserve"> 12</w:t>
       </w:r>
       <w:r>
         <w:rPr>
@@ -5296,30 +5136,11 @@
         </w:rPr>
         <w:t>.</w:t>
       </w:r>
-      <w:proofErr w:type="gramEnd"/>
-      <w:r>
-        <w:rPr>
-          <w:lang w:val="en-GB"/>
-        </w:rPr>
-        <w:t xml:space="preserve"> These are grouped into Basic Administrative Unit</w:t>
-      </w:r>
-      <w:r>
-        <w:rPr>
-          <w:lang w:val="en-GB"/>
-        </w:rPr>
-        <w:t xml:space="preserve"> 12</w:t>
-      </w:r>
-      <w:r>
-        <w:rPr>
-          <w:lang w:val="en-GB"/>
-        </w:rPr>
-        <w:t>.</w:t>
-      </w:r>
       <w:bookmarkEnd w:id="12"/>
     </w:p>
     <w:p>
       <w:pPr>
-        <w:pStyle w:val="Normaalweb"/>
+        <w:pStyle w:val="NormalWeb"/>
         <w:spacing w:before="0" w:beforeAutospacing="0" w:after="0" w:afterAutospacing="0"/>
         <w:jc w:val="both"/>
         <w:rPr>
@@ -5417,13 +5238,13 @@
           <w:color w:val="000000"/>
           <w:lang w:val="en-GB"/>
         </w:rPr>
-      </w:r>
-      <w:r>
-        <w:rPr>
-          <w:color w:val="000000"/>
-          <w:lang w:val="en-GB"/>
-        </w:rPr>
         <w:instrText xml:space="preserve"> \* MERGEFORMAT </w:instrText>
+      </w:r>
+      <w:r>
+        <w:rPr>
+          <w:color w:val="000000"/>
+          <w:lang w:val="en-GB"/>
+        </w:rPr>
       </w:r>
       <w:r>
         <w:rPr>
@@ -5566,7 +5387,7 @@
     </w:p>
     <w:p>
       <w:pPr>
-        <w:pStyle w:val="Bijschrift"/>
+        <w:pStyle w:val="Caption"/>
         <w:jc w:val="center"/>
         <w:rPr>
           <w:szCs w:val="24"/>
@@ -5618,21 +5439,7 @@
         <w:rPr>
           <w:lang w:val="en-GB"/>
         </w:rPr>
-        <w:t xml:space="preserve">. Thomas and Elisabeth each have </w:t>
-      </w:r>
-      <w:proofErr w:type="gramStart"/>
-      <w:r>
-        <w:rPr>
-          <w:lang w:val="en-GB"/>
-        </w:rPr>
-        <w:t>a</w:t>
-      </w:r>
-      <w:proofErr w:type="gramEnd"/>
-      <w:r>
-        <w:rPr>
-          <w:lang w:val="en-GB"/>
-        </w:rPr>
-        <w:t xml:space="preserve"> ownership right o</w:t>
+        <w:t>. Thomas and Elisabeth each have a ownership right o</w:t>
       </w:r>
       <w:r>
         <w:rPr>
@@ -5650,7 +5457,7 @@
     </w:p>
     <w:p>
       <w:pPr>
-        <w:pStyle w:val="Normaalweb"/>
+        <w:pStyle w:val="NormalWeb"/>
         <w:spacing w:before="0" w:beforeAutospacing="0" w:after="0" w:afterAutospacing="0"/>
         <w:jc w:val="both"/>
         <w:rPr>
@@ -5663,23 +5470,7 @@
           <w:color w:val="000000"/>
           <w:lang w:val="en-GB"/>
         </w:rPr>
-        <w:t>Or do they have a share (</w:t>
-      </w:r>
-      <w:proofErr w:type="gramStart"/>
-      <w:r>
-        <w:rPr>
-          <w:color w:val="000000"/>
-          <w:lang w:val="en-GB"/>
-        </w:rPr>
-        <w:t>e.g.</w:t>
-      </w:r>
-      <w:proofErr w:type="gramEnd"/>
-      <w:r>
-        <w:rPr>
-          <w:color w:val="000000"/>
-          <w:lang w:val="en-GB"/>
-        </w:rPr>
-        <w:t xml:space="preserve"> 1/2 each) in a</w:t>
+        <w:t>Or do they have a share (e.g. 1/2 each) in a</w:t>
       </w:r>
       <w:r>
         <w:rPr>
@@ -5801,7 +5592,7 @@
     </w:p>
     <w:p>
       <w:pPr>
-        <w:pStyle w:val="Normaalweb"/>
+        <w:pStyle w:val="NormalWeb"/>
         <w:spacing w:before="0" w:beforeAutospacing="0" w:after="0" w:afterAutospacing="0"/>
         <w:jc w:val="both"/>
         <w:rPr>
@@ -5869,7 +5660,7 @@
     </w:p>
     <w:p>
       <w:pPr>
-        <w:pStyle w:val="Bijschrift"/>
+        <w:pStyle w:val="Caption"/>
         <w:jc w:val="center"/>
         <w:rPr>
           <w:szCs w:val="24"/>
@@ -5921,21 +5712,7 @@
         <w:rPr>
           <w:lang w:val="en-GB"/>
         </w:rPr>
-        <w:t xml:space="preserve">. Thomas </w:t>
-      </w:r>
-      <w:proofErr w:type="gramStart"/>
-      <w:r>
-        <w:rPr>
-          <w:lang w:val="en-GB"/>
-        </w:rPr>
-        <w:t>have</w:t>
-      </w:r>
-      <w:proofErr w:type="gramEnd"/>
-      <w:r>
-        <w:rPr>
-          <w:lang w:val="en-GB"/>
-        </w:rPr>
-        <w:t xml:space="preserve"> a share in </w:t>
+        <w:t xml:space="preserve">. Thomas have a share in </w:t>
       </w:r>
       <w:r>
         <w:rPr>
@@ -6137,7 +5914,7 @@
     </w:p>
     <w:p>
       <w:pPr>
-        <w:pStyle w:val="Bijschrift"/>
+        <w:pStyle w:val="Caption"/>
         <w:jc w:val="center"/>
         <w:rPr>
           <w:szCs w:val="24"/>
@@ -6407,7 +6184,6 @@
         </w:rPr>
         <w:t xml:space="preserve">As </w:t>
       </w:r>
-      <w:proofErr w:type="gramStart"/>
       <w:r>
         <w:rPr>
           <w:color w:val="000000"/>
@@ -6422,16 +6198,7 @@
           <w:szCs w:val="24"/>
           <w:lang w:val="en-GB" w:eastAsia="nl-NL"/>
         </w:rPr>
-        <w:t>aid</w:t>
-      </w:r>
-      <w:proofErr w:type="gramEnd"/>
-      <w:r>
-        <w:rPr>
-          <w:color w:val="000000"/>
-          <w:szCs w:val="24"/>
-          <w:lang w:val="en-GB" w:eastAsia="nl-NL"/>
-        </w:rPr>
-        <w:t xml:space="preserve"> s</w:t>
+        <w:t>aid s</w:t>
       </w:r>
       <w:r>
         <w:rPr>
@@ -6505,7 +6272,7 @@
     </w:p>
     <w:p>
       <w:pPr>
-        <w:pStyle w:val="Bijschrift"/>
+        <w:pStyle w:val="Caption"/>
         <w:jc w:val="center"/>
         <w:rPr>
           <w:szCs w:val="24"/>
@@ -6617,21 +6384,7 @@
         <w:rPr>
           <w:lang w:val="en-GB"/>
         </w:rPr>
-        <w:t>WR18-4, WR18-</w:t>
-      </w:r>
-      <w:proofErr w:type="gramStart"/>
-      <w:r>
-        <w:rPr>
-          <w:lang w:val="en-GB"/>
-        </w:rPr>
-        <w:t>5</w:t>
-      </w:r>
-      <w:proofErr w:type="gramEnd"/>
-      <w:r>
-        <w:rPr>
-          <w:lang w:val="en-GB"/>
-        </w:rPr>
-        <w:t xml:space="preserve"> and WR18-6</w:t>
+        <w:t>WR18-4, WR18-5 and WR18-6</w:t>
       </w:r>
       <w:bookmarkEnd w:id="20"/>
     </w:p>
@@ -6864,19 +6617,6 @@
         </w:rPr>
         <w:t>DATABASE TABLES AND UML DIAGRAMS</w:t>
       </w:r>
-    </w:p>
-    <w:p>
-      <w:pPr>
-        <w:pStyle w:val="Header1"/>
-        <w:numPr>
-          <w:ilvl w:val="0"/>
-          <w:numId w:val="0"/>
-        </w:numPr>
-        <w:ind w:left="680" w:hanging="320"/>
-        <w:rPr>
-          <w:lang w:val="en-GB"/>
-        </w:rPr>
-      </w:pPr>
     </w:p>
     <w:p>
       <w:pPr>
@@ -7061,7 +6801,7 @@
     </w:p>
     <w:p>
       <w:pPr>
-        <w:pStyle w:val="Bijschrift"/>
+        <w:pStyle w:val="Caption"/>
         <w:jc w:val="center"/>
         <w:rPr>
           <w:lang w:val="en-GB"/>
@@ -7224,48 +6964,16 @@
           <w:szCs w:val="24"/>
           <w:lang w:val="en-GB" w:eastAsia="nl-NL"/>
         </w:rPr>
-        <w:t xml:space="preserve">. But in the database tables they are columns that are next to each other. For many colleagues without a design background in ICT this is an eye-opener. Now the whole LADM class diagram is understood a lot better - so is our experience. And </w:t>
-      </w:r>
-      <w:proofErr w:type="gramStart"/>
-      <w:r>
-        <w:rPr>
-          <w:color w:val="000000"/>
-          <w:szCs w:val="24"/>
-          <w:lang w:val="en-GB" w:eastAsia="nl-NL"/>
-        </w:rPr>
-        <w:t>also</w:t>
-      </w:r>
-      <w:proofErr w:type="gramEnd"/>
-      <w:r>
-        <w:rPr>
-          <w:color w:val="000000"/>
-          <w:szCs w:val="24"/>
-          <w:lang w:val="en-GB" w:eastAsia="nl-NL"/>
-        </w:rPr>
-        <w:t xml:space="preserve"> the link between the UML class diagram and the database tables. </w:t>
-      </w:r>
-    </w:p>
-    <w:p>
-      <w:pPr>
-        <w:jc w:val="both"/>
-        <w:rPr>
-          <w:color w:val="000000"/>
-          <w:szCs w:val="24"/>
-          <w:lang w:val="en-GB" w:eastAsia="nl-NL"/>
-        </w:rPr>
-      </w:pPr>
-    </w:p>
-    <w:p>
-      <w:pPr>
-        <w:pStyle w:val="Header1"/>
-        <w:numPr>
-          <w:ilvl w:val="0"/>
-          <w:numId w:val="0"/>
-        </w:numPr>
-        <w:spacing w:after="240"/>
-        <w:ind w:left="680" w:hanging="320"/>
-        <w:rPr>
-          <w:lang w:val="en-GB"/>
+        <w:t>. But in the database tables they are columns that are next to each other. For many colleagues without a design background in ICT this is an eye-opener. Now the whole LADM class diagram is understood a lot better - so is our experience. And also the link between the UML class diagram and the database tables.</w:t>
+      </w:r>
+    </w:p>
+    <w:p>
+      <w:pPr>
+        <w:jc w:val="center"/>
+        <w:rPr>
+          <w:color w:val="000000"/>
+          <w:szCs w:val="24"/>
+          <w:lang w:val="en-GB" w:eastAsia="nl-NL"/>
         </w:rPr>
       </w:pPr>
       <w:r>
@@ -7312,7 +7020,7 @@
     </w:p>
     <w:p>
       <w:pPr>
-        <w:pStyle w:val="Bijschrift"/>
+        <w:pStyle w:val="Caption"/>
         <w:jc w:val="center"/>
         <w:rPr>
           <w:lang w:val="en-GB"/>
@@ -7621,30 +7329,21 @@
     </w:p>
     <w:p>
       <w:pPr>
-        <w:pStyle w:val="Header1"/>
-        <w:numPr>
-          <w:ilvl w:val="0"/>
-          <w:numId w:val="0"/>
-        </w:numPr>
-        <w:ind w:left="680" w:hanging="320"/>
-        <w:rPr>
-          <w:b w:val="0"/>
-          <w:bCs w:val="0"/>
-          <w:lang w:val="en-GB"/>
-        </w:rPr>
-      </w:pPr>
-    </w:p>
-    <w:p>
-      <w:pPr>
-        <w:pStyle w:val="Header1"/>
-        <w:numPr>
-          <w:ilvl w:val="0"/>
-          <w:numId w:val="0"/>
-        </w:numPr>
-        <w:ind w:left="680" w:hanging="320"/>
+        <w:jc w:val="both"/>
+        <w:rPr>
+          <w:color w:val="000000"/>
+          <w:szCs w:val="24"/>
+          <w:lang w:val="en-GB" w:eastAsia="nl-NL"/>
+        </w:rPr>
+      </w:pPr>
+    </w:p>
+    <w:p>
+      <w:pPr>
         <w:jc w:val="center"/>
         <w:rPr>
-          <w:lang w:val="en-GB"/>
+          <w:color w:val="000000"/>
+          <w:szCs w:val="24"/>
+          <w:lang w:val="en-GB" w:eastAsia="nl-NL"/>
         </w:rPr>
       </w:pPr>
       <w:r>
@@ -7691,7 +7390,7 @@
     </w:p>
     <w:p>
       <w:pPr>
-        <w:pStyle w:val="Bijschrift"/>
+        <w:pStyle w:val="Caption"/>
         <w:jc w:val="center"/>
         <w:rPr>
           <w:lang w:val="en-GB"/>
@@ -7905,15 +7604,7 @@
           <w:szCs w:val="24"/>
           <w:lang w:val="en-GB" w:eastAsia="nl-NL"/>
         </w:rPr>
-        <w:t xml:space="preserve"> that can be deployed to a </w:t>
-      </w:r>
-      <w:proofErr w:type="gramStart"/>
-      <w:r>
-        <w:rPr>
-          <w:szCs w:val="24"/>
-          <w:lang w:val="en-GB" w:eastAsia="nl-NL"/>
-        </w:rPr>
-        <w:t xml:space="preserve">PostgreSQL </w:t>
+        <w:t xml:space="preserve"> that can be deployed to a PostgreSQL </w:t>
       </w:r>
       <w:r>
         <w:rPr>
@@ -7927,15 +7618,7 @@
           <w:szCs w:val="24"/>
           <w:lang w:val="en-GB" w:eastAsia="nl-NL"/>
         </w:rPr>
-        <w:t>database</w:t>
-      </w:r>
-      <w:proofErr w:type="gramEnd"/>
-      <w:r>
-        <w:rPr>
-          <w:szCs w:val="24"/>
-          <w:lang w:val="en-GB" w:eastAsia="nl-NL"/>
-        </w:rPr>
-        <w:t xml:space="preserve"> server</w:t>
+        <w:t>database server</w:t>
       </w:r>
       <w:r>
         <w:rPr>
@@ -8101,7 +7784,7 @@
     </w:p>
     <w:p>
       <w:pPr>
-        <w:pStyle w:val="Bijschrift"/>
+        <w:pStyle w:val="Caption"/>
         <w:jc w:val="center"/>
         <w:rPr>
           <w:color w:val="FF0000"/>
@@ -8369,23 +8052,7 @@
           <w:szCs w:val="24"/>
           <w:lang w:val="en-GB" w:eastAsia="nl-NL"/>
         </w:rPr>
-        <w:t xml:space="preserve">), an </w:t>
-      </w:r>
-      <w:proofErr w:type="gramStart"/>
-      <w:r>
-        <w:rPr>
-          <w:szCs w:val="24"/>
-          <w:lang w:val="en-GB" w:eastAsia="nl-NL"/>
-        </w:rPr>
-        <w:t>often confusing</w:t>
-      </w:r>
-      <w:proofErr w:type="gramEnd"/>
-      <w:r>
-        <w:rPr>
-          <w:szCs w:val="24"/>
-          <w:lang w:val="en-GB" w:eastAsia="nl-NL"/>
-        </w:rPr>
-        <w:t xml:space="preserve"> concept to understand. </w:t>
+        <w:t xml:space="preserve">), an often confusing concept to understand. </w:t>
       </w:r>
     </w:p>
     <w:p>
@@ -8456,7 +8123,7 @@
     </w:p>
     <w:p>
       <w:pPr>
-        <w:pStyle w:val="Bijschrift"/>
+        <w:pStyle w:val="Caption"/>
         <w:jc w:val="center"/>
         <w:rPr>
           <w:color w:val="FF0000"/>
@@ -8660,7 +8327,7 @@
     </w:p>
     <w:p>
       <w:pPr>
-        <w:pStyle w:val="Bijschrift"/>
+        <w:pStyle w:val="Caption"/>
         <w:jc w:val="center"/>
         <w:rPr>
           <w:lang w:val="en-GB"/>
@@ -8794,23 +8461,7 @@
           <w:szCs w:val="24"/>
           <w:lang w:val="en-GB" w:eastAsia="nl-NL"/>
         </w:rPr>
-        <w:t xml:space="preserve">Finally, the user has the possibility of executing transactions that alter the state of the database - examples of such exercises are provided in the next chapter. From the point of view of the virtual environment, such transactions can be done either using the Graphical Interface or purely through SQL statements, thus enabling factual, </w:t>
-      </w:r>
-      <w:proofErr w:type="gramStart"/>
-      <w:r>
-        <w:rPr>
-          <w:szCs w:val="24"/>
-          <w:lang w:val="en-GB" w:eastAsia="nl-NL"/>
-        </w:rPr>
-        <w:t>conceptual</w:t>
-      </w:r>
-      <w:proofErr w:type="gramEnd"/>
-      <w:r>
-        <w:rPr>
-          <w:szCs w:val="24"/>
-          <w:lang w:val="en-GB" w:eastAsia="nl-NL"/>
-        </w:rPr>
-        <w:t xml:space="preserve"> and procedural knowledge if that is the instructor's objective. </w:t>
+        <w:t xml:space="preserve">Finally, the user has the possibility of executing transactions that alter the state of the database - examples of such exercises are provided in the next chapter. From the point of view of the virtual environment, such transactions can be done either using the Graphical Interface or purely through SQL statements, thus enabling factual, conceptual and procedural knowledge if that is the instructor's objective. </w:t>
       </w:r>
     </w:p>
     <w:p>
@@ -9109,7 +8760,7 @@
     </w:p>
     <w:p>
       <w:pPr>
-        <w:pStyle w:val="Lijstalinea"/>
+        <w:pStyle w:val="ListParagraph"/>
         <w:numPr>
           <w:ilvl w:val="0"/>
           <w:numId w:val="20"/>
@@ -9164,7 +8815,7 @@
     </w:p>
     <w:p>
       <w:pPr>
-        <w:pStyle w:val="Lijstalinea"/>
+        <w:pStyle w:val="ListParagraph"/>
         <w:numPr>
           <w:ilvl w:val="1"/>
           <w:numId w:val="20"/>
@@ -9205,7 +8856,7 @@
     </w:p>
     <w:p>
       <w:pPr>
-        <w:pStyle w:val="Lijstalinea"/>
+        <w:pStyle w:val="ListParagraph"/>
         <w:numPr>
           <w:ilvl w:val="1"/>
           <w:numId w:val="20"/>
@@ -9234,7 +8885,7 @@
     </w:p>
     <w:p>
       <w:pPr>
-        <w:pStyle w:val="Lijstalinea"/>
+        <w:pStyle w:val="ListParagraph"/>
         <w:numPr>
           <w:ilvl w:val="1"/>
           <w:numId w:val="20"/>
@@ -9275,7 +8926,7 @@
     </w:p>
     <w:p>
       <w:pPr>
-        <w:pStyle w:val="Lijstalinea"/>
+        <w:pStyle w:val="ListParagraph"/>
         <w:numPr>
           <w:ilvl w:val="1"/>
           <w:numId w:val="20"/>
@@ -9680,7 +9331,7 @@
     </w:p>
     <w:p>
       <w:pPr>
-        <w:pStyle w:val="Lijstalinea"/>
+        <w:pStyle w:val="ListParagraph"/>
         <w:numPr>
           <w:ilvl w:val="0"/>
           <w:numId w:val="20"/>
@@ -9809,7 +9460,7 @@
     </w:p>
     <w:p>
       <w:pPr>
-        <w:pStyle w:val="Lijstalinea"/>
+        <w:pStyle w:val="ListParagraph"/>
         <w:numPr>
           <w:ilvl w:val="1"/>
           <w:numId w:val="20"/>
@@ -9844,14 +9495,7 @@
         <w:rPr>
           <w:lang w:val="en-GB"/>
         </w:rPr>
-        <w:t xml:space="preserve">. In the new </w:t>
-      </w:r>
-      <w:proofErr w:type="gramStart"/>
-      <w:r>
-        <w:rPr>
-          <w:lang w:val="en-GB"/>
-        </w:rPr>
-        <w:t xml:space="preserve">scenario </w:t>
+        <w:t xml:space="preserve">. In the new scenario </w:t>
       </w:r>
       <w:r>
         <w:rPr>
@@ -9863,19 +9507,12 @@
         <w:rPr>
           <w:lang w:val="en-GB"/>
         </w:rPr>
-        <w:t>Galaxy</w:t>
-      </w:r>
-      <w:proofErr w:type="gramEnd"/>
-      <w:r>
-        <w:rPr>
-          <w:lang w:val="en-GB"/>
-        </w:rPr>
-        <w:t xml:space="preserve"> Properties now owns both the land and all the structures on the residential complex.</w:t>
-      </w:r>
-    </w:p>
-    <w:p>
-      <w:pPr>
-        <w:pStyle w:val="Lijstalinea"/>
+        <w:t>Galaxy Properties now owns both the land and all the structures on the residential complex.</w:t>
+      </w:r>
+    </w:p>
+    <w:p>
+      <w:pPr>
+        <w:pStyle w:val="ListParagraph"/>
         <w:numPr>
           <w:ilvl w:val="1"/>
           <w:numId w:val="20"/>
@@ -9902,7 +9539,7 @@
     </w:p>
     <w:p>
       <w:pPr>
-        <w:pStyle w:val="Lijstalinea"/>
+        <w:pStyle w:val="ListParagraph"/>
         <w:ind w:left="360"/>
         <w:jc w:val="both"/>
         <w:rPr>
@@ -9975,7 +9612,7 @@
     </w:p>
     <w:p>
       <w:pPr>
-        <w:pStyle w:val="Bijschrift"/>
+        <w:pStyle w:val="Caption"/>
         <w:jc w:val="center"/>
         <w:rPr>
           <w:lang w:val="en-GB"/>
@@ -10115,27 +9752,13 @@
         <w:rPr>
           <w:lang w:val="en-GB"/>
         </w:rPr>
-        <w:t xml:space="preserve">ed </w:t>
-      </w:r>
-      <w:proofErr w:type="gramStart"/>
-      <w:r>
-        <w:rPr>
-          <w:lang w:val="en-GB"/>
-        </w:rPr>
-        <w:t xml:space="preserve">to </w:t>
-      </w:r>
-      <w:r>
-        <w:rPr>
-          <w:lang w:val="en-GB"/>
-        </w:rPr>
-        <w:t xml:space="preserve"> BAU</w:t>
-      </w:r>
-      <w:proofErr w:type="gramEnd"/>
-      <w:r>
-        <w:rPr>
-          <w:lang w:val="en-GB"/>
-        </w:rPr>
-        <w:t xml:space="preserve">14 </w:t>
+        <w:t xml:space="preserve">ed to </w:t>
+      </w:r>
+      <w:r>
+        <w:rPr>
+          <w:lang w:val="en-GB"/>
+        </w:rPr>
+        <w:t xml:space="preserve"> BAU14 </w:t>
       </w:r>
       <w:r>
         <w:rPr>
@@ -10237,7 +9860,7 @@
     </w:p>
     <w:p>
       <w:pPr>
-        <w:pStyle w:val="Bijschrift"/>
+        <w:pStyle w:val="Caption"/>
         <w:jc w:val="center"/>
         <w:rPr>
           <w:lang w:val="en-GB"/>
@@ -10493,7 +10116,7 @@
     </w:p>
     <w:p>
       <w:pPr>
-        <w:pStyle w:val="Lijstalinea"/>
+        <w:pStyle w:val="ListParagraph"/>
         <w:ind w:left="360"/>
         <w:jc w:val="both"/>
         <w:rPr>
@@ -10559,14 +10182,11 @@
     </w:p>
     <w:p>
       <w:pPr>
-        <w:pStyle w:val="Header1"/>
-        <w:numPr>
-          <w:ilvl w:val="0"/>
-          <w:numId w:val="0"/>
-        </w:numPr>
-        <w:ind w:left="680"/>
-        <w:rPr>
-          <w:lang w:val="en-GB"/>
+        <w:jc w:val="both"/>
+        <w:rPr>
+          <w:color w:val="000000"/>
+          <w:szCs w:val="24"/>
+          <w:lang w:val="en-GB" w:eastAsia="nl-NL"/>
         </w:rPr>
       </w:pPr>
     </w:p>
@@ -10797,25 +10417,7 @@
           <w:szCs w:val="24"/>
           <w:lang w:val="en-GB" w:eastAsia="nl-NL"/>
         </w:rPr>
-        <w:t xml:space="preserve">Their </w:t>
-      </w:r>
-      <w:proofErr w:type="gramStart"/>
-      <w:r>
-        <w:rPr>
-          <w:color w:val="000000"/>
-          <w:szCs w:val="24"/>
-          <w:lang w:val="en-GB" w:eastAsia="nl-NL"/>
-        </w:rPr>
-        <w:t>so called</w:t>
-      </w:r>
-      <w:proofErr w:type="gramEnd"/>
-      <w:r>
-        <w:rPr>
-          <w:color w:val="000000"/>
-          <w:szCs w:val="24"/>
-          <w:lang w:val="en-GB" w:eastAsia="nl-NL"/>
-        </w:rPr>
-        <w:t xml:space="preserve"> Local Domain Models are implemented in the customary land tenure documentation tool called </w:t>
+        <w:t xml:space="preserve">Their so called Local Domain Models are implemented in the customary land tenure documentation tool called </w:t>
       </w:r>
       <w:proofErr w:type="spellStart"/>
       <w:r>
@@ -10841,7 +10443,25 @@
           <w:szCs w:val="24"/>
           <w:lang w:val="en-GB" w:eastAsia="nl-NL"/>
         </w:rPr>
-        <w:t>(Chipofya, 2021) which</w:t>
+        <w:t>(</w:t>
+      </w:r>
+      <w:proofErr w:type="spellStart"/>
+      <w:r>
+        <w:rPr>
+          <w:color w:val="000000"/>
+          <w:szCs w:val="24"/>
+          <w:lang w:val="en-GB" w:eastAsia="nl-NL"/>
+        </w:rPr>
+        <w:t>Chipofya</w:t>
+      </w:r>
+      <w:proofErr w:type="spellEnd"/>
+      <w:r>
+        <w:rPr>
+          <w:color w:val="000000"/>
+          <w:szCs w:val="24"/>
+          <w:lang w:val="en-GB" w:eastAsia="nl-NL"/>
+        </w:rPr>
+        <w:t>, 2021) which</w:t>
       </w:r>
       <w:r>
         <w:rPr>
@@ -11358,21 +10978,7 @@
         <w:rPr>
           <w:lang w:val="en-GB"/>
         </w:rPr>
-        <w:t xml:space="preserve"> is registered with all 82 community members registered as part of the </w:t>
-      </w:r>
-      <w:proofErr w:type="gramStart"/>
-      <w:r>
-        <w:rPr>
-          <w:lang w:val="en-GB"/>
-        </w:rPr>
-        <w:t>group  party</w:t>
-      </w:r>
-      <w:proofErr w:type="gramEnd"/>
-      <w:r>
-        <w:rPr>
-          <w:lang w:val="en-GB"/>
-        </w:rPr>
-        <w:t xml:space="preserve"> with ownership rights on the </w:t>
+        <w:t xml:space="preserve"> is registered with all 82 community members registered as part of the group  party with ownership rights on the </w:t>
       </w:r>
       <w:proofErr w:type="spellStart"/>
       <w:r>
@@ -11412,21 +11018,7 @@
         <w:rPr>
           <w:lang w:val="en-GB"/>
         </w:rPr>
-        <w:t xml:space="preserve"> is registered with only 9 representatives registered as part of the </w:t>
-      </w:r>
-      <w:proofErr w:type="gramStart"/>
-      <w:r>
-        <w:rPr>
-          <w:lang w:val="en-GB"/>
-        </w:rPr>
-        <w:t>group  party</w:t>
-      </w:r>
-      <w:proofErr w:type="gramEnd"/>
-      <w:r>
-        <w:rPr>
-          <w:lang w:val="en-GB"/>
-        </w:rPr>
-        <w:t xml:space="preserve"> with ownership rights on the </w:t>
+        <w:t xml:space="preserve"> is registered with only 9 representatives registered as part of the group  party with ownership rights on the </w:t>
       </w:r>
       <w:proofErr w:type="spellStart"/>
       <w:r>
@@ -11500,21 +11092,7 @@
         <w:rPr>
           <w:lang w:val="en-GB"/>
         </w:rPr>
-        <w:t xml:space="preserve">. In both cases the group party represents the interests </w:t>
-      </w:r>
-      <w:proofErr w:type="gramStart"/>
-      <w:r>
-        <w:rPr>
-          <w:lang w:val="en-GB"/>
-        </w:rPr>
-        <w:t>of  119</w:t>
-      </w:r>
-      <w:proofErr w:type="gramEnd"/>
-      <w:r>
-        <w:rPr>
-          <w:lang w:val="en-GB"/>
-        </w:rPr>
-        <w:t xml:space="preserve"> members of the community – i.e. the community as a whole.</w:t>
+        <w:t>. In both cases the group party represents the interests of  119 members of the community – i.e. the community as a whole.</w:t>
       </w:r>
     </w:p>
     <w:p>
@@ -11590,7 +11168,7 @@
     </w:p>
     <w:p>
       <w:pPr>
-        <w:pStyle w:val="Bijschrift"/>
+        <w:pStyle w:val="Caption"/>
         <w:jc w:val="center"/>
         <w:rPr>
           <w:lang w:val="en-GB"/>
@@ -11653,21 +11231,7 @@
         <w:rPr>
           <w:lang w:val="en-GB"/>
         </w:rPr>
-        <w:t xml:space="preserve"> is registered with all 82 community members registered as part of the </w:t>
-      </w:r>
-      <w:proofErr w:type="gramStart"/>
-      <w:r>
-        <w:rPr>
-          <w:lang w:val="en-GB"/>
-        </w:rPr>
-        <w:t>group  party</w:t>
-      </w:r>
-      <w:proofErr w:type="gramEnd"/>
-      <w:r>
-        <w:rPr>
-          <w:lang w:val="en-GB"/>
-        </w:rPr>
-        <w:t xml:space="preserve">, (b) </w:t>
+        <w:t xml:space="preserve"> is registered with all 82 community members registered as part of the group  party, (b) </w:t>
       </w:r>
       <w:proofErr w:type="spellStart"/>
       <w:r>
@@ -11986,7 +11550,7 @@
     </w:p>
     <w:p>
       <w:pPr>
-        <w:pStyle w:val="Bijschrift"/>
+        <w:pStyle w:val="Caption"/>
         <w:jc w:val="center"/>
         <w:rPr>
           <w:color w:val="000000"/>
@@ -12391,7 +11955,7 @@
     </w:p>
     <w:p>
       <w:pPr>
-        <w:pStyle w:val="Bijschrift"/>
+        <w:pStyle w:val="Caption"/>
         <w:jc w:val="both"/>
         <w:rPr>
           <w:color w:val="000000"/>
@@ -12912,25 +12476,7 @@
           <w:szCs w:val="24"/>
           <w:lang w:val="en-GB" w:eastAsia="nl-NL"/>
         </w:rPr>
-        <w:t xml:space="preserve"> </w:t>
-      </w:r>
-      <w:proofErr w:type="gramStart"/>
-      <w:r>
-        <w:rPr>
-          <w:color w:val="000000"/>
-          <w:szCs w:val="24"/>
-          <w:lang w:val="en-GB" w:eastAsia="nl-NL"/>
-        </w:rPr>
-        <w:t>the  right</w:t>
-      </w:r>
-      <w:proofErr w:type="gramEnd"/>
-      <w:r>
-        <w:rPr>
-          <w:color w:val="000000"/>
-          <w:szCs w:val="24"/>
-          <w:lang w:val="en-GB" w:eastAsia="nl-NL"/>
-        </w:rPr>
-        <w:t xml:space="preserve"> is modelled as a personal right. </w:t>
+        <w:t xml:space="preserve"> the  right is modelled as a personal right. </w:t>
       </w:r>
     </w:p>
     <w:p>
@@ -12999,7 +12545,7 @@
     </w:p>
     <w:p>
       <w:pPr>
-        <w:pStyle w:val="Bijschrift"/>
+        <w:pStyle w:val="Caption"/>
         <w:jc w:val="center"/>
         <w:rPr>
           <w:lang w:val="en-GB"/>
@@ -13137,7 +12683,7 @@
     </w:p>
     <w:p>
       <w:pPr>
-        <w:pStyle w:val="Bijschrift"/>
+        <w:pStyle w:val="Caption"/>
         <w:jc w:val="center"/>
         <w:rPr>
           <w:lang w:val="en-GB"/>
@@ -13455,7 +13001,7 @@
     </w:p>
     <w:p>
       <w:pPr>
-        <w:pStyle w:val="Bijschrift"/>
+        <w:pStyle w:val="Caption"/>
         <w:jc w:val="center"/>
         <w:rPr>
           <w:color w:val="000000"/>
@@ -13749,73 +13295,139 @@
           <w:szCs w:val="24"/>
           <w:lang w:val="en-GB" w:eastAsia="nl-NL"/>
         </w:rPr>
+        <w:t xml:space="preserve"> that</w:t>
+      </w:r>
+      <w:r>
+        <w:rPr>
+          <w:color w:val="000000"/>
+          <w:szCs w:val="24"/>
+          <w:lang w:val="en-GB" w:eastAsia="nl-NL"/>
+        </w:rPr>
+        <w:t xml:space="preserve"> members of the community cannot be excluded from accessing a water resource constructed at the home of a community member</w:t>
+      </w:r>
+      <w:r>
+        <w:rPr>
+          <w:color w:val="000000"/>
+          <w:szCs w:val="24"/>
+          <w:lang w:val="en-GB" w:eastAsia="nl-NL"/>
+        </w:rPr>
+        <w:t>,</w:t>
+      </w:r>
+      <w:r>
+        <w:rPr>
+          <w:color w:val="000000"/>
+          <w:szCs w:val="24"/>
+          <w:lang w:val="en-GB" w:eastAsia="nl-NL"/>
+        </w:rPr>
+        <w:t xml:space="preserve"> provided </w:t>
+      </w:r>
+      <w:r>
+        <w:rPr>
+          <w:color w:val="000000"/>
+          <w:szCs w:val="24"/>
+          <w:lang w:val="en-GB" w:eastAsia="nl-NL"/>
+        </w:rPr>
+        <w:t xml:space="preserve">1) the use is for domestic subsistence purposes (i.e. drinking, cooking, sanitation), and 2) the user contributes in maintenance activities on the water resource. One approach to modelling </w:t>
+      </w:r>
+      <w:r>
+        <w:rPr>
+          <w:color w:val="000000"/>
+          <w:szCs w:val="24"/>
+          <w:lang w:val="en-GB" w:eastAsia="nl-NL"/>
+        </w:rPr>
+        <w:t xml:space="preserve">these </w:t>
+      </w:r>
+      <w:r>
+        <w:rPr>
+          <w:color w:val="000000"/>
+          <w:szCs w:val="24"/>
+          <w:lang w:val="en-GB" w:eastAsia="nl-NL"/>
+        </w:rPr>
+        <w:t>scenarios is illustrated</w:t>
+      </w:r>
+      <w:r>
+        <w:rPr>
+          <w:color w:val="000000"/>
+          <w:szCs w:val="24"/>
+          <w:lang w:val="en-GB" w:eastAsia="nl-NL"/>
+        </w:rPr>
         <w:t xml:space="preserve"> </w:t>
       </w:r>
-      <w:proofErr w:type="gramStart"/>
-      <w:r>
-        <w:rPr>
-          <w:color w:val="000000"/>
-          <w:szCs w:val="24"/>
-          <w:lang w:val="en-GB" w:eastAsia="nl-NL"/>
-        </w:rPr>
-        <w:t>that</w:t>
-      </w:r>
-      <w:r>
-        <w:rPr>
-          <w:color w:val="000000"/>
-          <w:szCs w:val="24"/>
-          <w:lang w:val="en-GB" w:eastAsia="nl-NL"/>
-        </w:rPr>
-        <w:t xml:space="preserve"> members of the community</w:t>
-      </w:r>
-      <w:proofErr w:type="gramEnd"/>
-      <w:r>
-        <w:rPr>
-          <w:color w:val="000000"/>
-          <w:szCs w:val="24"/>
-          <w:lang w:val="en-GB" w:eastAsia="nl-NL"/>
-        </w:rPr>
-        <w:t xml:space="preserve"> cannot be excluded from accessing a water resource constructed at the home of a community member</w:t>
-      </w:r>
-      <w:r>
-        <w:rPr>
-          <w:color w:val="000000"/>
-          <w:szCs w:val="24"/>
-          <w:lang w:val="en-GB" w:eastAsia="nl-NL"/>
-        </w:rPr>
-        <w:t>,</w:t>
-      </w:r>
-      <w:r>
-        <w:rPr>
-          <w:color w:val="000000"/>
-          <w:szCs w:val="24"/>
-          <w:lang w:val="en-GB" w:eastAsia="nl-NL"/>
-        </w:rPr>
-        <w:t xml:space="preserve"> provided </w:t>
-      </w:r>
-      <w:r>
-        <w:rPr>
-          <w:color w:val="000000"/>
-          <w:szCs w:val="24"/>
-          <w:lang w:val="en-GB" w:eastAsia="nl-NL"/>
-        </w:rPr>
-        <w:t xml:space="preserve">1) the use is for domestic subsistence purposes (i.e. drinking, cooking, sanitation), and 2) the user contributes in maintenance activities on the water resource. One approach to modelling </w:t>
-      </w:r>
-      <w:r>
-        <w:rPr>
-          <w:color w:val="000000"/>
-          <w:szCs w:val="24"/>
-          <w:lang w:val="en-GB" w:eastAsia="nl-NL"/>
-        </w:rPr>
-        <w:t xml:space="preserve">these </w:t>
-      </w:r>
-      <w:r>
-        <w:rPr>
-          <w:color w:val="000000"/>
-          <w:szCs w:val="24"/>
-          <w:lang w:val="en-GB" w:eastAsia="nl-NL"/>
-        </w:rPr>
-        <w:t>scenarios is illustrated</w:t>
+      <w:r>
+        <w:rPr>
+          <w:color w:val="000000"/>
+          <w:szCs w:val="24"/>
+          <w:lang w:val="en-GB" w:eastAsia="nl-NL"/>
+        </w:rPr>
+        <w:fldChar w:fldCharType="begin"/>
+      </w:r>
+      <w:r>
+        <w:rPr>
+          <w:color w:val="000000"/>
+          <w:szCs w:val="24"/>
+          <w:lang w:val="en-GB" w:eastAsia="nl-NL"/>
+        </w:rPr>
+        <w:instrText xml:space="preserve"> REF _Ref104277985 \h </w:instrText>
+      </w:r>
+      <w:r>
+        <w:rPr>
+          <w:color w:val="000000"/>
+          <w:szCs w:val="24"/>
+          <w:lang w:val="en-GB" w:eastAsia="nl-NL"/>
+        </w:rPr>
+        <w:instrText xml:space="preserve"> \* MERGEFORMAT </w:instrText>
+      </w:r>
+      <w:r>
+        <w:rPr>
+          <w:color w:val="000000"/>
+          <w:szCs w:val="24"/>
+          <w:lang w:val="en-GB" w:eastAsia="nl-NL"/>
+        </w:rPr>
+      </w:r>
+      <w:r>
+        <w:rPr>
+          <w:color w:val="000000"/>
+          <w:szCs w:val="24"/>
+          <w:lang w:val="en-GB" w:eastAsia="nl-NL"/>
+        </w:rPr>
+        <w:fldChar w:fldCharType="separate"/>
+      </w:r>
+      <w:r>
+        <w:rPr>
+          <w:lang w:val="en-GB"/>
+        </w:rPr>
+        <w:t xml:space="preserve">Figure </w:t>
+      </w:r>
+      <w:r>
+        <w:rPr>
+          <w:noProof/>
+          <w:lang w:val="en-GB"/>
+        </w:rPr>
+        <w:t>24</w:t>
+      </w:r>
+      <w:r>
+        <w:rPr>
+          <w:color w:val="000000"/>
+          <w:szCs w:val="24"/>
+          <w:lang w:val="en-GB" w:eastAsia="nl-NL"/>
+        </w:rPr>
+        <w:fldChar w:fldCharType="end"/>
+      </w:r>
+      <w:r>
+        <w:rPr>
+          <w:color w:val="000000"/>
+          <w:szCs w:val="24"/>
+          <w:lang w:val="en-GB" w:eastAsia="nl-NL"/>
+        </w:rPr>
+        <w:t>.</w:t>
+      </w:r>
+      <w:r>
+        <w:rPr>
+          <w:color w:val="000000"/>
+          <w:szCs w:val="24"/>
+          <w:lang w:val="en-GB" w:eastAsia="nl-NL"/>
+        </w:rPr>
+        <w:t xml:space="preserve"> In</w:t>
       </w:r>
       <w:r>
         <w:rPr>
@@ -13829,6 +13441,7 @@
         <w:rPr>
           <w:color w:val="000000"/>
           <w:szCs w:val="24"/>
+          <w:highlight w:val="yellow"/>
           <w:lang w:val="en-GB" w:eastAsia="nl-NL"/>
         </w:rPr>
         <w:fldChar w:fldCharType="begin"/>
@@ -13845,21 +13458,15 @@
         <w:rPr>
           <w:color w:val="000000"/>
           <w:szCs w:val="24"/>
-          <w:lang w:val="en-GB" w:eastAsia="nl-NL"/>
-        </w:rPr>
-        <w:instrText xml:space="preserve"> \* MERGEFORMAT </w:instrText>
-      </w:r>
-      <w:r>
-        <w:rPr>
-          <w:color w:val="000000"/>
-          <w:szCs w:val="24"/>
-          <w:lang w:val="en-GB" w:eastAsia="nl-NL"/>
-        </w:rPr>
-      </w:r>
-      <w:r>
-        <w:rPr>
-          <w:color w:val="000000"/>
-          <w:szCs w:val="24"/>
+          <w:highlight w:val="yellow"/>
+          <w:lang w:val="en-GB" w:eastAsia="nl-NL"/>
+        </w:rPr>
+      </w:r>
+      <w:r>
+        <w:rPr>
+          <w:color w:val="000000"/>
+          <w:szCs w:val="24"/>
+          <w:highlight w:val="yellow"/>
           <w:lang w:val="en-GB" w:eastAsia="nl-NL"/>
         </w:rPr>
         <w:fldChar w:fldCharType="separate"/>
@@ -13881,6 +13488,7 @@
         <w:rPr>
           <w:color w:val="000000"/>
           <w:szCs w:val="24"/>
+          <w:highlight w:val="yellow"/>
           <w:lang w:val="en-GB" w:eastAsia="nl-NL"/>
         </w:rPr>
         <w:fldChar w:fldCharType="end"/>
@@ -13891,87 +13499,24 @@
           <w:szCs w:val="24"/>
           <w:lang w:val="en-GB" w:eastAsia="nl-NL"/>
         </w:rPr>
-        <w:t>.</w:t>
-      </w:r>
-      <w:r>
-        <w:rPr>
-          <w:color w:val="000000"/>
-          <w:szCs w:val="24"/>
-          <w:lang w:val="en-GB" w:eastAsia="nl-NL"/>
-        </w:rPr>
-        <w:t xml:space="preserve"> In</w:t>
-      </w:r>
-      <w:r>
-        <w:rPr>
-          <w:color w:val="000000"/>
-          <w:szCs w:val="24"/>
-          <w:lang w:val="en-GB" w:eastAsia="nl-NL"/>
-        </w:rPr>
-        <w:t xml:space="preserve"> </w:t>
-      </w:r>
-      <w:r>
-        <w:rPr>
-          <w:color w:val="000000"/>
-          <w:szCs w:val="24"/>
-          <w:highlight w:val="yellow"/>
-          <w:lang w:val="en-GB" w:eastAsia="nl-NL"/>
-        </w:rPr>
-        <w:fldChar w:fldCharType="begin"/>
-      </w:r>
-      <w:r>
-        <w:rPr>
-          <w:color w:val="000000"/>
-          <w:szCs w:val="24"/>
-          <w:lang w:val="en-GB" w:eastAsia="nl-NL"/>
-        </w:rPr>
-        <w:instrText xml:space="preserve"> REF _Ref104277985 \h </w:instrText>
-      </w:r>
-      <w:r>
-        <w:rPr>
-          <w:color w:val="000000"/>
-          <w:szCs w:val="24"/>
-          <w:highlight w:val="yellow"/>
-          <w:lang w:val="en-GB" w:eastAsia="nl-NL"/>
-        </w:rPr>
-      </w:r>
-      <w:r>
-        <w:rPr>
-          <w:color w:val="000000"/>
-          <w:szCs w:val="24"/>
-          <w:highlight w:val="yellow"/>
-          <w:lang w:val="en-GB" w:eastAsia="nl-NL"/>
-        </w:rPr>
-        <w:fldChar w:fldCharType="separate"/>
-      </w:r>
-      <w:r>
-        <w:rPr>
-          <w:lang w:val="en-GB"/>
-        </w:rPr>
-        <w:t xml:space="preserve">Figure </w:t>
-      </w:r>
-      <w:r>
-        <w:rPr>
-          <w:noProof/>
-          <w:lang w:val="en-GB"/>
-        </w:rPr>
-        <w:t>24</w:t>
-      </w:r>
-      <w:r>
-        <w:rPr>
-          <w:color w:val="000000"/>
-          <w:szCs w:val="24"/>
-          <w:highlight w:val="yellow"/>
-          <w:lang w:val="en-GB" w:eastAsia="nl-NL"/>
-        </w:rPr>
-        <w:fldChar w:fldCharType="end"/>
-      </w:r>
-      <w:r>
-        <w:rPr>
-          <w:color w:val="000000"/>
-          <w:szCs w:val="24"/>
-          <w:lang w:val="en-GB" w:eastAsia="nl-NL"/>
-        </w:rPr>
-        <w:t xml:space="preserve"> we see that Ramon has a </w:t>
+        <w:t xml:space="preserve"> we see that </w:t>
+      </w:r>
+      <w:r>
+        <w:rPr>
+          <w:color w:val="000000"/>
+          <w:szCs w:val="24"/>
+          <w:highlight w:val="cyan"/>
+          <w:lang w:val="en-GB" w:eastAsia="nl-NL"/>
+        </w:rPr>
+        <w:t>Ramon</w:t>
+      </w:r>
+      <w:r>
+        <w:rPr>
+          <w:color w:val="000000"/>
+          <w:szCs w:val="24"/>
+          <w:lang w:val="en-GB" w:eastAsia="nl-NL"/>
+        </w:rPr>
+        <w:t xml:space="preserve"> has a </w:t>
       </w:r>
       <w:r>
         <w:rPr>
@@ -14141,7 +13686,7 @@
     </w:p>
     <w:p>
       <w:pPr>
-        <w:pStyle w:val="Bijschrift"/>
+        <w:pStyle w:val="Caption"/>
         <w:jc w:val="center"/>
         <w:rPr>
           <w:lang w:val="en-GB"/>
@@ -14521,21 +14066,7 @@
         <w:rPr>
           <w:lang w:val="en-GB"/>
         </w:rPr>
-        <w:t xml:space="preserve">flexible, </w:t>
-      </w:r>
-      <w:proofErr w:type="gramStart"/>
-      <w:r>
-        <w:rPr>
-          <w:lang w:val="en-GB"/>
-        </w:rPr>
-        <w:t>high level</w:t>
-      </w:r>
-      <w:proofErr w:type="gramEnd"/>
-      <w:r>
-        <w:rPr>
-          <w:lang w:val="en-GB"/>
-        </w:rPr>
-        <w:t xml:space="preserve"> model for implementation of information systems in the Land Administration domain. </w:t>
+        <w:t xml:space="preserve">flexible, high level model for implementation of information systems in the Land Administration domain. </w:t>
       </w:r>
       <w:r>
         <w:rPr>
@@ -14659,21 +14190,7 @@
         <w:rPr>
           <w:lang w:val="en-GB"/>
         </w:rPr>
-        <w:t xml:space="preserve"> to emphasise that although the level of technical detail that can be addressed is very high, the </w:t>
-      </w:r>
-      <w:proofErr w:type="gramStart"/>
-      <w:r>
-        <w:rPr>
-          <w:lang w:val="en-GB"/>
-        </w:rPr>
-        <w:t>ultimate goal</w:t>
-      </w:r>
-      <w:proofErr w:type="gramEnd"/>
-      <w:r>
-        <w:rPr>
-          <w:lang w:val="en-GB"/>
-        </w:rPr>
-        <w:t xml:space="preserve"> is still to teach the concepts of LADM.</w:t>
+        <w:t xml:space="preserve"> to emphasise that although the level of technical detail that can be addressed is very high, the ultimate goal is still to teach the concepts of LADM.</w:t>
       </w:r>
     </w:p>
     <w:p>
@@ -14850,21 +14367,12 @@
         </w:rPr>
       </w:pPr>
       <w:hyperlink r:id="rId35" w:history="1">
-        <w:proofErr w:type="spellStart"/>
         <w:r>
           <w:rPr>
             <w:rStyle w:val="Hyperlink"/>
             <w:lang w:val="en-GB"/>
           </w:rPr>
-          <w:t>https</w:t>
-        </w:r>
-        <w:proofErr w:type="spellEnd"/>
-        <w:r>
-          <w:rPr>
-            <w:rStyle w:val="Hyperlink"/>
-            <w:lang w:val="en-GB"/>
-          </w:rPr>
-          <w:t>://stdm.gltn.net/</w:t>
+          <w:t>https://stdm.gltn.net/</w:t>
         </w:r>
       </w:hyperlink>
       <w:r>
@@ -15691,7 +15199,7 @@
     </w:p>
     <w:p>
       <w:pPr>
-        <w:pStyle w:val="Tekstopmerking"/>
+        <w:pStyle w:val="CommentText"/>
         <w:jc w:val="both"/>
         <w:rPr>
           <w:color w:val="000000" w:themeColor="text1"/>
@@ -15800,7 +15308,7 @@
     </w:p>
     <w:p>
       <w:pPr>
-        <w:pStyle w:val="Tekstopmerking"/>
+        <w:pStyle w:val="CommentText"/>
         <w:jc w:val="both"/>
         <w:rPr>
           <w:rStyle w:val="Hyperlink"/>
@@ -16069,7 +15577,7 @@
     </w:p>
     <w:p>
       <w:pPr>
-        <w:pStyle w:val="Plattetekst"/>
+        <w:pStyle w:val="BodyText"/>
         <w:rPr>
           <w:b/>
           <w:lang w:val="fr-FR"/>
@@ -16078,7 +15586,7 @@
     </w:p>
     <w:p>
       <w:pPr>
-        <w:pStyle w:val="Plattetekst"/>
+        <w:pStyle w:val="BodyText"/>
         <w:rPr>
           <w:bCs/>
           <w:lang w:val="en-GB"/>
@@ -16203,15 +15711,15 @@
     </w:p>
     <w:p>
       <w:pPr>
-        <w:pStyle w:val="Plattetekst"/>
-        <w:rPr>
-          <w:lang w:val="en-GB"/>
-        </w:rPr>
-      </w:pPr>
-    </w:p>
-    <w:p>
-      <w:pPr>
-        <w:pStyle w:val="Plattetekst"/>
+        <w:pStyle w:val="BodyText"/>
+        <w:rPr>
+          <w:lang w:val="en-GB"/>
+        </w:rPr>
+      </w:pPr>
+    </w:p>
+    <w:p>
+      <w:pPr>
+        <w:pStyle w:val="BodyText"/>
         <w:rPr>
           <w:bCs/>
           <w:lang w:val="en-GB"/>
@@ -16417,25 +15925,7 @@
           <w:bCs w:val="0"/>
           <w:lang w:val="en-GB"/>
         </w:rPr>
-        <w:t xml:space="preserve">is a Lecturer on geoinformatics at the Faculty ITC. Large experience in designing and implementing presential and online courses on GIS and Spatial Analysis using open tools. Has conducted workshops in India, Ethiopia, Spain, Portugal, Island of Saint Helena and for the Guyana Lands and Surveys Commission. He is an enthusiast of </w:t>
-      </w:r>
-      <w:proofErr w:type="gramStart"/>
-      <w:r>
-        <w:rPr>
-          <w:b w:val="0"/>
-          <w:bCs w:val="0"/>
-          <w:lang w:val="en-GB"/>
-        </w:rPr>
-        <w:t>Open Source</w:t>
-      </w:r>
-      <w:proofErr w:type="gramEnd"/>
-      <w:r>
-        <w:rPr>
-          <w:b w:val="0"/>
-          <w:bCs w:val="0"/>
-          <w:lang w:val="en-GB"/>
-        </w:rPr>
-        <w:t xml:space="preserve"> GIS Software.</w:t>
+        <w:t>is a Lecturer on geoinformatics at the Faculty ITC. Large experience in designing and implementing presential and online courses on GIS and Spatial Analysis using open tools. Has conducted workshops in India, Ethiopia, Spain, Portugal, Island of Saint Helena and for the Guyana Lands and Surveys Commission. He is an enthusiast of Open Source GIS Software.</w:t>
       </w:r>
     </w:p>
     <w:p>
@@ -16548,7 +16038,7 @@
     </w:p>
     <w:p>
       <w:pPr>
-        <w:pStyle w:val="Plattetekst"/>
+        <w:pStyle w:val="BodyText"/>
         <w:rPr>
           <w:b/>
           <w:lang w:val="en-GB"/>
@@ -16575,7 +16065,7 @@
     </w:p>
     <w:p>
       <w:pPr>
-        <w:pStyle w:val="Plattetekst"/>
+        <w:pStyle w:val="BodyText"/>
         <w:rPr>
           <w:lang w:val="en-GB"/>
         </w:rPr>
@@ -16973,34 +16463,34 @@
 <w:ftr xmlns:wpc="http://schemas.microsoft.com/office/word/2010/wordprocessingCanvas" xmlns:cx="http://schemas.microsoft.com/office/drawing/2014/chartex" xmlns:cx1="http://schemas.microsoft.com/office/drawing/2015/9/8/chartex" xmlns:cx2="http://schemas.microsoft.com/office/drawing/2015/10/21/chartex" xmlns:cx3="http://schemas.microsoft.com/office/drawing/2016/5/9/chartex" xmlns:cx4="http://schemas.microsoft.com/office/drawing/2016/5/10/chartex" xmlns:cx5="http://schemas.microsoft.com/office/drawing/2016/5/11/chartex" xmlns:cx6="http://schemas.microsoft.com/office/drawing/2016/5/12/chartex" xmlns:cx7="http://schemas.microsoft.com/office/drawing/2016/5/13/chartex" xmlns:cx8="http://schemas.microsoft.com/office/drawing/2016/5/14/chartex" xmlns:mc="http://schemas.openxmlformats.org/markup-compatibility/2006" xmlns:aink="http://schemas.microsoft.com/office/drawing/2016/ink" xmlns:am3d="http://schemas.microsoft.com/office/drawing/2017/model3d" xmlns:o="urn:schemas-microsoft-com:office:office" xmlns:oel="http://schemas.microsoft.com/office/2019/extlst" xmlns:r="http://schemas.openxmlformats.org/officeDocument/2006/relationships" xmlns:m="http://schemas.openxmlformats.org/officeDocument/2006/math" xmlns:v="urn:schemas-microsoft-com:vml" xmlns:wp14="http://schemas.microsoft.com/office/word/2010/wordprocessingDrawing" xmlns:wp="http://schemas.openxmlformats.org/drawingml/2006/wordprocessingDrawing" xmlns:w10="urn:schemas-microsoft-com:office:word" xmlns:w="http://schemas.openxmlformats.org/wordprocessingml/2006/main" xmlns:w14="http://schemas.microsoft.com/office/word/2010/wordml" xmlns:w15="http://schemas.microsoft.com/office/word/2012/wordml" xmlns:w16cex="http://schemas.microsoft.com/office/word/2018/wordml/cex" xmlns:w16cid="http://schemas.microsoft.com/office/word/2016/wordml/cid" xmlns:w16="http://schemas.microsoft.com/office/word/2018/wordml" xmlns:w16sdtdh="http://schemas.microsoft.com/office/word/2020/wordml/sdtdatahash" xmlns:w16se="http://schemas.microsoft.com/office/word/2015/wordml/symex" xmlns:wpg="http://schemas.microsoft.com/office/word/2010/wordprocessingGroup" xmlns:wpi="http://schemas.microsoft.com/office/word/2010/wordprocessingInk" xmlns:wne="http://schemas.microsoft.com/office/word/2006/wordml" xmlns:wps="http://schemas.microsoft.com/office/word/2010/wordprocessingShape" mc:Ignorable="w14 w15 w16se w16cid w16 w16cex w16sdtdh wp14">
   <w:p>
     <w:pPr>
-      <w:pStyle w:val="Voettekst"/>
+      <w:pStyle w:val="Footer"/>
       <w:framePr w:wrap="around" w:vAnchor="text" w:hAnchor="margin" w:xAlign="right" w:y="1"/>
       <w:rPr>
-        <w:rStyle w:val="Paginanummer"/>
+        <w:rStyle w:val="PageNumber"/>
       </w:rPr>
     </w:pPr>
     <w:r>
       <w:rPr>
-        <w:rStyle w:val="Paginanummer"/>
+        <w:rStyle w:val="PageNumber"/>
       </w:rPr>
       <w:fldChar w:fldCharType="begin"/>
     </w:r>
     <w:r>
       <w:rPr>
-        <w:rStyle w:val="Paginanummer"/>
+        <w:rStyle w:val="PageNumber"/>
       </w:rPr>
       <w:instrText xml:space="preserve">PAGE  </w:instrText>
     </w:r>
     <w:r>
       <w:rPr>
-        <w:rStyle w:val="Paginanummer"/>
+        <w:rStyle w:val="PageNumber"/>
       </w:rPr>
       <w:fldChar w:fldCharType="end"/>
     </w:r>
   </w:p>
   <w:p>
     <w:pPr>
-      <w:pStyle w:val="Voettekst"/>
+      <w:pStyle w:val="Footer"/>
       <w:ind w:right="360"/>
     </w:pPr>
   </w:p>
@@ -19040,7 +18530,7 @@
     <w:lsdException w:name="Unresolved Mention" w:semiHidden="1" w:uiPriority="99" w:unhideWhenUsed="1"/>
     <w:lsdException w:name="Smart Link" w:semiHidden="1" w:uiPriority="99" w:unhideWhenUsed="1"/>
   </w:latentStyles>
-  <w:style w:type="paragraph" w:default="1" w:styleId="Standaard">
+  <w:style w:type="paragraph" w:default="1" w:styleId="Normal">
     <w:name w:val="Normal"/>
     <w:qFormat/>
     <w:rsid w:val="00A324BC"/>
@@ -19049,10 +18539,10 @@
       <w:lang w:eastAsia="en-US"/>
     </w:rPr>
   </w:style>
-  <w:style w:type="paragraph" w:styleId="Kop1">
+  <w:style w:type="paragraph" w:styleId="Heading1">
     <w:name w:val="heading 1"/>
-    <w:basedOn w:val="Standaard"/>
-    <w:next w:val="Standaard"/>
+    <w:basedOn w:val="Normal"/>
+    <w:next w:val="Normal"/>
     <w:qFormat/>
     <w:rsid w:val="00A324BC"/>
     <w:pPr>
@@ -19067,10 +18557,10 @@
       <w:sz w:val="28"/>
     </w:rPr>
   </w:style>
-  <w:style w:type="paragraph" w:styleId="Kop2">
+  <w:style w:type="paragraph" w:styleId="Heading2">
     <w:name w:val="heading 2"/>
-    <w:basedOn w:val="Standaard"/>
-    <w:next w:val="Standaard"/>
+    <w:basedOn w:val="Normal"/>
+    <w:next w:val="Normal"/>
     <w:qFormat/>
     <w:pPr>
       <w:keepNext/>
@@ -19083,11 +18573,11 @@
       <w:lang w:val="en-US"/>
     </w:rPr>
   </w:style>
-  <w:style w:type="paragraph" w:styleId="Kop3">
+  <w:style w:type="paragraph" w:styleId="Heading3">
     <w:name w:val="heading 3"/>
-    <w:basedOn w:val="Standaard"/>
-    <w:next w:val="Standaard"/>
-    <w:link w:val="Kop3Char"/>
+    <w:basedOn w:val="Normal"/>
+    <w:next w:val="Normal"/>
+    <w:link w:val="Heading3Char"/>
     <w:semiHidden/>
     <w:unhideWhenUsed/>
     <w:qFormat/>
@@ -19104,11 +18594,11 @@
       <w:szCs w:val="24"/>
     </w:rPr>
   </w:style>
-  <w:style w:type="paragraph" w:styleId="Kop4">
+  <w:style w:type="paragraph" w:styleId="Heading4">
     <w:name w:val="heading 4"/>
-    <w:basedOn w:val="Standaard"/>
-    <w:next w:val="Standaard"/>
-    <w:link w:val="Kop4Char"/>
+    <w:basedOn w:val="Normal"/>
+    <w:next w:val="Normal"/>
+    <w:link w:val="Heading4Char"/>
     <w:semiHidden/>
     <w:unhideWhenUsed/>
     <w:qFormat/>
@@ -19126,13 +18616,13 @@
       <w:color w:val="365F91" w:themeColor="accent1" w:themeShade="BF"/>
     </w:rPr>
   </w:style>
-  <w:style w:type="character" w:default="1" w:styleId="Standaardalinea-lettertype">
+  <w:style w:type="character" w:default="1" w:styleId="DefaultParagraphFont">
     <w:name w:val="Default Paragraph Font"/>
     <w:uiPriority w:val="1"/>
     <w:semiHidden/>
     <w:unhideWhenUsed/>
   </w:style>
-  <w:style w:type="table" w:default="1" w:styleId="Standaardtabel">
+  <w:style w:type="table" w:default="1" w:styleId="TableNormal">
     <w:name w:val="Normal Table"/>
     <w:uiPriority w:val="99"/>
     <w:semiHidden/>
@@ -19147,15 +18637,15 @@
       </w:tblCellMar>
     </w:tblPr>
   </w:style>
-  <w:style w:type="numbering" w:default="1" w:styleId="Geenlijst">
+  <w:style w:type="numbering" w:default="1" w:styleId="NoList">
     <w:name w:val="No List"/>
     <w:uiPriority w:val="99"/>
     <w:semiHidden/>
     <w:unhideWhenUsed/>
   </w:style>
-  <w:style w:type="paragraph" w:styleId="Koptekst">
+  <w:style w:type="paragraph" w:styleId="Header">
     <w:name w:val="header"/>
-    <w:basedOn w:val="Standaard"/>
+    <w:basedOn w:val="Normal"/>
     <w:pPr>
       <w:tabs>
         <w:tab w:val="center" w:pos="4153"/>
@@ -19163,9 +18653,9 @@
       </w:tabs>
     </w:pPr>
   </w:style>
-  <w:style w:type="paragraph" w:styleId="Voettekst">
+  <w:style w:type="paragraph" w:styleId="Footer">
     <w:name w:val="footer"/>
-    <w:basedOn w:val="Standaard"/>
+    <w:basedOn w:val="Normal"/>
     <w:pPr>
       <w:tabs>
         <w:tab w:val="center" w:pos="4153"/>
@@ -19173,18 +18663,18 @@
       </w:tabs>
     </w:pPr>
   </w:style>
-  <w:style w:type="paragraph" w:styleId="Plattetekst">
+  <w:style w:type="paragraph" w:styleId="BodyText">
     <w:name w:val="Body Text"/>
-    <w:basedOn w:val="Standaard"/>
-    <w:link w:val="PlattetekstChar"/>
+    <w:basedOn w:val="Normal"/>
+    <w:link w:val="BodyTextChar"/>
   </w:style>
-  <w:style w:type="character" w:styleId="Paginanummer">
+  <w:style w:type="character" w:styleId="PageNumber">
     <w:name w:val="page number"/>
-    <w:basedOn w:val="Standaardalinea-lettertype"/>
+    <w:basedOn w:val="DefaultParagraphFont"/>
   </w:style>
   <w:style w:type="paragraph" w:customStyle="1" w:styleId="Header2">
     <w:name w:val="Header 2"/>
-    <w:basedOn w:val="Kop2"/>
+    <w:basedOn w:val="Heading2"/>
     <w:link w:val="Header2Tegn"/>
     <w:autoRedefine/>
     <w:qFormat/>
@@ -19198,7 +18688,7 @@
   </w:style>
   <w:style w:type="paragraph" w:customStyle="1" w:styleId="Header3">
     <w:name w:val="Header 3"/>
-    <w:basedOn w:val="Kop3"/>
+    <w:basedOn w:val="Heading3"/>
     <w:link w:val="Header3Tegn"/>
     <w:qFormat/>
     <w:rsid w:val="00A324BC"/>
@@ -19219,10 +18709,10 @@
       <w:lang w:val="en-US"/>
     </w:rPr>
   </w:style>
-  <w:style w:type="character" w:customStyle="1" w:styleId="PlattetekstChar">
-    <w:name w:val="Platte tekst Char"/>
-    <w:basedOn w:val="Standaardalinea-lettertype"/>
-    <w:link w:val="Plattetekst"/>
+  <w:style w:type="character" w:customStyle="1" w:styleId="BodyTextChar">
+    <w:name w:val="Body Text Char"/>
+    <w:basedOn w:val="DefaultParagraphFont"/>
+    <w:link w:val="BodyText"/>
     <w:rsid w:val="00A324BC"/>
     <w:rPr>
       <w:sz w:val="24"/>
@@ -19231,7 +18721,7 @@
   </w:style>
   <w:style w:type="character" w:customStyle="1" w:styleId="Header2Tegn">
     <w:name w:val="Header 2 Tegn"/>
-    <w:basedOn w:val="PlattetekstChar"/>
+    <w:basedOn w:val="BodyTextChar"/>
     <w:link w:val="Header2"/>
     <w:rsid w:val="00E21222"/>
     <w:rPr>
@@ -19243,7 +18733,7 @@
   </w:style>
   <w:style w:type="paragraph" w:customStyle="1" w:styleId="Header1">
     <w:name w:val="Header 1"/>
-    <w:basedOn w:val="Kop2"/>
+    <w:basedOn w:val="Heading2"/>
     <w:link w:val="Header1Tegn"/>
     <w:qFormat/>
     <w:rsid w:val="00A324BC"/>
@@ -19256,7 +18746,7 @@
   </w:style>
   <w:style w:type="character" w:customStyle="1" w:styleId="Header3Tegn">
     <w:name w:val="Header 3 Tegn"/>
-    <w:basedOn w:val="PlattetekstChar"/>
+    <w:basedOn w:val="BodyTextChar"/>
     <w:link w:val="Header3"/>
     <w:rsid w:val="00A324BC"/>
     <w:rPr>
@@ -19270,7 +18760,7 @@
   </w:style>
   <w:style w:type="character" w:customStyle="1" w:styleId="Header1Tegn">
     <w:name w:val="Header 1 Tegn"/>
-    <w:basedOn w:val="Standaardalinea-lettertype"/>
+    <w:basedOn w:val="DefaultParagraphFont"/>
     <w:link w:val="Header1"/>
     <w:rsid w:val="00A324BC"/>
     <w:rPr>
@@ -19280,10 +18770,10 @@
       <w:lang w:val="en-US" w:eastAsia="en-US"/>
     </w:rPr>
   </w:style>
-  <w:style w:type="character" w:customStyle="1" w:styleId="Kop3Char">
-    <w:name w:val="Kop 3 Char"/>
-    <w:basedOn w:val="Standaardalinea-lettertype"/>
-    <w:link w:val="Kop3"/>
+  <w:style w:type="character" w:customStyle="1" w:styleId="Heading3Char">
+    <w:name w:val="Heading 3 Char"/>
+    <w:basedOn w:val="DefaultParagraphFont"/>
+    <w:link w:val="Heading3"/>
     <w:semiHidden/>
     <w:rsid w:val="00A324BC"/>
     <w:rPr>
@@ -19294,9 +18784,9 @@
       <w:lang w:eastAsia="en-US"/>
     </w:rPr>
   </w:style>
-  <w:style w:type="paragraph" w:styleId="Lijstalinea">
+  <w:style w:type="paragraph" w:styleId="ListParagraph">
     <w:name w:val="List Paragraph"/>
-    <w:basedOn w:val="Standaard"/>
+    <w:basedOn w:val="Normal"/>
     <w:uiPriority w:val="34"/>
     <w:qFormat/>
     <w:rsid w:val="0045321F"/>
@@ -19307,7 +18797,7 @@
   </w:style>
   <w:style w:type="character" w:styleId="Hyperlink">
     <w:name w:val="Hyperlink"/>
-    <w:basedOn w:val="Standaardalinea-lettertype"/>
+    <w:basedOn w:val="DefaultParagraphFont"/>
     <w:uiPriority w:val="99"/>
     <w:unhideWhenUsed/>
     <w:rsid w:val="00CA5A70"/>
@@ -19316,9 +18806,9 @@
       <w:u w:val="single"/>
     </w:rPr>
   </w:style>
-  <w:style w:type="character" w:styleId="Onopgelostemelding">
+  <w:style w:type="character" w:styleId="UnresolvedMention">
     <w:name w:val="Unresolved Mention"/>
-    <w:basedOn w:val="Standaardalinea-lettertype"/>
+    <w:basedOn w:val="DefaultParagraphFont"/>
     <w:uiPriority w:val="99"/>
     <w:semiHidden/>
     <w:unhideWhenUsed/>
@@ -19328,9 +18818,9 @@
       <w:shd w:val="clear" w:color="auto" w:fill="E1DFDD"/>
     </w:rPr>
   </w:style>
-  <w:style w:type="character" w:styleId="GevolgdeHyperlink">
+  <w:style w:type="character" w:styleId="FollowedHyperlink">
     <w:name w:val="FollowedHyperlink"/>
-    <w:basedOn w:val="Standaardalinea-lettertype"/>
+    <w:basedOn w:val="DefaultParagraphFont"/>
     <w:semiHidden/>
     <w:unhideWhenUsed/>
     <w:rsid w:val="00F975C6"/>
@@ -19339,9 +18829,9 @@
       <w:u w:val="single"/>
     </w:rPr>
   </w:style>
-  <w:style w:type="paragraph" w:styleId="Normaalweb">
+  <w:style w:type="paragraph" w:styleId="NormalWeb">
     <w:name w:val="Normal (Web)"/>
-    <w:basedOn w:val="Standaard"/>
+    <w:basedOn w:val="Normal"/>
     <w:uiPriority w:val="99"/>
     <w:unhideWhenUsed/>
     <w:rsid w:val="00380118"/>
@@ -19353,10 +18843,10 @@
       <w:lang w:val="nl-NL" w:eastAsia="nl-NL"/>
     </w:rPr>
   </w:style>
-  <w:style w:type="paragraph" w:styleId="Bijschrift">
+  <w:style w:type="paragraph" w:styleId="Caption">
     <w:name w:val="caption"/>
-    <w:basedOn w:val="Standaard"/>
-    <w:next w:val="Standaard"/>
+    <w:basedOn w:val="Normal"/>
+    <w:next w:val="Normal"/>
     <w:unhideWhenUsed/>
     <w:qFormat/>
     <w:rsid w:val="00850D65"/>
@@ -19371,10 +18861,10 @@
       <w:szCs w:val="18"/>
     </w:rPr>
   </w:style>
-  <w:style w:type="paragraph" w:styleId="Voetnoottekst">
+  <w:style w:type="paragraph" w:styleId="FootnoteText">
     <w:name w:val="footnote text"/>
-    <w:basedOn w:val="Standaard"/>
-    <w:link w:val="VoetnoottekstChar"/>
+    <w:basedOn w:val="Normal"/>
+    <w:link w:val="FootnoteTextChar"/>
     <w:semiHidden/>
     <w:unhideWhenUsed/>
     <w:rsid w:val="00524A9A"/>
@@ -19382,19 +18872,19 @@
       <w:sz w:val="20"/>
     </w:rPr>
   </w:style>
-  <w:style w:type="character" w:customStyle="1" w:styleId="VoetnoottekstChar">
-    <w:name w:val="Voetnoottekst Char"/>
-    <w:basedOn w:val="Standaardalinea-lettertype"/>
-    <w:link w:val="Voetnoottekst"/>
+  <w:style w:type="character" w:customStyle="1" w:styleId="FootnoteTextChar">
+    <w:name w:val="Footnote Text Char"/>
+    <w:basedOn w:val="DefaultParagraphFont"/>
+    <w:link w:val="FootnoteText"/>
     <w:semiHidden/>
     <w:rsid w:val="00524A9A"/>
     <w:rPr>
       <w:lang w:eastAsia="en-US"/>
     </w:rPr>
   </w:style>
-  <w:style w:type="character" w:styleId="Voetnootmarkering">
+  <w:style w:type="character" w:styleId="FootnoteReference">
     <w:name w:val="footnote reference"/>
-    <w:basedOn w:val="Standaardalinea-lettertype"/>
+    <w:basedOn w:val="DefaultParagraphFont"/>
     <w:semiHidden/>
     <w:unhideWhenUsed/>
     <w:rsid w:val="00524A9A"/>
@@ -19402,9 +18892,9 @@
       <w:vertAlign w:val="superscript"/>
     </w:rPr>
   </w:style>
-  <w:style w:type="character" w:styleId="Zwaar">
+  <w:style w:type="character" w:styleId="Strong">
     <w:name w:val="Strong"/>
-    <w:basedOn w:val="Standaardalinea-lettertype"/>
+    <w:basedOn w:val="DefaultParagraphFont"/>
     <w:uiPriority w:val="22"/>
     <w:qFormat/>
     <w:rsid w:val="00356148"/>
@@ -19413,9 +18903,9 @@
       <w:bCs/>
     </w:rPr>
   </w:style>
-  <w:style w:type="character" w:styleId="Nadruk">
+  <w:style w:type="character" w:styleId="Emphasis">
     <w:name w:val="Emphasis"/>
-    <w:basedOn w:val="Standaardalinea-lettertype"/>
+    <w:basedOn w:val="DefaultParagraphFont"/>
     <w:uiPriority w:val="20"/>
     <w:qFormat/>
     <w:rsid w:val="00833208"/>
@@ -19424,9 +18914,9 @@
       <w:iCs/>
     </w:rPr>
   </w:style>
-  <w:style w:type="character" w:styleId="Verwijzingopmerking">
+  <w:style w:type="character" w:styleId="CommentReference">
     <w:name w:val="annotation reference"/>
-    <w:basedOn w:val="Standaardalinea-lettertype"/>
+    <w:basedOn w:val="DefaultParagraphFont"/>
     <w:semiHidden/>
     <w:unhideWhenUsed/>
     <w:rsid w:val="00972FA9"/>
@@ -19435,30 +18925,30 @@
       <w:szCs w:val="16"/>
     </w:rPr>
   </w:style>
-  <w:style w:type="paragraph" w:styleId="Tekstopmerking">
+  <w:style w:type="paragraph" w:styleId="CommentText">
     <w:name w:val="annotation text"/>
-    <w:basedOn w:val="Standaard"/>
-    <w:link w:val="TekstopmerkingChar"/>
+    <w:basedOn w:val="Normal"/>
+    <w:link w:val="CommentTextChar"/>
     <w:unhideWhenUsed/>
     <w:rsid w:val="00972FA9"/>
     <w:rPr>
       <w:sz w:val="20"/>
     </w:rPr>
   </w:style>
-  <w:style w:type="character" w:customStyle="1" w:styleId="TekstopmerkingChar">
-    <w:name w:val="Tekst opmerking Char"/>
-    <w:basedOn w:val="Standaardalinea-lettertype"/>
-    <w:link w:val="Tekstopmerking"/>
+  <w:style w:type="character" w:customStyle="1" w:styleId="CommentTextChar">
+    <w:name w:val="Comment Text Char"/>
+    <w:basedOn w:val="DefaultParagraphFont"/>
+    <w:link w:val="CommentText"/>
     <w:rsid w:val="00972FA9"/>
     <w:rPr>
       <w:lang w:eastAsia="en-US"/>
     </w:rPr>
   </w:style>
-  <w:style w:type="paragraph" w:styleId="Onderwerpvanopmerking">
+  <w:style w:type="paragraph" w:styleId="CommentSubject">
     <w:name w:val="annotation subject"/>
-    <w:basedOn w:val="Tekstopmerking"/>
-    <w:next w:val="Tekstopmerking"/>
-    <w:link w:val="OnderwerpvanopmerkingChar"/>
+    <w:basedOn w:val="CommentText"/>
+    <w:next w:val="CommentText"/>
+    <w:link w:val="CommentSubjectChar"/>
     <w:semiHidden/>
     <w:unhideWhenUsed/>
     <w:rsid w:val="00972FA9"/>
@@ -19467,10 +18957,10 @@
       <w:bCs/>
     </w:rPr>
   </w:style>
-  <w:style w:type="character" w:customStyle="1" w:styleId="OnderwerpvanopmerkingChar">
-    <w:name w:val="Onderwerp van opmerking Char"/>
-    <w:basedOn w:val="TekstopmerkingChar"/>
-    <w:link w:val="Onderwerpvanopmerking"/>
+  <w:style w:type="character" w:customStyle="1" w:styleId="CommentSubjectChar">
+    <w:name w:val="Comment Subject Char"/>
+    <w:basedOn w:val="CommentTextChar"/>
+    <w:link w:val="CommentSubject"/>
     <w:semiHidden/>
     <w:rsid w:val="00972FA9"/>
     <w:rPr>
@@ -19481,13 +18971,13 @@
   </w:style>
   <w:style w:type="character" w:customStyle="1" w:styleId="markedcontent">
     <w:name w:val="markedcontent"/>
-    <w:basedOn w:val="Standaardalinea-lettertype"/>
+    <w:basedOn w:val="DefaultParagraphFont"/>
     <w:rsid w:val="00972FA9"/>
   </w:style>
-  <w:style w:type="paragraph" w:styleId="Eindnoottekst">
+  <w:style w:type="paragraph" w:styleId="EndnoteText">
     <w:name w:val="endnote text"/>
-    <w:basedOn w:val="Standaard"/>
-    <w:link w:val="EindnoottekstChar"/>
+    <w:basedOn w:val="Normal"/>
+    <w:link w:val="EndnoteTextChar"/>
     <w:semiHidden/>
     <w:unhideWhenUsed/>
     <w:rsid w:val="008925FA"/>
@@ -19495,19 +18985,19 @@
       <w:sz w:val="20"/>
     </w:rPr>
   </w:style>
-  <w:style w:type="character" w:customStyle="1" w:styleId="EindnoottekstChar">
-    <w:name w:val="Eindnoottekst Char"/>
-    <w:basedOn w:val="Standaardalinea-lettertype"/>
-    <w:link w:val="Eindnoottekst"/>
+  <w:style w:type="character" w:customStyle="1" w:styleId="EndnoteTextChar">
+    <w:name w:val="Endnote Text Char"/>
+    <w:basedOn w:val="DefaultParagraphFont"/>
+    <w:link w:val="EndnoteText"/>
     <w:semiHidden/>
     <w:rsid w:val="008925FA"/>
     <w:rPr>
       <w:lang w:eastAsia="en-US"/>
     </w:rPr>
   </w:style>
-  <w:style w:type="character" w:styleId="Eindnootmarkering">
+  <w:style w:type="character" w:styleId="EndnoteReference">
     <w:name w:val="endnote reference"/>
-    <w:basedOn w:val="Standaardalinea-lettertype"/>
+    <w:basedOn w:val="DefaultParagraphFont"/>
     <w:semiHidden/>
     <w:unhideWhenUsed/>
     <w:rsid w:val="008925FA"/>
@@ -19517,7 +19007,7 @@
   </w:style>
   <w:style w:type="paragraph" w:customStyle="1" w:styleId="CitaviBibliography">
     <w:name w:val="Citavi Bibliography"/>
-    <w:basedOn w:val="Standaard"/>
+    <w:basedOn w:val="Normal"/>
     <w:rsid w:val="00C21133"/>
     <w:pPr>
       <w:spacing w:after="60" w:line="240" w:lineRule="atLeast"/>
@@ -19549,7 +19039,7 @@
       <w:lang w:val="en-US" w:eastAsia="de-DE" w:bidi="en-US"/>
     </w:rPr>
   </w:style>
-  <w:style w:type="paragraph" w:styleId="Revisie">
+  <w:style w:type="paragraph" w:styleId="Revision">
     <w:name w:val="Revision"/>
     <w:hidden/>
     <w:uiPriority w:val="99"/>
@@ -19560,10 +19050,10 @@
       <w:lang w:eastAsia="en-US"/>
     </w:rPr>
   </w:style>
-  <w:style w:type="character" w:customStyle="1" w:styleId="Kop4Char">
-    <w:name w:val="Kop 4 Char"/>
-    <w:basedOn w:val="Standaardalinea-lettertype"/>
-    <w:link w:val="Kop4"/>
+  <w:style w:type="character" w:customStyle="1" w:styleId="Heading4Char">
+    <w:name w:val="Heading 4 Char"/>
+    <w:basedOn w:val="DefaultParagraphFont"/>
+    <w:link w:val="Heading4"/>
     <w:semiHidden/>
     <w:rsid w:val="000B0B3C"/>
     <w:rPr>
@@ -19577,13 +19067,13 @@
   </w:style>
   <w:style w:type="character" w:customStyle="1" w:styleId="author-hover">
     <w:name w:val="author-hover"/>
-    <w:basedOn w:val="Standaardalinea-lettertype"/>
+    <w:basedOn w:val="DefaultParagraphFont"/>
     <w:rsid w:val="000B0B3C"/>
   </w:style>
-  <w:style w:type="paragraph" w:styleId="Lijstmetafbeeldingen">
+  <w:style w:type="paragraph" w:styleId="TableofFigures">
     <w:name w:val="table of figures"/>
-    <w:basedOn w:val="Standaard"/>
-    <w:next w:val="Standaard"/>
+    <w:basedOn w:val="Normal"/>
+    <w:next w:val="Normal"/>
     <w:uiPriority w:val="99"/>
     <w:unhideWhenUsed/>
     <w:rsid w:val="008F382F"/>

</xml_diff>

<commit_message>
creation of folder (#5)
* Create read me file.txt

created as test

* creation of new files in y folder for the exorcises

I created some new files in the folder with my name, mainly queries
</commit_message>
<xml_diff>
--- a/no_BAU/documents/FIG_2022_11734_Lemmen_daSilvaMano_Chipofya FINAL.docx
+++ b/no_BAU/documents/FIG_2022_11734_Lemmen_daSilvaMano_Chipofya FINAL.docx
@@ -4,7 +4,7 @@
   <w:body>
     <w:p>
       <w:pPr>
-        <w:pStyle w:val="Kop1"/>
+        <w:pStyle w:val="Heading1"/>
         <w:rPr>
           <w:lang w:val="en-GB"/>
         </w:rPr>
@@ -20,7 +20,7 @@
     </w:p>
     <w:p>
       <w:pPr>
-        <w:pStyle w:val="Kop1"/>
+        <w:pStyle w:val="Heading1"/>
         <w:spacing w:before="0"/>
         <w:rPr>
           <w:lang w:val="en-GB"/>
@@ -121,7 +121,7 @@
     </w:p>
     <w:p>
       <w:pPr>
-        <w:pStyle w:val="Plattetekst"/>
+        <w:pStyle w:val="BodyText"/>
         <w:jc w:val="center"/>
         <w:rPr>
           <w:b/>
@@ -131,7 +131,7 @@
     </w:p>
     <w:p>
       <w:pPr>
-        <w:pStyle w:val="Plattetekst"/>
+        <w:pStyle w:val="BodyText"/>
         <w:jc w:val="center"/>
         <w:rPr>
           <w:b/>
@@ -141,7 +141,7 @@
     </w:p>
     <w:p>
       <w:pPr>
-        <w:pStyle w:val="Plattetekst"/>
+        <w:pStyle w:val="BodyText"/>
         <w:jc w:val="both"/>
         <w:rPr>
           <w:lang w:val="en-GB"/>
@@ -223,15 +223,15 @@
     </w:p>
     <w:p>
       <w:pPr>
-        <w:pStyle w:val="Plattetekst"/>
-        <w:rPr>
-          <w:lang w:val="en-GB"/>
-        </w:rPr>
-      </w:pPr>
-    </w:p>
-    <w:p>
-      <w:pPr>
-        <w:pStyle w:val="Plattetekst"/>
+        <w:pStyle w:val="BodyText"/>
+        <w:rPr>
+          <w:lang w:val="en-GB"/>
+        </w:rPr>
+      </w:pPr>
+    </w:p>
+    <w:p>
+      <w:pPr>
+        <w:pStyle w:val="BodyText"/>
         <w:rPr>
           <w:lang w:val="en-GB"/>
         </w:rPr>
@@ -257,7 +257,7 @@
     </w:p>
     <w:p>
       <w:pPr>
-        <w:pStyle w:val="Plattetekst"/>
+        <w:pStyle w:val="BodyText"/>
         <w:rPr>
           <w:b/>
           <w:lang w:val="en-GB"/>
@@ -383,25 +383,7 @@
           <w:szCs w:val="24"/>
           <w:lang w:val="en-GB" w:eastAsia="nl-NL"/>
         </w:rPr>
-        <w:t xml:space="preserve">ed according to the LADM standard </w:t>
-      </w:r>
-      <w:proofErr w:type="gramStart"/>
-      <w:r>
-        <w:rPr>
-          <w:color w:val="000000"/>
-          <w:szCs w:val="24"/>
-          <w:lang w:val="en-GB" w:eastAsia="nl-NL"/>
-        </w:rPr>
-        <w:t>open up</w:t>
-      </w:r>
-      <w:proofErr w:type="gramEnd"/>
-      <w:r>
-        <w:rPr>
-          <w:color w:val="000000"/>
-          <w:szCs w:val="24"/>
-          <w:lang w:val="en-GB" w:eastAsia="nl-NL"/>
-        </w:rPr>
-        <w:t xml:space="preserve"> the possibility of teaching from the concrete level (end product) and not from the abstraction level </w:t>
+        <w:t xml:space="preserve">ed according to the LADM standard open up the possibility of teaching from the concrete level (end product) and not from the abstraction level </w:t>
       </w:r>
       <w:r>
         <w:rPr>
@@ -499,25 +481,7 @@
           <w:szCs w:val="24"/>
           <w:lang w:val="en-GB" w:eastAsia="nl-NL"/>
         </w:rPr>
-        <w:t>Different scenarios can be derived from a single dataset, demonstrating multiple levels of complexity and model variations that accommodate different local land tenure arrangements. The presentation in this session will consist of an introduction showing the different steps (</w:t>
-      </w:r>
-      <w:proofErr w:type="gramStart"/>
-      <w:r>
-        <w:rPr>
-          <w:color w:val="000000"/>
-          <w:szCs w:val="24"/>
-          <w:lang w:val="en-GB" w:eastAsia="nl-NL"/>
-        </w:rPr>
-        <w:t>i.e.</w:t>
-      </w:r>
-      <w:proofErr w:type="gramEnd"/>
-      <w:r>
-        <w:rPr>
-          <w:color w:val="000000"/>
-          <w:szCs w:val="24"/>
-          <w:lang w:val="en-GB" w:eastAsia="nl-NL"/>
-        </w:rPr>
-        <w:t xml:space="preserve"> map, tables, UML model). Afterwards, a live demonstration will show the didactic possibilities that such a dataset, and the associated tools, can offer.</w:t>
+        <w:t>Different scenarios can be derived from a single dataset, demonstrating multiple levels of complexity and model variations that accommodate different local land tenure arrangements. The presentation in this session will consist of an introduction showing the different steps (i.e. map, tables, UML model). Afterwards, a live demonstration will show the didactic possibilities that such a dataset, and the associated tools, can offer.</w:t>
       </w:r>
     </w:p>
     <w:p>
@@ -554,7 +518,7 @@
     </w:p>
     <w:p>
       <w:pPr>
-        <w:pStyle w:val="Kop1"/>
+        <w:pStyle w:val="Heading1"/>
         <w:rPr>
           <w:lang w:val="en-GB"/>
         </w:rPr>
@@ -575,7 +539,7 @@
     </w:p>
     <w:p>
       <w:pPr>
-        <w:pStyle w:val="Kop1"/>
+        <w:pStyle w:val="Heading1"/>
         <w:spacing w:before="0"/>
         <w:rPr>
           <w:lang w:val="en-GB"/>
@@ -661,7 +625,7 @@
     </w:p>
     <w:p>
       <w:pPr>
-        <w:pStyle w:val="Plattetekst"/>
+        <w:pStyle w:val="BodyText"/>
         <w:rPr>
           <w:lang w:val="it-IT"/>
         </w:rPr>
@@ -669,7 +633,7 @@
     </w:p>
     <w:p>
       <w:pPr>
-        <w:pStyle w:val="Plattetekst"/>
+        <w:pStyle w:val="BodyText"/>
         <w:rPr>
           <w:lang w:val="it-IT"/>
         </w:rPr>
@@ -691,15 +655,15 @@
     </w:p>
     <w:p>
       <w:pPr>
-        <w:pStyle w:val="Plattetekst"/>
-        <w:rPr>
-          <w:lang w:val="en-GB"/>
-        </w:rPr>
-      </w:pPr>
-    </w:p>
-    <w:p>
-      <w:pPr>
-        <w:pStyle w:val="Normaalweb"/>
+        <w:pStyle w:val="BodyText"/>
+        <w:rPr>
+          <w:lang w:val="en-GB"/>
+        </w:rPr>
+      </w:pPr>
+    </w:p>
+    <w:p>
+      <w:pPr>
+        <w:pStyle w:val="NormalWeb"/>
         <w:spacing w:before="0" w:beforeAutospacing="0" w:after="0" w:afterAutospacing="0"/>
         <w:jc w:val="both"/>
         <w:rPr>
@@ -983,7 +947,7 @@
     </w:p>
     <w:p>
       <w:pPr>
-        <w:pStyle w:val="Normaalweb"/>
+        <w:pStyle w:val="NormalWeb"/>
         <w:spacing w:before="0" w:beforeAutospacing="0" w:after="0" w:afterAutospacing="0"/>
         <w:jc w:val="both"/>
         <w:rPr>
@@ -994,7 +958,7 @@
     </w:p>
     <w:p>
       <w:pPr>
-        <w:pStyle w:val="Normaalweb"/>
+        <w:pStyle w:val="NormalWeb"/>
         <w:spacing w:before="0" w:beforeAutospacing="0" w:after="0" w:afterAutospacing="0"/>
         <w:jc w:val="both"/>
         <w:rPr>
@@ -1180,7 +1144,7 @@
     </w:p>
     <w:p>
       <w:pPr>
-        <w:pStyle w:val="Normaalweb"/>
+        <w:pStyle w:val="NormalWeb"/>
         <w:spacing w:before="0" w:beforeAutospacing="0" w:after="0" w:afterAutospacing="0"/>
         <w:jc w:val="both"/>
         <w:rPr>
@@ -1191,7 +1155,7 @@
     </w:p>
     <w:p>
       <w:pPr>
-        <w:pStyle w:val="Normaalweb"/>
+        <w:pStyle w:val="NormalWeb"/>
         <w:spacing w:before="0" w:beforeAutospacing="0" w:after="0" w:afterAutospacing="0"/>
         <w:jc w:val="both"/>
         <w:rPr>
@@ -1358,23 +1322,7 @@
           <w:color w:val="000000"/>
           <w:lang w:val="en-GB"/>
         </w:rPr>
-        <w:t xml:space="preserve">, interpret, </w:t>
-      </w:r>
-      <w:proofErr w:type="gramStart"/>
-      <w:r>
-        <w:rPr>
-          <w:color w:val="000000"/>
-          <w:lang w:val="en-GB"/>
-        </w:rPr>
-        <w:t>apply</w:t>
-      </w:r>
-      <w:proofErr w:type="gramEnd"/>
-      <w:r>
-        <w:rPr>
-          <w:color w:val="000000"/>
-          <w:lang w:val="en-GB"/>
-        </w:rPr>
-        <w:t xml:space="preserve"> and thus understand the wealth of functionality</w:t>
+        <w:t>, interpret, apply and thus understand the wealth of functionality</w:t>
       </w:r>
       <w:r>
         <w:rPr>
@@ -1400,7 +1348,7 @@
     </w:p>
     <w:p>
       <w:pPr>
-        <w:pStyle w:val="Normaalweb"/>
+        <w:pStyle w:val="NormalWeb"/>
         <w:spacing w:before="0" w:beforeAutospacing="0" w:after="0" w:afterAutospacing="0"/>
         <w:jc w:val="both"/>
         <w:rPr>
@@ -1411,7 +1359,7 @@
     </w:p>
     <w:p>
       <w:pPr>
-        <w:pStyle w:val="Normaalweb"/>
+        <w:pStyle w:val="NormalWeb"/>
         <w:spacing w:before="0" w:beforeAutospacing="0" w:after="0" w:afterAutospacing="0"/>
         <w:jc w:val="both"/>
         <w:rPr>
@@ -1438,28 +1386,12 @@
           <w:color w:val="000000"/>
           <w:lang w:val="en-GB"/>
         </w:rPr>
-        <w:t xml:space="preserve"> according to the LADM standard </w:t>
-      </w:r>
-      <w:proofErr w:type="gramStart"/>
-      <w:r>
-        <w:rPr>
-          <w:color w:val="000000"/>
-          <w:lang w:val="en-GB"/>
-        </w:rPr>
-        <w:t>open up</w:t>
-      </w:r>
-      <w:proofErr w:type="gramEnd"/>
-      <w:r>
-        <w:rPr>
-          <w:color w:val="000000"/>
-          <w:lang w:val="en-GB"/>
-        </w:rPr>
-        <w:t xml:space="preserve"> the possibility of teaching from the concrete level (end product) and not from the abstraction level (UML). This means starting from a cadastral map with visually linked rights and entitled parties. Then the translation of this data into database tables is the next level of understanding. What do these tables look like for the data shown on the map? Finally, the link between database tables and UML diagrams is presented to the students. This approach is presented here.</w:t>
-      </w:r>
-    </w:p>
-    <w:p>
-      <w:pPr>
-        <w:pStyle w:val="Normaalweb"/>
+        <w:t xml:space="preserve"> according to the LADM standard open up the possibility of teaching from the concrete level (end product) and not from the abstraction level (UML). This means starting from a cadastral map with visually linked rights and entitled parties. Then the translation of this data into database tables is the next level of understanding. What do these tables look like for the data shown on the map? Finally, the link between database tables and UML diagrams is presented to the students. This approach is presented here.</w:t>
+      </w:r>
+    </w:p>
+    <w:p>
+      <w:pPr>
+        <w:pStyle w:val="NormalWeb"/>
         <w:spacing w:before="0" w:beforeAutospacing="0" w:after="0" w:afterAutospacing="0"/>
         <w:jc w:val="both"/>
         <w:rPr>
@@ -1470,7 +1402,7 @@
     </w:p>
     <w:p>
       <w:pPr>
-        <w:pStyle w:val="Normaalweb"/>
+        <w:pStyle w:val="NormalWeb"/>
         <w:spacing w:before="0" w:beforeAutospacing="0" w:after="0" w:afterAutospacing="0"/>
         <w:jc w:val="both"/>
         <w:rPr>
@@ -1641,7 +1573,7 @@
     </w:p>
     <w:p>
       <w:pPr>
-        <w:pStyle w:val="Normaalweb"/>
+        <w:pStyle w:val="NormalWeb"/>
         <w:spacing w:before="0" w:beforeAutospacing="0" w:after="0" w:afterAutospacing="0"/>
         <w:jc w:val="both"/>
         <w:rPr>
@@ -1652,7 +1584,7 @@
     </w:p>
     <w:p>
       <w:pPr>
-        <w:pStyle w:val="Normaalweb"/>
+        <w:pStyle w:val="NormalWeb"/>
         <w:spacing w:before="0" w:beforeAutospacing="0" w:after="0" w:afterAutospacing="0"/>
         <w:jc w:val="both"/>
         <w:rPr>
@@ -1667,23 +1599,7 @@
           <w:color w:val="000000"/>
           <w:lang w:val="en-GB"/>
         </w:rPr>
-        <w:t xml:space="preserve">Along with the didactic approach, we </w:t>
-      </w:r>
-      <w:proofErr w:type="gramStart"/>
-      <w:r>
-        <w:rPr>
-          <w:color w:val="000000"/>
-          <w:lang w:val="en-GB"/>
-        </w:rPr>
-        <w:t>made an effort</w:t>
-      </w:r>
-      <w:proofErr w:type="gramEnd"/>
-      <w:r>
-        <w:rPr>
-          <w:color w:val="000000"/>
-          <w:lang w:val="en-GB"/>
-        </w:rPr>
-        <w:t xml:space="preserve"> to ensure the datasets have a low entry barrier regarding financial costs and software availability. All the datasets are distributed using open specifications</w:t>
+        <w:t>Along with the didactic approach, we made an effort to ensure the datasets have a low entry barrier regarding financial costs and software availability. All the datasets are distributed using open specifications</w:t>
       </w:r>
       <w:r>
         <w:rPr>
@@ -1749,9 +1665,8 @@
           <w:color w:val="000000"/>
           <w:lang w:val="en-GB"/>
         </w:rPr>
-        <w:t>Attribution-</w:t>
-      </w:r>
-      <w:proofErr w:type="gramStart"/>
+        <w:t>Attribution-Non Commercial 4.0 International</w:t>
+      </w:r>
       <w:r>
         <w:rPr>
           <w:i/>
@@ -1759,9 +1674,8 @@
           <w:color w:val="000000"/>
           <w:lang w:val="en-GB"/>
         </w:rPr>
-        <w:t>Non Commercial</w:t>
-      </w:r>
-      <w:proofErr w:type="gramEnd"/>
+        <w:t xml:space="preserve"> </w:t>
+      </w:r>
       <w:r>
         <w:rPr>
           <w:i/>
@@ -1769,7 +1683,7 @@
           <w:color w:val="000000"/>
           <w:lang w:val="en-GB"/>
         </w:rPr>
-        <w:t xml:space="preserve"> 4.0 International</w:t>
+        <w:t>License</w:t>
       </w:r>
       <w:r>
         <w:rPr>
@@ -1778,30 +1692,12 @@
           <w:color w:val="000000"/>
           <w:lang w:val="en-GB"/>
         </w:rPr>
-        <w:t xml:space="preserve"> </w:t>
-      </w:r>
-      <w:r>
-        <w:rPr>
-          <w:i/>
-          <w:iCs/>
-          <w:color w:val="000000"/>
-          <w:lang w:val="en-GB"/>
-        </w:rPr>
-        <w:t>License</w:t>
-      </w:r>
-      <w:r>
-        <w:rPr>
-          <w:i/>
-          <w:iCs/>
-          <w:color w:val="000000"/>
-          <w:lang w:val="en-GB"/>
-        </w:rPr>
         <w:t>.</w:t>
       </w:r>
     </w:p>
     <w:p>
       <w:pPr>
-        <w:pStyle w:val="Normaalweb"/>
+        <w:pStyle w:val="NormalWeb"/>
         <w:spacing w:before="0" w:beforeAutospacing="0" w:after="0" w:afterAutospacing="0"/>
         <w:jc w:val="both"/>
         <w:rPr>
@@ -1812,7 +1708,7 @@
     </w:p>
     <w:p>
       <w:pPr>
-        <w:pStyle w:val="Normaalweb"/>
+        <w:pStyle w:val="NormalWeb"/>
         <w:spacing w:before="0" w:beforeAutospacing="0" w:after="0" w:afterAutospacing="0"/>
         <w:jc w:val="both"/>
         <w:rPr>
@@ -1937,15 +1833,7 @@
           <w:color w:val="000000"/>
           <w:lang w:val="en-GB"/>
         </w:rPr>
-        <w:t xml:space="preserve"> – introduced in section </w:t>
-      </w:r>
-      <w:proofErr w:type="gramStart"/>
-      <w:r>
-        <w:rPr>
-          <w:color w:val="000000"/>
-          <w:lang w:val="en-GB"/>
-        </w:rPr>
-        <w:t>4</w:t>
+        <w:t xml:space="preserve"> – introduced in section 4</w:t>
       </w:r>
       <w:r>
         <w:rPr>
@@ -1954,7 +1842,6 @@
         </w:rPr>
         <w:t>..</w:t>
       </w:r>
-      <w:proofErr w:type="gramEnd"/>
       <w:r>
         <w:rPr>
           <w:color w:val="000000"/>
@@ -2063,7 +1950,7 @@
     </w:p>
     <w:p>
       <w:pPr>
-        <w:pStyle w:val="Plattetekst"/>
+        <w:pStyle w:val="BodyText"/>
         <w:rPr>
           <w:lang w:val="en-GB"/>
         </w:rPr>
@@ -2085,7 +1972,7 @@
     </w:p>
     <w:p>
       <w:pPr>
-        <w:pStyle w:val="Normaalweb"/>
+        <w:pStyle w:val="NormalWeb"/>
         <w:spacing w:before="0" w:beforeAutospacing="0" w:after="0" w:afterAutospacing="0"/>
         <w:jc w:val="both"/>
         <w:rPr>
@@ -2096,7 +1983,7 @@
     </w:p>
     <w:p>
       <w:pPr>
-        <w:pStyle w:val="Normaalweb"/>
+        <w:pStyle w:val="NormalWeb"/>
         <w:spacing w:before="0" w:beforeAutospacing="0" w:after="0" w:afterAutospacing="0"/>
         <w:jc w:val="both"/>
         <w:rPr>
@@ -2109,23 +1996,7 @@
           <w:color w:val="000000"/>
           <w:lang w:val="en-GB"/>
         </w:rPr>
-        <w:t xml:space="preserve">In teaching land administration at the ITC, we try to establish methodologies for documenting </w:t>
-      </w:r>
-      <w:proofErr w:type="gramStart"/>
-      <w:r>
-        <w:rPr>
-          <w:color w:val="000000"/>
-          <w:lang w:val="en-GB"/>
-        </w:rPr>
-        <w:t>formal  people</w:t>
-      </w:r>
-      <w:proofErr w:type="gramEnd"/>
-      <w:r>
-        <w:rPr>
-          <w:color w:val="000000"/>
-          <w:lang w:val="en-GB"/>
-        </w:rPr>
-        <w:t xml:space="preserve"> land relations as well as informal one</w:t>
+        <w:t>In teaching land administration at the ITC, we try to establish methodologies for documenting formal  people land relations as well as informal one</w:t>
       </w:r>
       <w:r>
         <w:rPr>
@@ -2226,7 +2097,7 @@
     </w:p>
     <w:p>
       <w:pPr>
-        <w:pStyle w:val="Normaalweb"/>
+        <w:pStyle w:val="NormalWeb"/>
         <w:spacing w:before="0" w:beforeAutospacing="0" w:after="0" w:afterAutospacing="0"/>
         <w:jc w:val="both"/>
         <w:rPr>
@@ -2237,7 +2108,7 @@
     </w:p>
     <w:p>
       <w:pPr>
-        <w:pStyle w:val="Normaalweb"/>
+        <w:pStyle w:val="NormalWeb"/>
         <w:keepNext/>
         <w:spacing w:before="0" w:beforeAutospacing="0" w:after="0" w:afterAutospacing="0"/>
         <w:jc w:val="center"/>
@@ -2302,7 +2173,7 @@
     </w:p>
     <w:p>
       <w:pPr>
-        <w:pStyle w:val="Bijschrift"/>
+        <w:pStyle w:val="Caption"/>
         <w:jc w:val="center"/>
         <w:rPr>
           <w:lang w:val="en-GB"/>
@@ -2365,7 +2236,7 @@
     </w:p>
     <w:p>
       <w:pPr>
-        <w:pStyle w:val="Normaalweb"/>
+        <w:pStyle w:val="NormalWeb"/>
         <w:spacing w:before="0" w:beforeAutospacing="0" w:after="0" w:afterAutospacing="0"/>
         <w:jc w:val="both"/>
         <w:rPr>
@@ -2477,17 +2348,8 @@
           <w:color w:val="000000"/>
           <w:lang w:val="en-GB"/>
         </w:rPr>
-        <w:t xml:space="preserve">The </w:t>
-      </w:r>
-      <w:proofErr w:type="gramStart"/>
-      <w:r>
-        <w:rPr>
-          <w:color w:val="000000"/>
-          <w:lang w:val="en-GB"/>
-        </w:rPr>
-        <w:t>same  goes</w:t>
-      </w:r>
-      <w:proofErr w:type="gramEnd"/>
+        <w:t>The same  goes</w:t>
+      </w:r>
       <w:r>
         <w:rPr>
           <w:color w:val="000000"/>
@@ -2512,7 +2374,7 @@
     </w:p>
     <w:p>
       <w:pPr>
-        <w:pStyle w:val="Normaalweb"/>
+        <w:pStyle w:val="NormalWeb"/>
         <w:spacing w:before="0" w:beforeAutospacing="0" w:after="0" w:afterAutospacing="0"/>
         <w:jc w:val="both"/>
         <w:rPr>
@@ -2523,7 +2385,7 @@
     </w:p>
     <w:p>
       <w:pPr>
-        <w:pStyle w:val="Normaalweb"/>
+        <w:pStyle w:val="NormalWeb"/>
         <w:spacing w:before="0" w:beforeAutospacing="0" w:after="0" w:afterAutospacing="0"/>
         <w:jc w:val="both"/>
         <w:rPr>
@@ -2585,17 +2447,155 @@
           <w:color w:val="000000"/>
           <w:lang w:val="en-GB"/>
         </w:rPr>
-        <w:t xml:space="preserve">in the </w:t>
-      </w:r>
-      <w:proofErr w:type="gramStart"/>
-      <w:r>
-        <w:rPr>
-          <w:color w:val="000000"/>
-          <w:lang w:val="en-GB"/>
-        </w:rPr>
-        <w:t>class room</w:t>
-      </w:r>
-      <w:proofErr w:type="gramEnd"/>
+        <w:t xml:space="preserve">in the class room </w:t>
+      </w:r>
+      <w:r>
+        <w:rPr>
+          <w:color w:val="000000"/>
+          <w:lang w:val="en-GB"/>
+        </w:rPr>
+        <w:t xml:space="preserve">to illustrate </w:t>
+      </w:r>
+      <w:r>
+        <w:rPr>
+          <w:color w:val="000000"/>
+          <w:lang w:val="en-GB"/>
+        </w:rPr>
+        <w:t xml:space="preserve">people to </w:t>
+      </w:r>
+      <w:r>
+        <w:rPr>
+          <w:color w:val="000000"/>
+          <w:lang w:val="en-GB"/>
+        </w:rPr>
+        <w:t xml:space="preserve">land relationships. </w:t>
+      </w:r>
+      <w:r>
+        <w:rPr>
+          <w:color w:val="000000"/>
+          <w:lang w:val="en-GB"/>
+        </w:rPr>
+        <w:t>The students always diligently copied this</w:t>
+      </w:r>
+      <w:r>
+        <w:rPr>
+          <w:color w:val="000000"/>
+          <w:lang w:val="en-GB"/>
+        </w:rPr>
+        <w:t xml:space="preserve">. </w:t>
+      </w:r>
+      <w:r>
+        <w:rPr>
+          <w:color w:val="000000"/>
+          <w:lang w:val="en-GB"/>
+        </w:rPr>
+        <w:t>However f</w:t>
+      </w:r>
+      <w:r>
+        <w:rPr>
+          <w:color w:val="000000"/>
+          <w:lang w:val="en-GB"/>
+        </w:rPr>
+        <w:t xml:space="preserve">or </w:t>
+      </w:r>
+      <w:r>
+        <w:rPr>
+          <w:color w:val="000000"/>
+          <w:lang w:val="en-GB"/>
+        </w:rPr>
+        <w:t xml:space="preserve">the remote </w:t>
+      </w:r>
+      <w:r>
+        <w:rPr>
+          <w:color w:val="000000"/>
+          <w:lang w:val="en-GB"/>
+        </w:rPr>
+        <w:t xml:space="preserve">classes there was no comparable replacement for the </w:t>
+      </w:r>
+      <w:r>
+        <w:rPr>
+          <w:color w:val="000000"/>
+          <w:lang w:val="en-GB"/>
+        </w:rPr>
+        <w:t xml:space="preserve">white board and marker. </w:t>
+      </w:r>
+      <w:r>
+        <w:rPr>
+          <w:color w:val="000000"/>
+          <w:lang w:val="en-GB"/>
+        </w:rPr>
+        <w:t>At the beginning of the Covid lockdowns, i</w:t>
+      </w:r>
+      <w:r>
+        <w:rPr>
+          <w:color w:val="000000"/>
+          <w:lang w:val="en-GB"/>
+        </w:rPr>
+        <w:t xml:space="preserve">n the absence of </w:t>
+      </w:r>
+      <w:r>
+        <w:rPr>
+          <w:color w:val="000000"/>
+          <w:lang w:val="en-GB"/>
+        </w:rPr>
+        <w:t xml:space="preserve">functional </w:t>
+      </w:r>
+      <w:r>
+        <w:rPr>
+          <w:color w:val="000000"/>
+          <w:lang w:val="en-GB"/>
+        </w:rPr>
+        <w:t>white board</w:t>
+      </w:r>
+      <w:r>
+        <w:rPr>
+          <w:color w:val="000000"/>
+          <w:lang w:val="en-GB"/>
+        </w:rPr>
+        <w:t xml:space="preserve">, we found ourselves unable to effectively communicate and demonstrate the different LADM concepts to our students. </w:t>
+      </w:r>
+      <w:r>
+        <w:rPr>
+          <w:color w:val="000000"/>
+          <w:lang w:val="en-GB"/>
+        </w:rPr>
+        <w:t xml:space="preserve">It never occurred to us that </w:t>
+      </w:r>
+      <w:r>
+        <w:rPr>
+          <w:color w:val="000000"/>
+          <w:lang w:val="en-GB"/>
+        </w:rPr>
+        <w:t xml:space="preserve">the reason being that we could no longer make use of </w:t>
+      </w:r>
+      <w:r>
+        <w:rPr>
+          <w:color w:val="000000"/>
+          <w:lang w:val="en-GB"/>
+        </w:rPr>
+        <w:t>representation</w:t>
+      </w:r>
+      <w:r>
+        <w:rPr>
+          <w:color w:val="000000"/>
+          <w:lang w:val="en-GB"/>
+        </w:rPr>
+        <w:t>s</w:t>
+      </w:r>
+      <w:r>
+        <w:rPr>
+          <w:color w:val="000000"/>
+          <w:lang w:val="en-GB"/>
+        </w:rPr>
+        <w:t xml:space="preserve"> of the </w:t>
+      </w:r>
+      <w:r>
+        <w:rPr>
+          <w:color w:val="000000"/>
+          <w:lang w:val="en-GB"/>
+        </w:rPr>
+        <w:t>cadastral reality</w:t>
+      </w:r>
       <w:r>
         <w:rPr>
           <w:color w:val="000000"/>
@@ -2608,156 +2608,35 @@
           <w:color w:val="000000"/>
           <w:lang w:val="en-GB"/>
         </w:rPr>
-        <w:t xml:space="preserve">to illustrate </w:t>
-      </w:r>
-      <w:r>
-        <w:rPr>
-          <w:color w:val="000000"/>
-          <w:lang w:val="en-GB"/>
-        </w:rPr>
-        <w:t xml:space="preserve">people to </w:t>
-      </w:r>
-      <w:r>
-        <w:rPr>
-          <w:color w:val="000000"/>
-          <w:lang w:val="en-GB"/>
-        </w:rPr>
-        <w:t xml:space="preserve">land relationships. </w:t>
-      </w:r>
-      <w:r>
-        <w:rPr>
-          <w:color w:val="000000"/>
-          <w:lang w:val="en-GB"/>
-        </w:rPr>
-        <w:t>The students always diligently copied this</w:t>
-      </w:r>
-      <w:r>
-        <w:rPr>
-          <w:color w:val="000000"/>
-          <w:lang w:val="en-GB"/>
-        </w:rPr>
-        <w:t xml:space="preserve">. </w:t>
-      </w:r>
-      <w:proofErr w:type="gramStart"/>
-      <w:r>
-        <w:rPr>
-          <w:color w:val="000000"/>
-          <w:lang w:val="en-GB"/>
-        </w:rPr>
-        <w:t>However</w:t>
-      </w:r>
-      <w:proofErr w:type="gramEnd"/>
-      <w:r>
-        <w:rPr>
-          <w:color w:val="000000"/>
-          <w:lang w:val="en-GB"/>
-        </w:rPr>
-        <w:t xml:space="preserve"> f</w:t>
-      </w:r>
-      <w:r>
-        <w:rPr>
-          <w:color w:val="000000"/>
-          <w:lang w:val="en-GB"/>
-        </w:rPr>
-        <w:t xml:space="preserve">or </w:t>
-      </w:r>
-      <w:r>
-        <w:rPr>
-          <w:color w:val="000000"/>
-          <w:lang w:val="en-GB"/>
-        </w:rPr>
-        <w:t xml:space="preserve">the remote </w:t>
-      </w:r>
-      <w:r>
-        <w:rPr>
-          <w:color w:val="000000"/>
-          <w:lang w:val="en-GB"/>
-        </w:rPr>
-        <w:t xml:space="preserve">classes there was no comparable replacement for the </w:t>
-      </w:r>
-      <w:r>
-        <w:rPr>
-          <w:color w:val="000000"/>
-          <w:lang w:val="en-GB"/>
-        </w:rPr>
-        <w:t xml:space="preserve">white board and marker. </w:t>
-      </w:r>
-      <w:r>
-        <w:rPr>
-          <w:color w:val="000000"/>
-          <w:lang w:val="en-GB"/>
-        </w:rPr>
-        <w:t>At the beginning of the Covid lockdowns, i</w:t>
-      </w:r>
-      <w:r>
-        <w:rPr>
-          <w:color w:val="000000"/>
-          <w:lang w:val="en-GB"/>
-        </w:rPr>
-        <w:t xml:space="preserve">n the absence of </w:t>
-      </w:r>
-      <w:r>
-        <w:rPr>
-          <w:color w:val="000000"/>
-          <w:lang w:val="en-GB"/>
-        </w:rPr>
-        <w:t xml:space="preserve">functional </w:t>
-      </w:r>
-      <w:r>
-        <w:rPr>
-          <w:color w:val="000000"/>
-          <w:lang w:val="en-GB"/>
-        </w:rPr>
-        <w:t>white board</w:t>
-      </w:r>
-      <w:r>
-        <w:rPr>
-          <w:color w:val="000000"/>
-          <w:lang w:val="en-GB"/>
-        </w:rPr>
-        <w:t xml:space="preserve">, we found ourselves unable to effectively communicate and demonstrate the different LADM concepts to our students. </w:t>
-      </w:r>
-      <w:r>
-        <w:rPr>
-          <w:color w:val="000000"/>
-          <w:lang w:val="en-GB"/>
-        </w:rPr>
-        <w:t xml:space="preserve">It never occurred to us that </w:t>
-      </w:r>
-      <w:r>
-        <w:rPr>
-          <w:color w:val="000000"/>
-          <w:lang w:val="en-GB"/>
-        </w:rPr>
-        <w:t xml:space="preserve">the reason being that we could no longer make use of </w:t>
-      </w:r>
-      <w:r>
-        <w:rPr>
-          <w:color w:val="000000"/>
-          <w:lang w:val="en-GB"/>
-        </w:rPr>
-        <w:t>representation</w:t>
-      </w:r>
-      <w:r>
-        <w:rPr>
-          <w:color w:val="000000"/>
-          <w:lang w:val="en-GB"/>
-        </w:rPr>
-        <w:t>s</w:t>
-      </w:r>
-      <w:r>
-        <w:rPr>
-          <w:color w:val="000000"/>
-          <w:lang w:val="en-GB"/>
-        </w:rPr>
-        <w:t xml:space="preserve"> of the </w:t>
-      </w:r>
-      <w:r>
-        <w:rPr>
-          <w:color w:val="000000"/>
-          <w:lang w:val="en-GB"/>
-        </w:rPr>
-        <w:t>cadastral reality</w:t>
+        <w:t>(</w:t>
+      </w:r>
+      <w:r>
+        <w:rPr>
+          <w:color w:val="000000"/>
+          <w:lang w:val="en-GB"/>
+        </w:rPr>
+        <w:t>and</w:t>
+      </w:r>
+      <w:r>
+        <w:rPr>
+          <w:color w:val="000000"/>
+          <w:lang w:val="en-GB"/>
+        </w:rPr>
+        <w:t xml:space="preserve"> its </w:t>
+      </w:r>
+      <w:r>
+        <w:rPr>
+          <w:color w:val="000000"/>
+          <w:lang w:val="en-GB"/>
+        </w:rPr>
+        <w:t>corresponding</w:t>
+      </w:r>
+      <w:r>
+        <w:rPr>
+          <w:color w:val="000000"/>
+          <w:lang w:val="en-GB"/>
+        </w:rPr>
+        <w:t xml:space="preserve"> database</w:t>
       </w:r>
       <w:r>
         <w:rPr>
@@ -2771,35 +2650,14 @@
           <w:color w:val="000000"/>
           <w:lang w:val="en-GB"/>
         </w:rPr>
-        <w:t>(</w:t>
-      </w:r>
-      <w:r>
-        <w:rPr>
-          <w:color w:val="000000"/>
-          <w:lang w:val="en-GB"/>
-        </w:rPr>
-        <w:t>and</w:t>
-      </w:r>
-      <w:r>
-        <w:rPr>
-          <w:color w:val="000000"/>
-          <w:lang w:val="en-GB"/>
-        </w:rPr>
-        <w:t xml:space="preserve"> its </w:t>
-      </w:r>
-      <w:r>
-        <w:rPr>
-          <w:color w:val="000000"/>
-          <w:lang w:val="en-GB"/>
-        </w:rPr>
-        <w:t>corresponding</w:t>
-      </w:r>
-      <w:r>
-        <w:rPr>
-          <w:color w:val="000000"/>
-          <w:lang w:val="en-GB"/>
-        </w:rPr>
-        <w:t xml:space="preserve"> database</w:t>
+        <w:t>tables</w:t>
+      </w:r>
+      <w:r>
+        <w:rPr>
+          <w:color w:val="000000"/>
+          <w:lang w:val="en-GB"/>
+        </w:rPr>
+        <w:t>)</w:t>
       </w:r>
       <w:r>
         <w:rPr>
@@ -2813,27 +2671,6 @@
           <w:color w:val="000000"/>
           <w:lang w:val="en-GB"/>
         </w:rPr>
-        <w:t>tables</w:t>
-      </w:r>
-      <w:r>
-        <w:rPr>
-          <w:color w:val="000000"/>
-          <w:lang w:val="en-GB"/>
-        </w:rPr>
-        <w:t>)</w:t>
-      </w:r>
-      <w:r>
-        <w:rPr>
-          <w:color w:val="000000"/>
-          <w:lang w:val="en-GB"/>
-        </w:rPr>
-        <w:t xml:space="preserve"> </w:t>
-      </w:r>
-      <w:r>
-        <w:rPr>
-          <w:color w:val="000000"/>
-          <w:lang w:val="en-GB"/>
-        </w:rPr>
         <w:t xml:space="preserve">on the whiteboard </w:t>
       </w:r>
       <w:r>
@@ -2949,7 +2786,7 @@
     </w:p>
     <w:p>
       <w:pPr>
-        <w:pStyle w:val="Normaalweb"/>
+        <w:pStyle w:val="NormalWeb"/>
         <w:keepNext/>
         <w:spacing w:before="240" w:beforeAutospacing="0" w:after="240" w:afterAutospacing="0"/>
         <w:jc w:val="center"/>
@@ -3016,7 +2853,7 @@
     </w:p>
     <w:p>
       <w:pPr>
-        <w:pStyle w:val="Bijschrift"/>
+        <w:pStyle w:val="Caption"/>
         <w:jc w:val="center"/>
         <w:rPr>
           <w:lang w:val="en-GB"/>
@@ -3070,7 +2907,7 @@
     </w:p>
     <w:p>
       <w:pPr>
-        <w:pStyle w:val="Normaalweb"/>
+        <w:pStyle w:val="NormalWeb"/>
         <w:spacing w:before="0" w:beforeAutospacing="0" w:after="0" w:afterAutospacing="0"/>
         <w:jc w:val="both"/>
         <w:rPr>
@@ -3617,7 +3454,7 @@
     </w:p>
     <w:p>
       <w:pPr>
-        <w:pStyle w:val="Normaalweb"/>
+        <w:pStyle w:val="NormalWeb"/>
         <w:spacing w:before="0" w:beforeAutospacing="0" w:after="0" w:afterAutospacing="0"/>
         <w:jc w:val="both"/>
         <w:rPr>
@@ -3628,7 +3465,7 @@
     </w:p>
     <w:p>
       <w:pPr>
-        <w:pStyle w:val="Normaalweb"/>
+        <w:pStyle w:val="NormalWeb"/>
         <w:spacing w:before="0" w:beforeAutospacing="0" w:after="0" w:afterAutospacing="0"/>
         <w:jc w:val="both"/>
         <w:rPr>
@@ -3884,7 +3721,7 @@
     </w:p>
     <w:p>
       <w:pPr>
-        <w:pStyle w:val="Normaalweb"/>
+        <w:pStyle w:val="NormalWeb"/>
         <w:spacing w:before="0" w:beforeAutospacing="0" w:after="0" w:afterAutospacing="0"/>
         <w:jc w:val="both"/>
         <w:rPr>
@@ -3895,7 +3732,7 @@
     </w:p>
     <w:p>
       <w:pPr>
-        <w:pStyle w:val="Normaalweb"/>
+        <w:pStyle w:val="NormalWeb"/>
         <w:spacing w:before="0" w:beforeAutospacing="0" w:after="0" w:afterAutospacing="0"/>
         <w:jc w:val="both"/>
         <w:rPr>
@@ -3967,7 +3804,7 @@
     </w:p>
     <w:p>
       <w:pPr>
-        <w:pStyle w:val="Normaalweb"/>
+        <w:pStyle w:val="NormalWeb"/>
         <w:spacing w:before="0" w:beforeAutospacing="0" w:after="0" w:afterAutospacing="0"/>
         <w:jc w:val="both"/>
         <w:rPr>
@@ -3978,7 +3815,7 @@
     </w:p>
     <w:p>
       <w:pPr>
-        <w:pStyle w:val="Normaalweb"/>
+        <w:pStyle w:val="NormalWeb"/>
         <w:keepNext/>
         <w:spacing w:before="0" w:beforeAutospacing="0" w:after="0" w:afterAutospacing="0"/>
         <w:jc w:val="center"/>
@@ -4030,7 +3867,7 @@
     </w:p>
     <w:p>
       <w:pPr>
-        <w:pStyle w:val="Bijschrift"/>
+        <w:pStyle w:val="Caption"/>
         <w:jc w:val="center"/>
         <w:rPr>
           <w:lang w:val="en-GB"/>
@@ -4209,7 +4046,7 @@
     </w:p>
     <w:p>
       <w:pPr>
-        <w:pStyle w:val="Normaalweb"/>
+        <w:pStyle w:val="NormalWeb"/>
         <w:keepNext/>
         <w:spacing w:before="240" w:beforeAutospacing="0" w:after="240" w:afterAutospacing="0"/>
         <w:jc w:val="center"/>
@@ -4267,7 +4104,7 @@
     </w:p>
     <w:p>
       <w:pPr>
-        <w:pStyle w:val="Bijschrift"/>
+        <w:pStyle w:val="Caption"/>
         <w:jc w:val="center"/>
         <w:rPr>
           <w:lang w:val="en-GB"/>
@@ -4277,24 +4114,28 @@
       <w:bookmarkStart w:id="8" w:name="_Toc104155645"/>
       <w:r>
         <w:rPr>
+          <w:highlight w:val="cyan"/>
           <w:lang w:val="en-GB"/>
         </w:rPr>
         <w:t xml:space="preserve">Figure </w:t>
       </w:r>
       <w:r>
         <w:rPr>
+          <w:highlight w:val="cyan"/>
           <w:lang w:val="en-GB"/>
         </w:rPr>
         <w:fldChar w:fldCharType="begin"/>
       </w:r>
       <w:r>
         <w:rPr>
+          <w:highlight w:val="cyan"/>
           <w:lang w:val="en-GB"/>
         </w:rPr>
         <w:instrText xml:space="preserve"> SEQ Figure \* ARABIC </w:instrText>
       </w:r>
       <w:r>
         <w:rPr>
+          <w:highlight w:val="cyan"/>
           <w:lang w:val="en-GB"/>
         </w:rPr>
         <w:fldChar w:fldCharType="separate"/>
@@ -4302,12 +4143,14 @@
       <w:r>
         <w:rPr>
           <w:noProof/>
+          <w:highlight w:val="cyan"/>
           <w:lang w:val="en-GB"/>
         </w:rPr>
         <w:t>4</w:t>
       </w:r>
       <w:r>
         <w:rPr>
+          <w:highlight w:val="cyan"/>
           <w:lang w:val="en-GB"/>
         </w:rPr>
         <w:fldChar w:fldCharType="end"/>
@@ -4315,36 +4158,42 @@
       <w:bookmarkEnd w:id="7"/>
       <w:r>
         <w:rPr>
+          <w:highlight w:val="cyan"/>
           <w:lang w:val="en-GB"/>
         </w:rPr>
         <w:t xml:space="preserve">. Monique owns an apartment </w:t>
       </w:r>
       <w:r>
         <w:rPr>
+          <w:highlight w:val="cyan"/>
           <w:lang w:val="en-GB"/>
         </w:rPr>
         <w:t xml:space="preserve">(WR18-4) </w:t>
       </w:r>
       <w:r>
         <w:rPr>
+          <w:highlight w:val="cyan"/>
           <w:lang w:val="en-GB"/>
         </w:rPr>
         <w:t xml:space="preserve">with parking lot </w:t>
       </w:r>
       <w:r>
         <w:rPr>
+          <w:highlight w:val="cyan"/>
           <w:lang w:val="en-GB"/>
         </w:rPr>
         <w:t xml:space="preserve">(WR18-5) </w:t>
       </w:r>
       <w:r>
         <w:rPr>
+          <w:highlight w:val="cyan"/>
           <w:lang w:val="en-GB"/>
         </w:rPr>
         <w:t>and laundry room</w:t>
       </w:r>
       <w:r>
         <w:rPr>
+          <w:highlight w:val="cyan"/>
           <w:lang w:val="en-GB"/>
         </w:rPr>
         <w:t xml:space="preserve"> (WR18-6)</w:t>
@@ -4599,7 +4448,7 @@
     </w:p>
     <w:p>
       <w:pPr>
-        <w:pStyle w:val="Bijschrift"/>
+        <w:pStyle w:val="Caption"/>
         <w:jc w:val="center"/>
         <w:rPr>
           <w:lang w:val="en-GB"/>
@@ -4736,21 +4585,7 @@
         <w:rPr>
           <w:lang w:val="en-GB"/>
         </w:rPr>
-        <w:t xml:space="preserve">each with its own social governance structures. As we will see </w:t>
-      </w:r>
-      <w:proofErr w:type="gramStart"/>
-      <w:r>
-        <w:rPr>
-          <w:lang w:val="en-GB"/>
-        </w:rPr>
-        <w:t>later on</w:t>
-      </w:r>
-      <w:proofErr w:type="gramEnd"/>
-      <w:r>
-        <w:rPr>
-          <w:lang w:val="en-GB"/>
-        </w:rPr>
-        <w:t xml:space="preserve">, our dataset allows us to present a wide variety of land information modelling scenarios. </w:t>
+        <w:t xml:space="preserve">each with its own social governance structures. As we will see later on, our dataset allows us to present a wide variety of land information modelling scenarios. </w:t>
       </w:r>
     </w:p>
     <w:p>
@@ -4782,7 +4617,7 @@
     </w:p>
     <w:p>
       <w:pPr>
-        <w:pStyle w:val="Normaalweb"/>
+        <w:pStyle w:val="NormalWeb"/>
         <w:spacing w:before="0" w:beforeAutospacing="0" w:after="0" w:afterAutospacing="0"/>
         <w:jc w:val="both"/>
         <w:rPr>
@@ -4793,7 +4628,7 @@
     </w:p>
     <w:p>
       <w:pPr>
-        <w:pStyle w:val="Normaalweb"/>
+        <w:pStyle w:val="NormalWeb"/>
         <w:spacing w:before="0" w:beforeAutospacing="0" w:after="0" w:afterAutospacing="0"/>
         <w:jc w:val="both"/>
         <w:rPr>
@@ -5150,7 +4985,7 @@
     </w:p>
     <w:p>
       <w:pPr>
-        <w:pStyle w:val="Normaalweb"/>
+        <w:pStyle w:val="NormalWeb"/>
         <w:spacing w:before="0" w:beforeAutospacing="0" w:after="0" w:afterAutospacing="0"/>
         <w:jc w:val="both"/>
         <w:rPr>
@@ -5161,7 +4996,7 @@
     </w:p>
     <w:p>
       <w:pPr>
-        <w:pStyle w:val="Normaalweb"/>
+        <w:pStyle w:val="NormalWeb"/>
         <w:keepNext/>
         <w:spacing w:before="0" w:beforeAutospacing="0" w:after="0" w:afterAutospacing="0"/>
         <w:jc w:val="center"/>
@@ -5223,7 +5058,7 @@
     </w:p>
     <w:p>
       <w:pPr>
-        <w:pStyle w:val="Bijschrift"/>
+        <w:pStyle w:val="Caption"/>
         <w:jc w:val="center"/>
         <w:rPr>
           <w:color w:val="000000"/>
@@ -5281,14 +5116,19 @@
         <w:rPr>
           <w:lang w:val="en-GB"/>
         </w:rPr>
-        <w:t xml:space="preserve"> – the apartment (WR18-4), the parking lot (WR18-5) and the laundry room (WR18-6</w:t>
-      </w:r>
-      <w:proofErr w:type="gramStart"/>
-      <w:r>
-        <w:rPr>
-          <w:lang w:val="en-GB"/>
-        </w:rPr>
-        <w:t xml:space="preserve">) </w:t>
+        <w:t xml:space="preserve"> – the apartment (WR18-4), the parking lot (WR18-5) and the laundry room (WR18-6) </w:t>
+      </w:r>
+      <w:r>
+        <w:rPr>
+          <w:lang w:val="en-GB"/>
+        </w:rPr>
+        <w:t>. These are grouped into Basic Administrative Unit</w:t>
+      </w:r>
+      <w:r>
+        <w:rPr>
+          <w:lang w:val="en-GB"/>
+        </w:rPr>
+        <w:t xml:space="preserve"> 12</w:t>
       </w:r>
       <w:r>
         <w:rPr>
@@ -5296,30 +5136,11 @@
         </w:rPr>
         <w:t>.</w:t>
       </w:r>
-      <w:proofErr w:type="gramEnd"/>
-      <w:r>
-        <w:rPr>
-          <w:lang w:val="en-GB"/>
-        </w:rPr>
-        <w:t xml:space="preserve"> These are grouped into Basic Administrative Unit</w:t>
-      </w:r>
-      <w:r>
-        <w:rPr>
-          <w:lang w:val="en-GB"/>
-        </w:rPr>
-        <w:t xml:space="preserve"> 12</w:t>
-      </w:r>
-      <w:r>
-        <w:rPr>
-          <w:lang w:val="en-GB"/>
-        </w:rPr>
-        <w:t>.</w:t>
-      </w:r>
       <w:bookmarkEnd w:id="12"/>
     </w:p>
     <w:p>
       <w:pPr>
-        <w:pStyle w:val="Normaalweb"/>
+        <w:pStyle w:val="NormalWeb"/>
         <w:spacing w:before="0" w:beforeAutospacing="0" w:after="0" w:afterAutospacing="0"/>
         <w:jc w:val="both"/>
         <w:rPr>
@@ -5417,13 +5238,13 @@
           <w:color w:val="000000"/>
           <w:lang w:val="en-GB"/>
         </w:rPr>
-      </w:r>
-      <w:r>
-        <w:rPr>
-          <w:color w:val="000000"/>
-          <w:lang w:val="en-GB"/>
-        </w:rPr>
         <w:instrText xml:space="preserve"> \* MERGEFORMAT </w:instrText>
+      </w:r>
+      <w:r>
+        <w:rPr>
+          <w:color w:val="000000"/>
+          <w:lang w:val="en-GB"/>
+        </w:rPr>
       </w:r>
       <w:r>
         <w:rPr>
@@ -5566,7 +5387,7 @@
     </w:p>
     <w:p>
       <w:pPr>
-        <w:pStyle w:val="Bijschrift"/>
+        <w:pStyle w:val="Caption"/>
         <w:jc w:val="center"/>
         <w:rPr>
           <w:szCs w:val="24"/>
@@ -5618,21 +5439,7 @@
         <w:rPr>
           <w:lang w:val="en-GB"/>
         </w:rPr>
-        <w:t xml:space="preserve">. Thomas and Elisabeth each have </w:t>
-      </w:r>
-      <w:proofErr w:type="gramStart"/>
-      <w:r>
-        <w:rPr>
-          <w:lang w:val="en-GB"/>
-        </w:rPr>
-        <w:t>a</w:t>
-      </w:r>
-      <w:proofErr w:type="gramEnd"/>
-      <w:r>
-        <w:rPr>
-          <w:lang w:val="en-GB"/>
-        </w:rPr>
-        <w:t xml:space="preserve"> ownership right o</w:t>
+        <w:t>. Thomas and Elisabeth each have a ownership right o</w:t>
       </w:r>
       <w:r>
         <w:rPr>
@@ -5650,7 +5457,7 @@
     </w:p>
     <w:p>
       <w:pPr>
-        <w:pStyle w:val="Normaalweb"/>
+        <w:pStyle w:val="NormalWeb"/>
         <w:spacing w:before="0" w:beforeAutospacing="0" w:after="0" w:afterAutospacing="0"/>
         <w:jc w:val="both"/>
         <w:rPr>
@@ -5663,23 +5470,7 @@
           <w:color w:val="000000"/>
           <w:lang w:val="en-GB"/>
         </w:rPr>
-        <w:t>Or do they have a share (</w:t>
-      </w:r>
-      <w:proofErr w:type="gramStart"/>
-      <w:r>
-        <w:rPr>
-          <w:color w:val="000000"/>
-          <w:lang w:val="en-GB"/>
-        </w:rPr>
-        <w:t>e.g.</w:t>
-      </w:r>
-      <w:proofErr w:type="gramEnd"/>
-      <w:r>
-        <w:rPr>
-          <w:color w:val="000000"/>
-          <w:lang w:val="en-GB"/>
-        </w:rPr>
-        <w:t xml:space="preserve"> 1/2 each) in a</w:t>
+        <w:t>Or do they have a share (e.g. 1/2 each) in a</w:t>
       </w:r>
       <w:r>
         <w:rPr>
@@ -5801,7 +5592,7 @@
     </w:p>
     <w:p>
       <w:pPr>
-        <w:pStyle w:val="Normaalweb"/>
+        <w:pStyle w:val="NormalWeb"/>
         <w:spacing w:before="0" w:beforeAutospacing="0" w:after="0" w:afterAutospacing="0"/>
         <w:jc w:val="both"/>
         <w:rPr>
@@ -5869,7 +5660,7 @@
     </w:p>
     <w:p>
       <w:pPr>
-        <w:pStyle w:val="Bijschrift"/>
+        <w:pStyle w:val="Caption"/>
         <w:jc w:val="center"/>
         <w:rPr>
           <w:szCs w:val="24"/>
@@ -5921,21 +5712,7 @@
         <w:rPr>
           <w:lang w:val="en-GB"/>
         </w:rPr>
-        <w:t xml:space="preserve">. Thomas </w:t>
-      </w:r>
-      <w:proofErr w:type="gramStart"/>
-      <w:r>
-        <w:rPr>
-          <w:lang w:val="en-GB"/>
-        </w:rPr>
-        <w:t>have</w:t>
-      </w:r>
-      <w:proofErr w:type="gramEnd"/>
-      <w:r>
-        <w:rPr>
-          <w:lang w:val="en-GB"/>
-        </w:rPr>
-        <w:t xml:space="preserve"> a share in </w:t>
+        <w:t xml:space="preserve">. Thomas have a share in </w:t>
       </w:r>
       <w:r>
         <w:rPr>
@@ -6137,7 +5914,7 @@
     </w:p>
     <w:p>
       <w:pPr>
-        <w:pStyle w:val="Bijschrift"/>
+        <w:pStyle w:val="Caption"/>
         <w:jc w:val="center"/>
         <w:rPr>
           <w:szCs w:val="24"/>
@@ -6407,7 +6184,6 @@
         </w:rPr>
         <w:t xml:space="preserve">As </w:t>
       </w:r>
-      <w:proofErr w:type="gramStart"/>
       <w:r>
         <w:rPr>
           <w:color w:val="000000"/>
@@ -6422,16 +6198,7 @@
           <w:szCs w:val="24"/>
           <w:lang w:val="en-GB" w:eastAsia="nl-NL"/>
         </w:rPr>
-        <w:t>aid</w:t>
-      </w:r>
-      <w:proofErr w:type="gramEnd"/>
-      <w:r>
-        <w:rPr>
-          <w:color w:val="000000"/>
-          <w:szCs w:val="24"/>
-          <w:lang w:val="en-GB" w:eastAsia="nl-NL"/>
-        </w:rPr>
-        <w:t xml:space="preserve"> s</w:t>
+        <w:t>aid s</w:t>
       </w:r>
       <w:r>
         <w:rPr>
@@ -6505,7 +6272,7 @@
     </w:p>
     <w:p>
       <w:pPr>
-        <w:pStyle w:val="Bijschrift"/>
+        <w:pStyle w:val="Caption"/>
         <w:jc w:val="center"/>
         <w:rPr>
           <w:szCs w:val="24"/>
@@ -6617,21 +6384,7 @@
         <w:rPr>
           <w:lang w:val="en-GB"/>
         </w:rPr>
-        <w:t>WR18-4, WR18-</w:t>
-      </w:r>
-      <w:proofErr w:type="gramStart"/>
-      <w:r>
-        <w:rPr>
-          <w:lang w:val="en-GB"/>
-        </w:rPr>
-        <w:t>5</w:t>
-      </w:r>
-      <w:proofErr w:type="gramEnd"/>
-      <w:r>
-        <w:rPr>
-          <w:lang w:val="en-GB"/>
-        </w:rPr>
-        <w:t xml:space="preserve"> and WR18-6</w:t>
+        <w:t>WR18-4, WR18-5 and WR18-6</w:t>
       </w:r>
       <w:bookmarkEnd w:id="20"/>
     </w:p>
@@ -6864,19 +6617,6 @@
         </w:rPr>
         <w:t>DATABASE TABLES AND UML DIAGRAMS</w:t>
       </w:r>
-    </w:p>
-    <w:p>
-      <w:pPr>
-        <w:pStyle w:val="Header1"/>
-        <w:numPr>
-          <w:ilvl w:val="0"/>
-          <w:numId w:val="0"/>
-        </w:numPr>
-        <w:ind w:left="680" w:hanging="320"/>
-        <w:rPr>
-          <w:lang w:val="en-GB"/>
-        </w:rPr>
-      </w:pPr>
     </w:p>
     <w:p>
       <w:pPr>
@@ -7061,7 +6801,7 @@
     </w:p>
     <w:p>
       <w:pPr>
-        <w:pStyle w:val="Bijschrift"/>
+        <w:pStyle w:val="Caption"/>
         <w:jc w:val="center"/>
         <w:rPr>
           <w:lang w:val="en-GB"/>
@@ -7224,48 +6964,16 @@
           <w:szCs w:val="24"/>
           <w:lang w:val="en-GB" w:eastAsia="nl-NL"/>
         </w:rPr>
-        <w:t xml:space="preserve">. But in the database tables they are columns that are next to each other. For many colleagues without a design background in ICT this is an eye-opener. Now the whole LADM class diagram is understood a lot better - so is our experience. And </w:t>
-      </w:r>
-      <w:proofErr w:type="gramStart"/>
-      <w:r>
-        <w:rPr>
-          <w:color w:val="000000"/>
-          <w:szCs w:val="24"/>
-          <w:lang w:val="en-GB" w:eastAsia="nl-NL"/>
-        </w:rPr>
-        <w:t>also</w:t>
-      </w:r>
-      <w:proofErr w:type="gramEnd"/>
-      <w:r>
-        <w:rPr>
-          <w:color w:val="000000"/>
-          <w:szCs w:val="24"/>
-          <w:lang w:val="en-GB" w:eastAsia="nl-NL"/>
-        </w:rPr>
-        <w:t xml:space="preserve"> the link between the UML class diagram and the database tables. </w:t>
-      </w:r>
-    </w:p>
-    <w:p>
-      <w:pPr>
-        <w:jc w:val="both"/>
-        <w:rPr>
-          <w:color w:val="000000"/>
-          <w:szCs w:val="24"/>
-          <w:lang w:val="en-GB" w:eastAsia="nl-NL"/>
-        </w:rPr>
-      </w:pPr>
-    </w:p>
-    <w:p>
-      <w:pPr>
-        <w:pStyle w:val="Header1"/>
-        <w:numPr>
-          <w:ilvl w:val="0"/>
-          <w:numId w:val="0"/>
-        </w:numPr>
-        <w:spacing w:after="240"/>
-        <w:ind w:left="680" w:hanging="320"/>
-        <w:rPr>
-          <w:lang w:val="en-GB"/>
+        <w:t>. But in the database tables they are columns that are next to each other. For many colleagues without a design background in ICT this is an eye-opener. Now the whole LADM class diagram is understood a lot better - so is our experience. And also the link between the UML class diagram and the database tables.</w:t>
+      </w:r>
+    </w:p>
+    <w:p>
+      <w:pPr>
+        <w:jc w:val="center"/>
+        <w:rPr>
+          <w:color w:val="000000"/>
+          <w:szCs w:val="24"/>
+          <w:lang w:val="en-GB" w:eastAsia="nl-NL"/>
         </w:rPr>
       </w:pPr>
       <w:r>
@@ -7312,7 +7020,7 @@
     </w:p>
     <w:p>
       <w:pPr>
-        <w:pStyle w:val="Bijschrift"/>
+        <w:pStyle w:val="Caption"/>
         <w:jc w:val="center"/>
         <w:rPr>
           <w:lang w:val="en-GB"/>
@@ -7621,30 +7329,21 @@
     </w:p>
     <w:p>
       <w:pPr>
-        <w:pStyle w:val="Header1"/>
-        <w:numPr>
-          <w:ilvl w:val="0"/>
-          <w:numId w:val="0"/>
-        </w:numPr>
-        <w:ind w:left="680" w:hanging="320"/>
-        <w:rPr>
-          <w:b w:val="0"/>
-          <w:bCs w:val="0"/>
-          <w:lang w:val="en-GB"/>
-        </w:rPr>
-      </w:pPr>
-    </w:p>
-    <w:p>
-      <w:pPr>
-        <w:pStyle w:val="Header1"/>
-        <w:numPr>
-          <w:ilvl w:val="0"/>
-          <w:numId w:val="0"/>
-        </w:numPr>
-        <w:ind w:left="680" w:hanging="320"/>
+        <w:jc w:val="both"/>
+        <w:rPr>
+          <w:color w:val="000000"/>
+          <w:szCs w:val="24"/>
+          <w:lang w:val="en-GB" w:eastAsia="nl-NL"/>
+        </w:rPr>
+      </w:pPr>
+    </w:p>
+    <w:p>
+      <w:pPr>
         <w:jc w:val="center"/>
         <w:rPr>
-          <w:lang w:val="en-GB"/>
+          <w:color w:val="000000"/>
+          <w:szCs w:val="24"/>
+          <w:lang w:val="en-GB" w:eastAsia="nl-NL"/>
         </w:rPr>
       </w:pPr>
       <w:r>
@@ -7691,7 +7390,7 @@
     </w:p>
     <w:p>
       <w:pPr>
-        <w:pStyle w:val="Bijschrift"/>
+        <w:pStyle w:val="Caption"/>
         <w:jc w:val="center"/>
         <w:rPr>
           <w:lang w:val="en-GB"/>
@@ -7905,15 +7604,7 @@
           <w:szCs w:val="24"/>
           <w:lang w:val="en-GB" w:eastAsia="nl-NL"/>
         </w:rPr>
-        <w:t xml:space="preserve"> that can be deployed to a </w:t>
-      </w:r>
-      <w:proofErr w:type="gramStart"/>
-      <w:r>
-        <w:rPr>
-          <w:szCs w:val="24"/>
-          <w:lang w:val="en-GB" w:eastAsia="nl-NL"/>
-        </w:rPr>
-        <w:t xml:space="preserve">PostgreSQL </w:t>
+        <w:t xml:space="preserve"> that can be deployed to a PostgreSQL </w:t>
       </w:r>
       <w:r>
         <w:rPr>
@@ -7927,15 +7618,7 @@
           <w:szCs w:val="24"/>
           <w:lang w:val="en-GB" w:eastAsia="nl-NL"/>
         </w:rPr>
-        <w:t>database</w:t>
-      </w:r>
-      <w:proofErr w:type="gramEnd"/>
-      <w:r>
-        <w:rPr>
-          <w:szCs w:val="24"/>
-          <w:lang w:val="en-GB" w:eastAsia="nl-NL"/>
-        </w:rPr>
-        <w:t xml:space="preserve"> server</w:t>
+        <w:t>database server</w:t>
       </w:r>
       <w:r>
         <w:rPr>
@@ -8101,7 +7784,7 @@
     </w:p>
     <w:p>
       <w:pPr>
-        <w:pStyle w:val="Bijschrift"/>
+        <w:pStyle w:val="Caption"/>
         <w:jc w:val="center"/>
         <w:rPr>
           <w:color w:val="FF0000"/>
@@ -8369,23 +8052,7 @@
           <w:szCs w:val="24"/>
           <w:lang w:val="en-GB" w:eastAsia="nl-NL"/>
         </w:rPr>
-        <w:t xml:space="preserve">), an </w:t>
-      </w:r>
-      <w:proofErr w:type="gramStart"/>
-      <w:r>
-        <w:rPr>
-          <w:szCs w:val="24"/>
-          <w:lang w:val="en-GB" w:eastAsia="nl-NL"/>
-        </w:rPr>
-        <w:t>often confusing</w:t>
-      </w:r>
-      <w:proofErr w:type="gramEnd"/>
-      <w:r>
-        <w:rPr>
-          <w:szCs w:val="24"/>
-          <w:lang w:val="en-GB" w:eastAsia="nl-NL"/>
-        </w:rPr>
-        <w:t xml:space="preserve"> concept to understand. </w:t>
+        <w:t xml:space="preserve">), an often confusing concept to understand. </w:t>
       </w:r>
     </w:p>
     <w:p>
@@ -8456,7 +8123,7 @@
     </w:p>
     <w:p>
       <w:pPr>
-        <w:pStyle w:val="Bijschrift"/>
+        <w:pStyle w:val="Caption"/>
         <w:jc w:val="center"/>
         <w:rPr>
           <w:color w:val="FF0000"/>
@@ -8660,7 +8327,7 @@
     </w:p>
     <w:p>
       <w:pPr>
-        <w:pStyle w:val="Bijschrift"/>
+        <w:pStyle w:val="Caption"/>
         <w:jc w:val="center"/>
         <w:rPr>
           <w:lang w:val="en-GB"/>
@@ -8794,23 +8461,7 @@
           <w:szCs w:val="24"/>
           <w:lang w:val="en-GB" w:eastAsia="nl-NL"/>
         </w:rPr>
-        <w:t xml:space="preserve">Finally, the user has the possibility of executing transactions that alter the state of the database - examples of such exercises are provided in the next chapter. From the point of view of the virtual environment, such transactions can be done either using the Graphical Interface or purely through SQL statements, thus enabling factual, </w:t>
-      </w:r>
-      <w:proofErr w:type="gramStart"/>
-      <w:r>
-        <w:rPr>
-          <w:szCs w:val="24"/>
-          <w:lang w:val="en-GB" w:eastAsia="nl-NL"/>
-        </w:rPr>
-        <w:t>conceptual</w:t>
-      </w:r>
-      <w:proofErr w:type="gramEnd"/>
-      <w:r>
-        <w:rPr>
-          <w:szCs w:val="24"/>
-          <w:lang w:val="en-GB" w:eastAsia="nl-NL"/>
-        </w:rPr>
-        <w:t xml:space="preserve"> and procedural knowledge if that is the instructor's objective. </w:t>
+        <w:t xml:space="preserve">Finally, the user has the possibility of executing transactions that alter the state of the database - examples of such exercises are provided in the next chapter. From the point of view of the virtual environment, such transactions can be done either using the Graphical Interface or purely through SQL statements, thus enabling factual, conceptual and procedural knowledge if that is the instructor's objective. </w:t>
       </w:r>
     </w:p>
     <w:p>
@@ -9109,7 +8760,7 @@
     </w:p>
     <w:p>
       <w:pPr>
-        <w:pStyle w:val="Lijstalinea"/>
+        <w:pStyle w:val="ListParagraph"/>
         <w:numPr>
           <w:ilvl w:val="0"/>
           <w:numId w:val="20"/>
@@ -9164,7 +8815,7 @@
     </w:p>
     <w:p>
       <w:pPr>
-        <w:pStyle w:val="Lijstalinea"/>
+        <w:pStyle w:val="ListParagraph"/>
         <w:numPr>
           <w:ilvl w:val="1"/>
           <w:numId w:val="20"/>
@@ -9205,7 +8856,7 @@
     </w:p>
     <w:p>
       <w:pPr>
-        <w:pStyle w:val="Lijstalinea"/>
+        <w:pStyle w:val="ListParagraph"/>
         <w:numPr>
           <w:ilvl w:val="1"/>
           <w:numId w:val="20"/>
@@ -9234,7 +8885,7 @@
     </w:p>
     <w:p>
       <w:pPr>
-        <w:pStyle w:val="Lijstalinea"/>
+        <w:pStyle w:val="ListParagraph"/>
         <w:numPr>
           <w:ilvl w:val="1"/>
           <w:numId w:val="20"/>
@@ -9275,7 +8926,7 @@
     </w:p>
     <w:p>
       <w:pPr>
-        <w:pStyle w:val="Lijstalinea"/>
+        <w:pStyle w:val="ListParagraph"/>
         <w:numPr>
           <w:ilvl w:val="1"/>
           <w:numId w:val="20"/>
@@ -9680,7 +9331,7 @@
     </w:p>
     <w:p>
       <w:pPr>
-        <w:pStyle w:val="Lijstalinea"/>
+        <w:pStyle w:val="ListParagraph"/>
         <w:numPr>
           <w:ilvl w:val="0"/>
           <w:numId w:val="20"/>
@@ -9809,7 +9460,7 @@
     </w:p>
     <w:p>
       <w:pPr>
-        <w:pStyle w:val="Lijstalinea"/>
+        <w:pStyle w:val="ListParagraph"/>
         <w:numPr>
           <w:ilvl w:val="1"/>
           <w:numId w:val="20"/>
@@ -9844,14 +9495,7 @@
         <w:rPr>
           <w:lang w:val="en-GB"/>
         </w:rPr>
-        <w:t xml:space="preserve">. In the new </w:t>
-      </w:r>
-      <w:proofErr w:type="gramStart"/>
-      <w:r>
-        <w:rPr>
-          <w:lang w:val="en-GB"/>
-        </w:rPr>
-        <w:t xml:space="preserve">scenario </w:t>
+        <w:t xml:space="preserve">. In the new scenario </w:t>
       </w:r>
       <w:r>
         <w:rPr>
@@ -9863,19 +9507,12 @@
         <w:rPr>
           <w:lang w:val="en-GB"/>
         </w:rPr>
-        <w:t>Galaxy</w:t>
-      </w:r>
-      <w:proofErr w:type="gramEnd"/>
-      <w:r>
-        <w:rPr>
-          <w:lang w:val="en-GB"/>
-        </w:rPr>
-        <w:t xml:space="preserve"> Properties now owns both the land and all the structures on the residential complex.</w:t>
-      </w:r>
-    </w:p>
-    <w:p>
-      <w:pPr>
-        <w:pStyle w:val="Lijstalinea"/>
+        <w:t>Galaxy Properties now owns both the land and all the structures on the residential complex.</w:t>
+      </w:r>
+    </w:p>
+    <w:p>
+      <w:pPr>
+        <w:pStyle w:val="ListParagraph"/>
         <w:numPr>
           <w:ilvl w:val="1"/>
           <w:numId w:val="20"/>
@@ -9902,7 +9539,7 @@
     </w:p>
     <w:p>
       <w:pPr>
-        <w:pStyle w:val="Lijstalinea"/>
+        <w:pStyle w:val="ListParagraph"/>
         <w:ind w:left="360"/>
         <w:jc w:val="both"/>
         <w:rPr>
@@ -9975,7 +9612,7 @@
     </w:p>
     <w:p>
       <w:pPr>
-        <w:pStyle w:val="Bijschrift"/>
+        <w:pStyle w:val="Caption"/>
         <w:jc w:val="center"/>
         <w:rPr>
           <w:lang w:val="en-GB"/>
@@ -10115,27 +9752,13 @@
         <w:rPr>
           <w:lang w:val="en-GB"/>
         </w:rPr>
-        <w:t xml:space="preserve">ed </w:t>
-      </w:r>
-      <w:proofErr w:type="gramStart"/>
-      <w:r>
-        <w:rPr>
-          <w:lang w:val="en-GB"/>
-        </w:rPr>
-        <w:t xml:space="preserve">to </w:t>
-      </w:r>
-      <w:r>
-        <w:rPr>
-          <w:lang w:val="en-GB"/>
-        </w:rPr>
-        <w:t xml:space="preserve"> BAU</w:t>
-      </w:r>
-      <w:proofErr w:type="gramEnd"/>
-      <w:r>
-        <w:rPr>
-          <w:lang w:val="en-GB"/>
-        </w:rPr>
-        <w:t xml:space="preserve">14 </w:t>
+        <w:t xml:space="preserve">ed to </w:t>
+      </w:r>
+      <w:r>
+        <w:rPr>
+          <w:lang w:val="en-GB"/>
+        </w:rPr>
+        <w:t xml:space="preserve"> BAU14 </w:t>
       </w:r>
       <w:r>
         <w:rPr>
@@ -10237,7 +9860,7 @@
     </w:p>
     <w:p>
       <w:pPr>
-        <w:pStyle w:val="Bijschrift"/>
+        <w:pStyle w:val="Caption"/>
         <w:jc w:val="center"/>
         <w:rPr>
           <w:lang w:val="en-GB"/>
@@ -10493,7 +10116,7 @@
     </w:p>
     <w:p>
       <w:pPr>
-        <w:pStyle w:val="Lijstalinea"/>
+        <w:pStyle w:val="ListParagraph"/>
         <w:ind w:left="360"/>
         <w:jc w:val="both"/>
         <w:rPr>
@@ -10559,14 +10182,11 @@
     </w:p>
     <w:p>
       <w:pPr>
-        <w:pStyle w:val="Header1"/>
-        <w:numPr>
-          <w:ilvl w:val="0"/>
-          <w:numId w:val="0"/>
-        </w:numPr>
-        <w:ind w:left="680"/>
-        <w:rPr>
-          <w:lang w:val="en-GB"/>
+        <w:jc w:val="both"/>
+        <w:rPr>
+          <w:color w:val="000000"/>
+          <w:szCs w:val="24"/>
+          <w:lang w:val="en-GB" w:eastAsia="nl-NL"/>
         </w:rPr>
       </w:pPr>
     </w:p>
@@ -10797,25 +10417,7 @@
           <w:szCs w:val="24"/>
           <w:lang w:val="en-GB" w:eastAsia="nl-NL"/>
         </w:rPr>
-        <w:t xml:space="preserve">Their </w:t>
-      </w:r>
-      <w:proofErr w:type="gramStart"/>
-      <w:r>
-        <w:rPr>
-          <w:color w:val="000000"/>
-          <w:szCs w:val="24"/>
-          <w:lang w:val="en-GB" w:eastAsia="nl-NL"/>
-        </w:rPr>
-        <w:t>so called</w:t>
-      </w:r>
-      <w:proofErr w:type="gramEnd"/>
-      <w:r>
-        <w:rPr>
-          <w:color w:val="000000"/>
-          <w:szCs w:val="24"/>
-          <w:lang w:val="en-GB" w:eastAsia="nl-NL"/>
-        </w:rPr>
-        <w:t xml:space="preserve"> Local Domain Models are implemented in the customary land tenure documentation tool called </w:t>
+        <w:t xml:space="preserve">Their so called Local Domain Models are implemented in the customary land tenure documentation tool called </w:t>
       </w:r>
       <w:proofErr w:type="spellStart"/>
       <w:r>
@@ -10841,7 +10443,25 @@
           <w:szCs w:val="24"/>
           <w:lang w:val="en-GB" w:eastAsia="nl-NL"/>
         </w:rPr>
-        <w:t>(Chipofya, 2021) which</w:t>
+        <w:t>(</w:t>
+      </w:r>
+      <w:proofErr w:type="spellStart"/>
+      <w:r>
+        <w:rPr>
+          <w:color w:val="000000"/>
+          <w:szCs w:val="24"/>
+          <w:lang w:val="en-GB" w:eastAsia="nl-NL"/>
+        </w:rPr>
+        <w:t>Chipofya</w:t>
+      </w:r>
+      <w:proofErr w:type="spellEnd"/>
+      <w:r>
+        <w:rPr>
+          <w:color w:val="000000"/>
+          <w:szCs w:val="24"/>
+          <w:lang w:val="en-GB" w:eastAsia="nl-NL"/>
+        </w:rPr>
+        <w:t>, 2021) which</w:t>
       </w:r>
       <w:r>
         <w:rPr>
@@ -11358,21 +10978,7 @@
         <w:rPr>
           <w:lang w:val="en-GB"/>
         </w:rPr>
-        <w:t xml:space="preserve"> is registered with all 82 community members registered as part of the </w:t>
-      </w:r>
-      <w:proofErr w:type="gramStart"/>
-      <w:r>
-        <w:rPr>
-          <w:lang w:val="en-GB"/>
-        </w:rPr>
-        <w:t>group  party</w:t>
-      </w:r>
-      <w:proofErr w:type="gramEnd"/>
-      <w:r>
-        <w:rPr>
-          <w:lang w:val="en-GB"/>
-        </w:rPr>
-        <w:t xml:space="preserve"> with ownership rights on the </w:t>
+        <w:t xml:space="preserve"> is registered with all 82 community members registered as part of the group  party with ownership rights on the </w:t>
       </w:r>
       <w:proofErr w:type="spellStart"/>
       <w:r>
@@ -11412,21 +11018,7 @@
         <w:rPr>
           <w:lang w:val="en-GB"/>
         </w:rPr>
-        <w:t xml:space="preserve"> is registered with only 9 representatives registered as part of the </w:t>
-      </w:r>
-      <w:proofErr w:type="gramStart"/>
-      <w:r>
-        <w:rPr>
-          <w:lang w:val="en-GB"/>
-        </w:rPr>
-        <w:t>group  party</w:t>
-      </w:r>
-      <w:proofErr w:type="gramEnd"/>
-      <w:r>
-        <w:rPr>
-          <w:lang w:val="en-GB"/>
-        </w:rPr>
-        <w:t xml:space="preserve"> with ownership rights on the </w:t>
+        <w:t xml:space="preserve"> is registered with only 9 representatives registered as part of the group  party with ownership rights on the </w:t>
       </w:r>
       <w:proofErr w:type="spellStart"/>
       <w:r>
@@ -11500,21 +11092,7 @@
         <w:rPr>
           <w:lang w:val="en-GB"/>
         </w:rPr>
-        <w:t xml:space="preserve">. In both cases the group party represents the interests </w:t>
-      </w:r>
-      <w:proofErr w:type="gramStart"/>
-      <w:r>
-        <w:rPr>
-          <w:lang w:val="en-GB"/>
-        </w:rPr>
-        <w:t>of  119</w:t>
-      </w:r>
-      <w:proofErr w:type="gramEnd"/>
-      <w:r>
-        <w:rPr>
-          <w:lang w:val="en-GB"/>
-        </w:rPr>
-        <w:t xml:space="preserve"> members of the community – i.e. the community as a whole.</w:t>
+        <w:t>. In both cases the group party represents the interests of  119 members of the community – i.e. the community as a whole.</w:t>
       </w:r>
     </w:p>
     <w:p>
@@ -11590,7 +11168,7 @@
     </w:p>
     <w:p>
       <w:pPr>
-        <w:pStyle w:val="Bijschrift"/>
+        <w:pStyle w:val="Caption"/>
         <w:jc w:val="center"/>
         <w:rPr>
           <w:lang w:val="en-GB"/>
@@ -11653,21 +11231,7 @@
         <w:rPr>
           <w:lang w:val="en-GB"/>
         </w:rPr>
-        <w:t xml:space="preserve"> is registered with all 82 community members registered as part of the </w:t>
-      </w:r>
-      <w:proofErr w:type="gramStart"/>
-      <w:r>
-        <w:rPr>
-          <w:lang w:val="en-GB"/>
-        </w:rPr>
-        <w:t>group  party</w:t>
-      </w:r>
-      <w:proofErr w:type="gramEnd"/>
-      <w:r>
-        <w:rPr>
-          <w:lang w:val="en-GB"/>
-        </w:rPr>
-        <w:t xml:space="preserve">, (b) </w:t>
+        <w:t xml:space="preserve"> is registered with all 82 community members registered as part of the group  party, (b) </w:t>
       </w:r>
       <w:proofErr w:type="spellStart"/>
       <w:r>
@@ -11986,7 +11550,7 @@
     </w:p>
     <w:p>
       <w:pPr>
-        <w:pStyle w:val="Bijschrift"/>
+        <w:pStyle w:val="Caption"/>
         <w:jc w:val="center"/>
         <w:rPr>
           <w:color w:val="000000"/>
@@ -12391,7 +11955,7 @@
     </w:p>
     <w:p>
       <w:pPr>
-        <w:pStyle w:val="Bijschrift"/>
+        <w:pStyle w:val="Caption"/>
         <w:jc w:val="both"/>
         <w:rPr>
           <w:color w:val="000000"/>
@@ -12912,25 +12476,7 @@
           <w:szCs w:val="24"/>
           <w:lang w:val="en-GB" w:eastAsia="nl-NL"/>
         </w:rPr>
-        <w:t xml:space="preserve"> </w:t>
-      </w:r>
-      <w:proofErr w:type="gramStart"/>
-      <w:r>
-        <w:rPr>
-          <w:color w:val="000000"/>
-          <w:szCs w:val="24"/>
-          <w:lang w:val="en-GB" w:eastAsia="nl-NL"/>
-        </w:rPr>
-        <w:t>the  right</w:t>
-      </w:r>
-      <w:proofErr w:type="gramEnd"/>
-      <w:r>
-        <w:rPr>
-          <w:color w:val="000000"/>
-          <w:szCs w:val="24"/>
-          <w:lang w:val="en-GB" w:eastAsia="nl-NL"/>
-        </w:rPr>
-        <w:t xml:space="preserve"> is modelled as a personal right. </w:t>
+        <w:t xml:space="preserve"> the  right is modelled as a personal right. </w:t>
       </w:r>
     </w:p>
     <w:p>
@@ -12999,7 +12545,7 @@
     </w:p>
     <w:p>
       <w:pPr>
-        <w:pStyle w:val="Bijschrift"/>
+        <w:pStyle w:val="Caption"/>
         <w:jc w:val="center"/>
         <w:rPr>
           <w:lang w:val="en-GB"/>
@@ -13137,7 +12683,7 @@
     </w:p>
     <w:p>
       <w:pPr>
-        <w:pStyle w:val="Bijschrift"/>
+        <w:pStyle w:val="Caption"/>
         <w:jc w:val="center"/>
         <w:rPr>
           <w:lang w:val="en-GB"/>
@@ -13455,7 +13001,7 @@
     </w:p>
     <w:p>
       <w:pPr>
-        <w:pStyle w:val="Bijschrift"/>
+        <w:pStyle w:val="Caption"/>
         <w:jc w:val="center"/>
         <w:rPr>
           <w:color w:val="000000"/>
@@ -13749,73 +13295,139 @@
           <w:szCs w:val="24"/>
           <w:lang w:val="en-GB" w:eastAsia="nl-NL"/>
         </w:rPr>
+        <w:t xml:space="preserve"> that</w:t>
+      </w:r>
+      <w:r>
+        <w:rPr>
+          <w:color w:val="000000"/>
+          <w:szCs w:val="24"/>
+          <w:lang w:val="en-GB" w:eastAsia="nl-NL"/>
+        </w:rPr>
+        <w:t xml:space="preserve"> members of the community cannot be excluded from accessing a water resource constructed at the home of a community member</w:t>
+      </w:r>
+      <w:r>
+        <w:rPr>
+          <w:color w:val="000000"/>
+          <w:szCs w:val="24"/>
+          <w:lang w:val="en-GB" w:eastAsia="nl-NL"/>
+        </w:rPr>
+        <w:t>,</w:t>
+      </w:r>
+      <w:r>
+        <w:rPr>
+          <w:color w:val="000000"/>
+          <w:szCs w:val="24"/>
+          <w:lang w:val="en-GB" w:eastAsia="nl-NL"/>
+        </w:rPr>
+        <w:t xml:space="preserve"> provided </w:t>
+      </w:r>
+      <w:r>
+        <w:rPr>
+          <w:color w:val="000000"/>
+          <w:szCs w:val="24"/>
+          <w:lang w:val="en-GB" w:eastAsia="nl-NL"/>
+        </w:rPr>
+        <w:t xml:space="preserve">1) the use is for domestic subsistence purposes (i.e. drinking, cooking, sanitation), and 2) the user contributes in maintenance activities on the water resource. One approach to modelling </w:t>
+      </w:r>
+      <w:r>
+        <w:rPr>
+          <w:color w:val="000000"/>
+          <w:szCs w:val="24"/>
+          <w:lang w:val="en-GB" w:eastAsia="nl-NL"/>
+        </w:rPr>
+        <w:t xml:space="preserve">these </w:t>
+      </w:r>
+      <w:r>
+        <w:rPr>
+          <w:color w:val="000000"/>
+          <w:szCs w:val="24"/>
+          <w:lang w:val="en-GB" w:eastAsia="nl-NL"/>
+        </w:rPr>
+        <w:t>scenarios is illustrated</w:t>
+      </w:r>
+      <w:r>
+        <w:rPr>
+          <w:color w:val="000000"/>
+          <w:szCs w:val="24"/>
+          <w:lang w:val="en-GB" w:eastAsia="nl-NL"/>
+        </w:rPr>
         <w:t xml:space="preserve"> </w:t>
       </w:r>
-      <w:proofErr w:type="gramStart"/>
-      <w:r>
-        <w:rPr>
-          <w:color w:val="000000"/>
-          <w:szCs w:val="24"/>
-          <w:lang w:val="en-GB" w:eastAsia="nl-NL"/>
-        </w:rPr>
-        <w:t>that</w:t>
-      </w:r>
-      <w:r>
-        <w:rPr>
-          <w:color w:val="000000"/>
-          <w:szCs w:val="24"/>
-          <w:lang w:val="en-GB" w:eastAsia="nl-NL"/>
-        </w:rPr>
-        <w:t xml:space="preserve"> members of the community</w:t>
-      </w:r>
-      <w:proofErr w:type="gramEnd"/>
-      <w:r>
-        <w:rPr>
-          <w:color w:val="000000"/>
-          <w:szCs w:val="24"/>
-          <w:lang w:val="en-GB" w:eastAsia="nl-NL"/>
-        </w:rPr>
-        <w:t xml:space="preserve"> cannot be excluded from accessing a water resource constructed at the home of a community member</w:t>
-      </w:r>
-      <w:r>
-        <w:rPr>
-          <w:color w:val="000000"/>
-          <w:szCs w:val="24"/>
-          <w:lang w:val="en-GB" w:eastAsia="nl-NL"/>
-        </w:rPr>
-        <w:t>,</w:t>
-      </w:r>
-      <w:r>
-        <w:rPr>
-          <w:color w:val="000000"/>
-          <w:szCs w:val="24"/>
-          <w:lang w:val="en-GB" w:eastAsia="nl-NL"/>
-        </w:rPr>
-        <w:t xml:space="preserve"> provided </w:t>
-      </w:r>
-      <w:r>
-        <w:rPr>
-          <w:color w:val="000000"/>
-          <w:szCs w:val="24"/>
-          <w:lang w:val="en-GB" w:eastAsia="nl-NL"/>
-        </w:rPr>
-        <w:t xml:space="preserve">1) the use is for domestic subsistence purposes (i.e. drinking, cooking, sanitation), and 2) the user contributes in maintenance activities on the water resource. One approach to modelling </w:t>
-      </w:r>
-      <w:r>
-        <w:rPr>
-          <w:color w:val="000000"/>
-          <w:szCs w:val="24"/>
-          <w:lang w:val="en-GB" w:eastAsia="nl-NL"/>
-        </w:rPr>
-        <w:t xml:space="preserve">these </w:t>
-      </w:r>
-      <w:r>
-        <w:rPr>
-          <w:color w:val="000000"/>
-          <w:szCs w:val="24"/>
-          <w:lang w:val="en-GB" w:eastAsia="nl-NL"/>
-        </w:rPr>
-        <w:t>scenarios is illustrated</w:t>
+      <w:r>
+        <w:rPr>
+          <w:color w:val="000000"/>
+          <w:szCs w:val="24"/>
+          <w:lang w:val="en-GB" w:eastAsia="nl-NL"/>
+        </w:rPr>
+        <w:fldChar w:fldCharType="begin"/>
+      </w:r>
+      <w:r>
+        <w:rPr>
+          <w:color w:val="000000"/>
+          <w:szCs w:val="24"/>
+          <w:lang w:val="en-GB" w:eastAsia="nl-NL"/>
+        </w:rPr>
+        <w:instrText xml:space="preserve"> REF _Ref104277985 \h </w:instrText>
+      </w:r>
+      <w:r>
+        <w:rPr>
+          <w:color w:val="000000"/>
+          <w:szCs w:val="24"/>
+          <w:lang w:val="en-GB" w:eastAsia="nl-NL"/>
+        </w:rPr>
+        <w:instrText xml:space="preserve"> \* MERGEFORMAT </w:instrText>
+      </w:r>
+      <w:r>
+        <w:rPr>
+          <w:color w:val="000000"/>
+          <w:szCs w:val="24"/>
+          <w:lang w:val="en-GB" w:eastAsia="nl-NL"/>
+        </w:rPr>
+      </w:r>
+      <w:r>
+        <w:rPr>
+          <w:color w:val="000000"/>
+          <w:szCs w:val="24"/>
+          <w:lang w:val="en-GB" w:eastAsia="nl-NL"/>
+        </w:rPr>
+        <w:fldChar w:fldCharType="separate"/>
+      </w:r>
+      <w:r>
+        <w:rPr>
+          <w:lang w:val="en-GB"/>
+        </w:rPr>
+        <w:t xml:space="preserve">Figure </w:t>
+      </w:r>
+      <w:r>
+        <w:rPr>
+          <w:noProof/>
+          <w:lang w:val="en-GB"/>
+        </w:rPr>
+        <w:t>24</w:t>
+      </w:r>
+      <w:r>
+        <w:rPr>
+          <w:color w:val="000000"/>
+          <w:szCs w:val="24"/>
+          <w:lang w:val="en-GB" w:eastAsia="nl-NL"/>
+        </w:rPr>
+        <w:fldChar w:fldCharType="end"/>
+      </w:r>
+      <w:r>
+        <w:rPr>
+          <w:color w:val="000000"/>
+          <w:szCs w:val="24"/>
+          <w:lang w:val="en-GB" w:eastAsia="nl-NL"/>
+        </w:rPr>
+        <w:t>.</w:t>
+      </w:r>
+      <w:r>
+        <w:rPr>
+          <w:color w:val="000000"/>
+          <w:szCs w:val="24"/>
+          <w:lang w:val="en-GB" w:eastAsia="nl-NL"/>
+        </w:rPr>
+        <w:t xml:space="preserve"> In</w:t>
       </w:r>
       <w:r>
         <w:rPr>
@@ -13829,6 +13441,7 @@
         <w:rPr>
           <w:color w:val="000000"/>
           <w:szCs w:val="24"/>
+          <w:highlight w:val="yellow"/>
           <w:lang w:val="en-GB" w:eastAsia="nl-NL"/>
         </w:rPr>
         <w:fldChar w:fldCharType="begin"/>
@@ -13845,21 +13458,15 @@
         <w:rPr>
           <w:color w:val="000000"/>
           <w:szCs w:val="24"/>
-          <w:lang w:val="en-GB" w:eastAsia="nl-NL"/>
-        </w:rPr>
-        <w:instrText xml:space="preserve"> \* MERGEFORMAT </w:instrText>
-      </w:r>
-      <w:r>
-        <w:rPr>
-          <w:color w:val="000000"/>
-          <w:szCs w:val="24"/>
-          <w:lang w:val="en-GB" w:eastAsia="nl-NL"/>
-        </w:rPr>
-      </w:r>
-      <w:r>
-        <w:rPr>
-          <w:color w:val="000000"/>
-          <w:szCs w:val="24"/>
+          <w:highlight w:val="yellow"/>
+          <w:lang w:val="en-GB" w:eastAsia="nl-NL"/>
+        </w:rPr>
+      </w:r>
+      <w:r>
+        <w:rPr>
+          <w:color w:val="000000"/>
+          <w:szCs w:val="24"/>
+          <w:highlight w:val="yellow"/>
           <w:lang w:val="en-GB" w:eastAsia="nl-NL"/>
         </w:rPr>
         <w:fldChar w:fldCharType="separate"/>
@@ -13881,6 +13488,7 @@
         <w:rPr>
           <w:color w:val="000000"/>
           <w:szCs w:val="24"/>
+          <w:highlight w:val="yellow"/>
           <w:lang w:val="en-GB" w:eastAsia="nl-NL"/>
         </w:rPr>
         <w:fldChar w:fldCharType="end"/>
@@ -13891,87 +13499,24 @@
           <w:szCs w:val="24"/>
           <w:lang w:val="en-GB" w:eastAsia="nl-NL"/>
         </w:rPr>
-        <w:t>.</w:t>
-      </w:r>
-      <w:r>
-        <w:rPr>
-          <w:color w:val="000000"/>
-          <w:szCs w:val="24"/>
-          <w:lang w:val="en-GB" w:eastAsia="nl-NL"/>
-        </w:rPr>
-        <w:t xml:space="preserve"> In</w:t>
-      </w:r>
-      <w:r>
-        <w:rPr>
-          <w:color w:val="000000"/>
-          <w:szCs w:val="24"/>
-          <w:lang w:val="en-GB" w:eastAsia="nl-NL"/>
-        </w:rPr>
-        <w:t xml:space="preserve"> </w:t>
-      </w:r>
-      <w:r>
-        <w:rPr>
-          <w:color w:val="000000"/>
-          <w:szCs w:val="24"/>
-          <w:highlight w:val="yellow"/>
-          <w:lang w:val="en-GB" w:eastAsia="nl-NL"/>
-        </w:rPr>
-        <w:fldChar w:fldCharType="begin"/>
-      </w:r>
-      <w:r>
-        <w:rPr>
-          <w:color w:val="000000"/>
-          <w:szCs w:val="24"/>
-          <w:lang w:val="en-GB" w:eastAsia="nl-NL"/>
-        </w:rPr>
-        <w:instrText xml:space="preserve"> REF _Ref104277985 \h </w:instrText>
-      </w:r>
-      <w:r>
-        <w:rPr>
-          <w:color w:val="000000"/>
-          <w:szCs w:val="24"/>
-          <w:highlight w:val="yellow"/>
-          <w:lang w:val="en-GB" w:eastAsia="nl-NL"/>
-        </w:rPr>
-      </w:r>
-      <w:r>
-        <w:rPr>
-          <w:color w:val="000000"/>
-          <w:szCs w:val="24"/>
-          <w:highlight w:val="yellow"/>
-          <w:lang w:val="en-GB" w:eastAsia="nl-NL"/>
-        </w:rPr>
-        <w:fldChar w:fldCharType="separate"/>
-      </w:r>
-      <w:r>
-        <w:rPr>
-          <w:lang w:val="en-GB"/>
-        </w:rPr>
-        <w:t xml:space="preserve">Figure </w:t>
-      </w:r>
-      <w:r>
-        <w:rPr>
-          <w:noProof/>
-          <w:lang w:val="en-GB"/>
-        </w:rPr>
-        <w:t>24</w:t>
-      </w:r>
-      <w:r>
-        <w:rPr>
-          <w:color w:val="000000"/>
-          <w:szCs w:val="24"/>
-          <w:highlight w:val="yellow"/>
-          <w:lang w:val="en-GB" w:eastAsia="nl-NL"/>
-        </w:rPr>
-        <w:fldChar w:fldCharType="end"/>
-      </w:r>
-      <w:r>
-        <w:rPr>
-          <w:color w:val="000000"/>
-          <w:szCs w:val="24"/>
-          <w:lang w:val="en-GB" w:eastAsia="nl-NL"/>
-        </w:rPr>
-        <w:t xml:space="preserve"> we see that Ramon has a </w:t>
+        <w:t xml:space="preserve"> we see that </w:t>
+      </w:r>
+      <w:r>
+        <w:rPr>
+          <w:color w:val="000000"/>
+          <w:szCs w:val="24"/>
+          <w:highlight w:val="cyan"/>
+          <w:lang w:val="en-GB" w:eastAsia="nl-NL"/>
+        </w:rPr>
+        <w:t>Ramon</w:t>
+      </w:r>
+      <w:r>
+        <w:rPr>
+          <w:color w:val="000000"/>
+          <w:szCs w:val="24"/>
+          <w:lang w:val="en-GB" w:eastAsia="nl-NL"/>
+        </w:rPr>
+        <w:t xml:space="preserve"> has a </w:t>
       </w:r>
       <w:r>
         <w:rPr>
@@ -14141,7 +13686,7 @@
     </w:p>
     <w:p>
       <w:pPr>
-        <w:pStyle w:val="Bijschrift"/>
+        <w:pStyle w:val="Caption"/>
         <w:jc w:val="center"/>
         <w:rPr>
           <w:lang w:val="en-GB"/>
@@ -14521,21 +14066,7 @@
         <w:rPr>
           <w:lang w:val="en-GB"/>
         </w:rPr>
-        <w:t xml:space="preserve">flexible, </w:t>
-      </w:r>
-      <w:proofErr w:type="gramStart"/>
-      <w:r>
-        <w:rPr>
-          <w:lang w:val="en-GB"/>
-        </w:rPr>
-        <w:t>high level</w:t>
-      </w:r>
-      <w:proofErr w:type="gramEnd"/>
-      <w:r>
-        <w:rPr>
-          <w:lang w:val="en-GB"/>
-        </w:rPr>
-        <w:t xml:space="preserve"> model for implementation of information systems in the Land Administration domain. </w:t>
+        <w:t xml:space="preserve">flexible, high level model for implementation of information systems in the Land Administration domain. </w:t>
       </w:r>
       <w:r>
         <w:rPr>
@@ -14659,21 +14190,7 @@
         <w:rPr>
           <w:lang w:val="en-GB"/>
         </w:rPr>
-        <w:t xml:space="preserve"> to emphasise that although the level of technical detail that can be addressed is very high, the </w:t>
-      </w:r>
-      <w:proofErr w:type="gramStart"/>
-      <w:r>
-        <w:rPr>
-          <w:lang w:val="en-GB"/>
-        </w:rPr>
-        <w:t>ultimate goal</w:t>
-      </w:r>
-      <w:proofErr w:type="gramEnd"/>
-      <w:r>
-        <w:rPr>
-          <w:lang w:val="en-GB"/>
-        </w:rPr>
-        <w:t xml:space="preserve"> is still to teach the concepts of LADM.</w:t>
+        <w:t xml:space="preserve"> to emphasise that although the level of technical detail that can be addressed is very high, the ultimate goal is still to teach the concepts of LADM.</w:t>
       </w:r>
     </w:p>
     <w:p>
@@ -14850,21 +14367,12 @@
         </w:rPr>
       </w:pPr>
       <w:hyperlink r:id="rId35" w:history="1">
-        <w:proofErr w:type="spellStart"/>
         <w:r>
           <w:rPr>
             <w:rStyle w:val="Hyperlink"/>
             <w:lang w:val="en-GB"/>
           </w:rPr>
-          <w:t>https</w:t>
-        </w:r>
-        <w:proofErr w:type="spellEnd"/>
-        <w:r>
-          <w:rPr>
-            <w:rStyle w:val="Hyperlink"/>
-            <w:lang w:val="en-GB"/>
-          </w:rPr>
-          <w:t>://stdm.gltn.net/</w:t>
+          <w:t>https://stdm.gltn.net/</w:t>
         </w:r>
       </w:hyperlink>
       <w:r>
@@ -15691,7 +15199,7 @@
     </w:p>
     <w:p>
       <w:pPr>
-        <w:pStyle w:val="Tekstopmerking"/>
+        <w:pStyle w:val="CommentText"/>
         <w:jc w:val="both"/>
         <w:rPr>
           <w:color w:val="000000" w:themeColor="text1"/>
@@ -15800,7 +15308,7 @@
     </w:p>
     <w:p>
       <w:pPr>
-        <w:pStyle w:val="Tekstopmerking"/>
+        <w:pStyle w:val="CommentText"/>
         <w:jc w:val="both"/>
         <w:rPr>
           <w:rStyle w:val="Hyperlink"/>
@@ -16069,7 +15577,7 @@
     </w:p>
     <w:p>
       <w:pPr>
-        <w:pStyle w:val="Plattetekst"/>
+        <w:pStyle w:val="BodyText"/>
         <w:rPr>
           <w:b/>
           <w:lang w:val="fr-FR"/>
@@ -16078,7 +15586,7 @@
     </w:p>
     <w:p>
       <w:pPr>
-        <w:pStyle w:val="Plattetekst"/>
+        <w:pStyle w:val="BodyText"/>
         <w:rPr>
           <w:bCs/>
           <w:lang w:val="en-GB"/>
@@ -16203,15 +15711,15 @@
     </w:p>
     <w:p>
       <w:pPr>
-        <w:pStyle w:val="Plattetekst"/>
-        <w:rPr>
-          <w:lang w:val="en-GB"/>
-        </w:rPr>
-      </w:pPr>
-    </w:p>
-    <w:p>
-      <w:pPr>
-        <w:pStyle w:val="Plattetekst"/>
+        <w:pStyle w:val="BodyText"/>
+        <w:rPr>
+          <w:lang w:val="en-GB"/>
+        </w:rPr>
+      </w:pPr>
+    </w:p>
+    <w:p>
+      <w:pPr>
+        <w:pStyle w:val="BodyText"/>
         <w:rPr>
           <w:bCs/>
           <w:lang w:val="en-GB"/>
@@ -16417,25 +15925,7 @@
           <w:bCs w:val="0"/>
           <w:lang w:val="en-GB"/>
         </w:rPr>
-        <w:t xml:space="preserve">is a Lecturer on geoinformatics at the Faculty ITC. Large experience in designing and implementing presential and online courses on GIS and Spatial Analysis using open tools. Has conducted workshops in India, Ethiopia, Spain, Portugal, Island of Saint Helena and for the Guyana Lands and Surveys Commission. He is an enthusiast of </w:t>
-      </w:r>
-      <w:proofErr w:type="gramStart"/>
-      <w:r>
-        <w:rPr>
-          <w:b w:val="0"/>
-          <w:bCs w:val="0"/>
-          <w:lang w:val="en-GB"/>
-        </w:rPr>
-        <w:t>Open Source</w:t>
-      </w:r>
-      <w:proofErr w:type="gramEnd"/>
-      <w:r>
-        <w:rPr>
-          <w:b w:val="0"/>
-          <w:bCs w:val="0"/>
-          <w:lang w:val="en-GB"/>
-        </w:rPr>
-        <w:t xml:space="preserve"> GIS Software.</w:t>
+        <w:t>is a Lecturer on geoinformatics at the Faculty ITC. Large experience in designing and implementing presential and online courses on GIS and Spatial Analysis using open tools. Has conducted workshops in India, Ethiopia, Spain, Portugal, Island of Saint Helena and for the Guyana Lands and Surveys Commission. He is an enthusiast of Open Source GIS Software.</w:t>
       </w:r>
     </w:p>
     <w:p>
@@ -16548,7 +16038,7 @@
     </w:p>
     <w:p>
       <w:pPr>
-        <w:pStyle w:val="Plattetekst"/>
+        <w:pStyle w:val="BodyText"/>
         <w:rPr>
           <w:b/>
           <w:lang w:val="en-GB"/>
@@ -16575,7 +16065,7 @@
     </w:p>
     <w:p>
       <w:pPr>
-        <w:pStyle w:val="Plattetekst"/>
+        <w:pStyle w:val="BodyText"/>
         <w:rPr>
           <w:lang w:val="en-GB"/>
         </w:rPr>
@@ -16973,34 +16463,34 @@
 <w:ftr xmlns:wpc="http://schemas.microsoft.com/office/word/2010/wordprocessingCanvas" xmlns:cx="http://schemas.microsoft.com/office/drawing/2014/chartex" xmlns:cx1="http://schemas.microsoft.com/office/drawing/2015/9/8/chartex" xmlns:cx2="http://schemas.microsoft.com/office/drawing/2015/10/21/chartex" xmlns:cx3="http://schemas.microsoft.com/office/drawing/2016/5/9/chartex" xmlns:cx4="http://schemas.microsoft.com/office/drawing/2016/5/10/chartex" xmlns:cx5="http://schemas.microsoft.com/office/drawing/2016/5/11/chartex" xmlns:cx6="http://schemas.microsoft.com/office/drawing/2016/5/12/chartex" xmlns:cx7="http://schemas.microsoft.com/office/drawing/2016/5/13/chartex" xmlns:cx8="http://schemas.microsoft.com/office/drawing/2016/5/14/chartex" xmlns:mc="http://schemas.openxmlformats.org/markup-compatibility/2006" xmlns:aink="http://schemas.microsoft.com/office/drawing/2016/ink" xmlns:am3d="http://schemas.microsoft.com/office/drawing/2017/model3d" xmlns:o="urn:schemas-microsoft-com:office:office" xmlns:oel="http://schemas.microsoft.com/office/2019/extlst" xmlns:r="http://schemas.openxmlformats.org/officeDocument/2006/relationships" xmlns:m="http://schemas.openxmlformats.org/officeDocument/2006/math" xmlns:v="urn:schemas-microsoft-com:vml" xmlns:wp14="http://schemas.microsoft.com/office/word/2010/wordprocessingDrawing" xmlns:wp="http://schemas.openxmlformats.org/drawingml/2006/wordprocessingDrawing" xmlns:w10="urn:schemas-microsoft-com:office:word" xmlns:w="http://schemas.openxmlformats.org/wordprocessingml/2006/main" xmlns:w14="http://schemas.microsoft.com/office/word/2010/wordml" xmlns:w15="http://schemas.microsoft.com/office/word/2012/wordml" xmlns:w16cex="http://schemas.microsoft.com/office/word/2018/wordml/cex" xmlns:w16cid="http://schemas.microsoft.com/office/word/2016/wordml/cid" xmlns:w16="http://schemas.microsoft.com/office/word/2018/wordml" xmlns:w16sdtdh="http://schemas.microsoft.com/office/word/2020/wordml/sdtdatahash" xmlns:w16se="http://schemas.microsoft.com/office/word/2015/wordml/symex" xmlns:wpg="http://schemas.microsoft.com/office/word/2010/wordprocessingGroup" xmlns:wpi="http://schemas.microsoft.com/office/word/2010/wordprocessingInk" xmlns:wne="http://schemas.microsoft.com/office/word/2006/wordml" xmlns:wps="http://schemas.microsoft.com/office/word/2010/wordprocessingShape" mc:Ignorable="w14 w15 w16se w16cid w16 w16cex w16sdtdh wp14">
   <w:p>
     <w:pPr>
-      <w:pStyle w:val="Voettekst"/>
+      <w:pStyle w:val="Footer"/>
       <w:framePr w:wrap="around" w:vAnchor="text" w:hAnchor="margin" w:xAlign="right" w:y="1"/>
       <w:rPr>
-        <w:rStyle w:val="Paginanummer"/>
+        <w:rStyle w:val="PageNumber"/>
       </w:rPr>
     </w:pPr>
     <w:r>
       <w:rPr>
-        <w:rStyle w:val="Paginanummer"/>
+        <w:rStyle w:val="PageNumber"/>
       </w:rPr>
       <w:fldChar w:fldCharType="begin"/>
     </w:r>
     <w:r>
       <w:rPr>
-        <w:rStyle w:val="Paginanummer"/>
+        <w:rStyle w:val="PageNumber"/>
       </w:rPr>
       <w:instrText xml:space="preserve">PAGE  </w:instrText>
     </w:r>
     <w:r>
       <w:rPr>
-        <w:rStyle w:val="Paginanummer"/>
+        <w:rStyle w:val="PageNumber"/>
       </w:rPr>
       <w:fldChar w:fldCharType="end"/>
     </w:r>
   </w:p>
   <w:p>
     <w:pPr>
-      <w:pStyle w:val="Voettekst"/>
+      <w:pStyle w:val="Footer"/>
       <w:ind w:right="360"/>
     </w:pPr>
   </w:p>
@@ -19040,7 +18530,7 @@
     <w:lsdException w:name="Unresolved Mention" w:semiHidden="1" w:uiPriority="99" w:unhideWhenUsed="1"/>
     <w:lsdException w:name="Smart Link" w:semiHidden="1" w:uiPriority="99" w:unhideWhenUsed="1"/>
   </w:latentStyles>
-  <w:style w:type="paragraph" w:default="1" w:styleId="Standaard">
+  <w:style w:type="paragraph" w:default="1" w:styleId="Normal">
     <w:name w:val="Normal"/>
     <w:qFormat/>
     <w:rsid w:val="00A324BC"/>
@@ -19049,10 +18539,10 @@
       <w:lang w:eastAsia="en-US"/>
     </w:rPr>
   </w:style>
-  <w:style w:type="paragraph" w:styleId="Kop1">
+  <w:style w:type="paragraph" w:styleId="Heading1">
     <w:name w:val="heading 1"/>
-    <w:basedOn w:val="Standaard"/>
-    <w:next w:val="Standaard"/>
+    <w:basedOn w:val="Normal"/>
+    <w:next w:val="Normal"/>
     <w:qFormat/>
     <w:rsid w:val="00A324BC"/>
     <w:pPr>
@@ -19067,10 +18557,10 @@
       <w:sz w:val="28"/>
     </w:rPr>
   </w:style>
-  <w:style w:type="paragraph" w:styleId="Kop2">
+  <w:style w:type="paragraph" w:styleId="Heading2">
     <w:name w:val="heading 2"/>
-    <w:basedOn w:val="Standaard"/>
-    <w:next w:val="Standaard"/>
+    <w:basedOn w:val="Normal"/>
+    <w:next w:val="Normal"/>
     <w:qFormat/>
     <w:pPr>
       <w:keepNext/>
@@ -19083,11 +18573,11 @@
       <w:lang w:val="en-US"/>
     </w:rPr>
   </w:style>
-  <w:style w:type="paragraph" w:styleId="Kop3">
+  <w:style w:type="paragraph" w:styleId="Heading3">
     <w:name w:val="heading 3"/>
-    <w:basedOn w:val="Standaard"/>
-    <w:next w:val="Standaard"/>
-    <w:link w:val="Kop3Char"/>
+    <w:basedOn w:val="Normal"/>
+    <w:next w:val="Normal"/>
+    <w:link w:val="Heading3Char"/>
     <w:semiHidden/>
     <w:unhideWhenUsed/>
     <w:qFormat/>
@@ -19104,11 +18594,11 @@
       <w:szCs w:val="24"/>
     </w:rPr>
   </w:style>
-  <w:style w:type="paragraph" w:styleId="Kop4">
+  <w:style w:type="paragraph" w:styleId="Heading4">
     <w:name w:val="heading 4"/>
-    <w:basedOn w:val="Standaard"/>
-    <w:next w:val="Standaard"/>
-    <w:link w:val="Kop4Char"/>
+    <w:basedOn w:val="Normal"/>
+    <w:next w:val="Normal"/>
+    <w:link w:val="Heading4Char"/>
     <w:semiHidden/>
     <w:unhideWhenUsed/>
     <w:qFormat/>
@@ -19126,13 +18616,13 @@
       <w:color w:val="365F91" w:themeColor="accent1" w:themeShade="BF"/>
     </w:rPr>
   </w:style>
-  <w:style w:type="character" w:default="1" w:styleId="Standaardalinea-lettertype">
+  <w:style w:type="character" w:default="1" w:styleId="DefaultParagraphFont">
     <w:name w:val="Default Paragraph Font"/>
     <w:uiPriority w:val="1"/>
     <w:semiHidden/>
     <w:unhideWhenUsed/>
   </w:style>
-  <w:style w:type="table" w:default="1" w:styleId="Standaardtabel">
+  <w:style w:type="table" w:default="1" w:styleId="TableNormal">
     <w:name w:val="Normal Table"/>
     <w:uiPriority w:val="99"/>
     <w:semiHidden/>
@@ -19147,15 +18637,15 @@
       </w:tblCellMar>
     </w:tblPr>
   </w:style>
-  <w:style w:type="numbering" w:default="1" w:styleId="Geenlijst">
+  <w:style w:type="numbering" w:default="1" w:styleId="NoList">
     <w:name w:val="No List"/>
     <w:uiPriority w:val="99"/>
     <w:semiHidden/>
     <w:unhideWhenUsed/>
   </w:style>
-  <w:style w:type="paragraph" w:styleId="Koptekst">
+  <w:style w:type="paragraph" w:styleId="Header">
     <w:name w:val="header"/>
-    <w:basedOn w:val="Standaard"/>
+    <w:basedOn w:val="Normal"/>
     <w:pPr>
       <w:tabs>
         <w:tab w:val="center" w:pos="4153"/>
@@ -19163,9 +18653,9 @@
       </w:tabs>
     </w:pPr>
   </w:style>
-  <w:style w:type="paragraph" w:styleId="Voettekst">
+  <w:style w:type="paragraph" w:styleId="Footer">
     <w:name w:val="footer"/>
-    <w:basedOn w:val="Standaard"/>
+    <w:basedOn w:val="Normal"/>
     <w:pPr>
       <w:tabs>
         <w:tab w:val="center" w:pos="4153"/>
@@ -19173,18 +18663,18 @@
       </w:tabs>
     </w:pPr>
   </w:style>
-  <w:style w:type="paragraph" w:styleId="Plattetekst">
+  <w:style w:type="paragraph" w:styleId="BodyText">
     <w:name w:val="Body Text"/>
-    <w:basedOn w:val="Standaard"/>
-    <w:link w:val="PlattetekstChar"/>
+    <w:basedOn w:val="Normal"/>
+    <w:link w:val="BodyTextChar"/>
   </w:style>
-  <w:style w:type="character" w:styleId="Paginanummer">
+  <w:style w:type="character" w:styleId="PageNumber">
     <w:name w:val="page number"/>
-    <w:basedOn w:val="Standaardalinea-lettertype"/>
+    <w:basedOn w:val="DefaultParagraphFont"/>
   </w:style>
   <w:style w:type="paragraph" w:customStyle="1" w:styleId="Header2">
     <w:name w:val="Header 2"/>
-    <w:basedOn w:val="Kop2"/>
+    <w:basedOn w:val="Heading2"/>
     <w:link w:val="Header2Tegn"/>
     <w:autoRedefine/>
     <w:qFormat/>
@@ -19198,7 +18688,7 @@
   </w:style>
   <w:style w:type="paragraph" w:customStyle="1" w:styleId="Header3">
     <w:name w:val="Header 3"/>
-    <w:basedOn w:val="Kop3"/>
+    <w:basedOn w:val="Heading3"/>
     <w:link w:val="Header3Tegn"/>
     <w:qFormat/>
     <w:rsid w:val="00A324BC"/>
@@ -19219,10 +18709,10 @@
       <w:lang w:val="en-US"/>
     </w:rPr>
   </w:style>
-  <w:style w:type="character" w:customStyle="1" w:styleId="PlattetekstChar">
-    <w:name w:val="Platte tekst Char"/>
-    <w:basedOn w:val="Standaardalinea-lettertype"/>
-    <w:link w:val="Plattetekst"/>
+  <w:style w:type="character" w:customStyle="1" w:styleId="BodyTextChar">
+    <w:name w:val="Body Text Char"/>
+    <w:basedOn w:val="DefaultParagraphFont"/>
+    <w:link w:val="BodyText"/>
     <w:rsid w:val="00A324BC"/>
     <w:rPr>
       <w:sz w:val="24"/>
@@ -19231,7 +18721,7 @@
   </w:style>
   <w:style w:type="character" w:customStyle="1" w:styleId="Header2Tegn">
     <w:name w:val="Header 2 Tegn"/>
-    <w:basedOn w:val="PlattetekstChar"/>
+    <w:basedOn w:val="BodyTextChar"/>
     <w:link w:val="Header2"/>
     <w:rsid w:val="00E21222"/>
     <w:rPr>
@@ -19243,7 +18733,7 @@
   </w:style>
   <w:style w:type="paragraph" w:customStyle="1" w:styleId="Header1">
     <w:name w:val="Header 1"/>
-    <w:basedOn w:val="Kop2"/>
+    <w:basedOn w:val="Heading2"/>
     <w:link w:val="Header1Tegn"/>
     <w:qFormat/>
     <w:rsid w:val="00A324BC"/>
@@ -19256,7 +18746,7 @@
   </w:style>
   <w:style w:type="character" w:customStyle="1" w:styleId="Header3Tegn">
     <w:name w:val="Header 3 Tegn"/>
-    <w:basedOn w:val="PlattetekstChar"/>
+    <w:basedOn w:val="BodyTextChar"/>
     <w:link w:val="Header3"/>
     <w:rsid w:val="00A324BC"/>
     <w:rPr>
@@ -19270,7 +18760,7 @@
   </w:style>
   <w:style w:type="character" w:customStyle="1" w:styleId="Header1Tegn">
     <w:name w:val="Header 1 Tegn"/>
-    <w:basedOn w:val="Standaardalinea-lettertype"/>
+    <w:basedOn w:val="DefaultParagraphFont"/>
     <w:link w:val="Header1"/>
     <w:rsid w:val="00A324BC"/>
     <w:rPr>
@@ -19280,10 +18770,10 @@
       <w:lang w:val="en-US" w:eastAsia="en-US"/>
     </w:rPr>
   </w:style>
-  <w:style w:type="character" w:customStyle="1" w:styleId="Kop3Char">
-    <w:name w:val="Kop 3 Char"/>
-    <w:basedOn w:val="Standaardalinea-lettertype"/>
-    <w:link w:val="Kop3"/>
+  <w:style w:type="character" w:customStyle="1" w:styleId="Heading3Char">
+    <w:name w:val="Heading 3 Char"/>
+    <w:basedOn w:val="DefaultParagraphFont"/>
+    <w:link w:val="Heading3"/>
     <w:semiHidden/>
     <w:rsid w:val="00A324BC"/>
     <w:rPr>
@@ -19294,9 +18784,9 @@
       <w:lang w:eastAsia="en-US"/>
     </w:rPr>
   </w:style>
-  <w:style w:type="paragraph" w:styleId="Lijstalinea">
+  <w:style w:type="paragraph" w:styleId="ListParagraph">
     <w:name w:val="List Paragraph"/>
-    <w:basedOn w:val="Standaard"/>
+    <w:basedOn w:val="Normal"/>
     <w:uiPriority w:val="34"/>
     <w:qFormat/>
     <w:rsid w:val="0045321F"/>
@@ -19307,7 +18797,7 @@
   </w:style>
   <w:style w:type="character" w:styleId="Hyperlink">
     <w:name w:val="Hyperlink"/>
-    <w:basedOn w:val="Standaardalinea-lettertype"/>
+    <w:basedOn w:val="DefaultParagraphFont"/>
     <w:uiPriority w:val="99"/>
     <w:unhideWhenUsed/>
     <w:rsid w:val="00CA5A70"/>
@@ -19316,9 +18806,9 @@
       <w:u w:val="single"/>
     </w:rPr>
   </w:style>
-  <w:style w:type="character" w:styleId="Onopgelostemelding">
+  <w:style w:type="character" w:styleId="UnresolvedMention">
     <w:name w:val="Unresolved Mention"/>
-    <w:basedOn w:val="Standaardalinea-lettertype"/>
+    <w:basedOn w:val="DefaultParagraphFont"/>
     <w:uiPriority w:val="99"/>
     <w:semiHidden/>
     <w:unhideWhenUsed/>
@@ -19328,9 +18818,9 @@
       <w:shd w:val="clear" w:color="auto" w:fill="E1DFDD"/>
     </w:rPr>
   </w:style>
-  <w:style w:type="character" w:styleId="GevolgdeHyperlink">
+  <w:style w:type="character" w:styleId="FollowedHyperlink">
     <w:name w:val="FollowedHyperlink"/>
-    <w:basedOn w:val="Standaardalinea-lettertype"/>
+    <w:basedOn w:val="DefaultParagraphFont"/>
     <w:semiHidden/>
     <w:unhideWhenUsed/>
     <w:rsid w:val="00F975C6"/>
@@ -19339,9 +18829,9 @@
       <w:u w:val="single"/>
     </w:rPr>
   </w:style>
-  <w:style w:type="paragraph" w:styleId="Normaalweb">
+  <w:style w:type="paragraph" w:styleId="NormalWeb">
     <w:name w:val="Normal (Web)"/>
-    <w:basedOn w:val="Standaard"/>
+    <w:basedOn w:val="Normal"/>
     <w:uiPriority w:val="99"/>
     <w:unhideWhenUsed/>
     <w:rsid w:val="00380118"/>
@@ -19353,10 +18843,10 @@
       <w:lang w:val="nl-NL" w:eastAsia="nl-NL"/>
     </w:rPr>
   </w:style>
-  <w:style w:type="paragraph" w:styleId="Bijschrift">
+  <w:style w:type="paragraph" w:styleId="Caption">
     <w:name w:val="caption"/>
-    <w:basedOn w:val="Standaard"/>
-    <w:next w:val="Standaard"/>
+    <w:basedOn w:val="Normal"/>
+    <w:next w:val="Normal"/>
     <w:unhideWhenUsed/>
     <w:qFormat/>
     <w:rsid w:val="00850D65"/>
@@ -19371,10 +18861,10 @@
       <w:szCs w:val="18"/>
     </w:rPr>
   </w:style>
-  <w:style w:type="paragraph" w:styleId="Voetnoottekst">
+  <w:style w:type="paragraph" w:styleId="FootnoteText">
     <w:name w:val="footnote text"/>
-    <w:basedOn w:val="Standaard"/>
-    <w:link w:val="VoetnoottekstChar"/>
+    <w:basedOn w:val="Normal"/>
+    <w:link w:val="FootnoteTextChar"/>
     <w:semiHidden/>
     <w:unhideWhenUsed/>
     <w:rsid w:val="00524A9A"/>
@@ -19382,19 +18872,19 @@
       <w:sz w:val="20"/>
     </w:rPr>
   </w:style>
-  <w:style w:type="character" w:customStyle="1" w:styleId="VoetnoottekstChar">
-    <w:name w:val="Voetnoottekst Char"/>
-    <w:basedOn w:val="Standaardalinea-lettertype"/>
-    <w:link w:val="Voetnoottekst"/>
+  <w:style w:type="character" w:customStyle="1" w:styleId="FootnoteTextChar">
+    <w:name w:val="Footnote Text Char"/>
+    <w:basedOn w:val="DefaultParagraphFont"/>
+    <w:link w:val="FootnoteText"/>
     <w:semiHidden/>
     <w:rsid w:val="00524A9A"/>
     <w:rPr>
       <w:lang w:eastAsia="en-US"/>
     </w:rPr>
   </w:style>
-  <w:style w:type="character" w:styleId="Voetnootmarkering">
+  <w:style w:type="character" w:styleId="FootnoteReference">
     <w:name w:val="footnote reference"/>
-    <w:basedOn w:val="Standaardalinea-lettertype"/>
+    <w:basedOn w:val="DefaultParagraphFont"/>
     <w:semiHidden/>
     <w:unhideWhenUsed/>
     <w:rsid w:val="00524A9A"/>
@@ -19402,9 +18892,9 @@
       <w:vertAlign w:val="superscript"/>
     </w:rPr>
   </w:style>
-  <w:style w:type="character" w:styleId="Zwaar">
+  <w:style w:type="character" w:styleId="Strong">
     <w:name w:val="Strong"/>
-    <w:basedOn w:val="Standaardalinea-lettertype"/>
+    <w:basedOn w:val="DefaultParagraphFont"/>
     <w:uiPriority w:val="22"/>
     <w:qFormat/>
     <w:rsid w:val="00356148"/>
@@ -19413,9 +18903,9 @@
       <w:bCs/>
     </w:rPr>
   </w:style>
-  <w:style w:type="character" w:styleId="Nadruk">
+  <w:style w:type="character" w:styleId="Emphasis">
     <w:name w:val="Emphasis"/>
-    <w:basedOn w:val="Standaardalinea-lettertype"/>
+    <w:basedOn w:val="DefaultParagraphFont"/>
     <w:uiPriority w:val="20"/>
     <w:qFormat/>
     <w:rsid w:val="00833208"/>
@@ -19424,9 +18914,9 @@
       <w:iCs/>
     </w:rPr>
   </w:style>
-  <w:style w:type="character" w:styleId="Verwijzingopmerking">
+  <w:style w:type="character" w:styleId="CommentReference">
     <w:name w:val="annotation reference"/>
-    <w:basedOn w:val="Standaardalinea-lettertype"/>
+    <w:basedOn w:val="DefaultParagraphFont"/>
     <w:semiHidden/>
     <w:unhideWhenUsed/>
     <w:rsid w:val="00972FA9"/>
@@ -19435,30 +18925,30 @@
       <w:szCs w:val="16"/>
     </w:rPr>
   </w:style>
-  <w:style w:type="paragraph" w:styleId="Tekstopmerking">
+  <w:style w:type="paragraph" w:styleId="CommentText">
     <w:name w:val="annotation text"/>
-    <w:basedOn w:val="Standaard"/>
-    <w:link w:val="TekstopmerkingChar"/>
+    <w:basedOn w:val="Normal"/>
+    <w:link w:val="CommentTextChar"/>
     <w:unhideWhenUsed/>
     <w:rsid w:val="00972FA9"/>
     <w:rPr>
       <w:sz w:val="20"/>
     </w:rPr>
   </w:style>
-  <w:style w:type="character" w:customStyle="1" w:styleId="TekstopmerkingChar">
-    <w:name w:val="Tekst opmerking Char"/>
-    <w:basedOn w:val="Standaardalinea-lettertype"/>
-    <w:link w:val="Tekstopmerking"/>
+  <w:style w:type="character" w:customStyle="1" w:styleId="CommentTextChar">
+    <w:name w:val="Comment Text Char"/>
+    <w:basedOn w:val="DefaultParagraphFont"/>
+    <w:link w:val="CommentText"/>
     <w:rsid w:val="00972FA9"/>
     <w:rPr>
       <w:lang w:eastAsia="en-US"/>
     </w:rPr>
   </w:style>
-  <w:style w:type="paragraph" w:styleId="Onderwerpvanopmerking">
+  <w:style w:type="paragraph" w:styleId="CommentSubject">
     <w:name w:val="annotation subject"/>
-    <w:basedOn w:val="Tekstopmerking"/>
-    <w:next w:val="Tekstopmerking"/>
-    <w:link w:val="OnderwerpvanopmerkingChar"/>
+    <w:basedOn w:val="CommentText"/>
+    <w:next w:val="CommentText"/>
+    <w:link w:val="CommentSubjectChar"/>
     <w:semiHidden/>
     <w:unhideWhenUsed/>
     <w:rsid w:val="00972FA9"/>
@@ -19467,10 +18957,10 @@
       <w:bCs/>
     </w:rPr>
   </w:style>
-  <w:style w:type="character" w:customStyle="1" w:styleId="OnderwerpvanopmerkingChar">
-    <w:name w:val="Onderwerp van opmerking Char"/>
-    <w:basedOn w:val="TekstopmerkingChar"/>
-    <w:link w:val="Onderwerpvanopmerking"/>
+  <w:style w:type="character" w:customStyle="1" w:styleId="CommentSubjectChar">
+    <w:name w:val="Comment Subject Char"/>
+    <w:basedOn w:val="CommentTextChar"/>
+    <w:link w:val="CommentSubject"/>
     <w:semiHidden/>
     <w:rsid w:val="00972FA9"/>
     <w:rPr>
@@ -19481,13 +18971,13 @@
   </w:style>
   <w:style w:type="character" w:customStyle="1" w:styleId="markedcontent">
     <w:name w:val="markedcontent"/>
-    <w:basedOn w:val="Standaardalinea-lettertype"/>
+    <w:basedOn w:val="DefaultParagraphFont"/>
     <w:rsid w:val="00972FA9"/>
   </w:style>
-  <w:style w:type="paragraph" w:styleId="Eindnoottekst">
+  <w:style w:type="paragraph" w:styleId="EndnoteText">
     <w:name w:val="endnote text"/>
-    <w:basedOn w:val="Standaard"/>
-    <w:link w:val="EindnoottekstChar"/>
+    <w:basedOn w:val="Normal"/>
+    <w:link w:val="EndnoteTextChar"/>
     <w:semiHidden/>
     <w:unhideWhenUsed/>
     <w:rsid w:val="008925FA"/>
@@ -19495,19 +18985,19 @@
       <w:sz w:val="20"/>
     </w:rPr>
   </w:style>
-  <w:style w:type="character" w:customStyle="1" w:styleId="EindnoottekstChar">
-    <w:name w:val="Eindnoottekst Char"/>
-    <w:basedOn w:val="Standaardalinea-lettertype"/>
-    <w:link w:val="Eindnoottekst"/>
+  <w:style w:type="character" w:customStyle="1" w:styleId="EndnoteTextChar">
+    <w:name w:val="Endnote Text Char"/>
+    <w:basedOn w:val="DefaultParagraphFont"/>
+    <w:link w:val="EndnoteText"/>
     <w:semiHidden/>
     <w:rsid w:val="008925FA"/>
     <w:rPr>
       <w:lang w:eastAsia="en-US"/>
     </w:rPr>
   </w:style>
-  <w:style w:type="character" w:styleId="Eindnootmarkering">
+  <w:style w:type="character" w:styleId="EndnoteReference">
     <w:name w:val="endnote reference"/>
-    <w:basedOn w:val="Standaardalinea-lettertype"/>
+    <w:basedOn w:val="DefaultParagraphFont"/>
     <w:semiHidden/>
     <w:unhideWhenUsed/>
     <w:rsid w:val="008925FA"/>
@@ -19517,7 +19007,7 @@
   </w:style>
   <w:style w:type="paragraph" w:customStyle="1" w:styleId="CitaviBibliography">
     <w:name w:val="Citavi Bibliography"/>
-    <w:basedOn w:val="Standaard"/>
+    <w:basedOn w:val="Normal"/>
     <w:rsid w:val="00C21133"/>
     <w:pPr>
       <w:spacing w:after="60" w:line="240" w:lineRule="atLeast"/>
@@ -19549,7 +19039,7 @@
       <w:lang w:val="en-US" w:eastAsia="de-DE" w:bidi="en-US"/>
     </w:rPr>
   </w:style>
-  <w:style w:type="paragraph" w:styleId="Revisie">
+  <w:style w:type="paragraph" w:styleId="Revision">
     <w:name w:val="Revision"/>
     <w:hidden/>
     <w:uiPriority w:val="99"/>
@@ -19560,10 +19050,10 @@
       <w:lang w:eastAsia="en-US"/>
     </w:rPr>
   </w:style>
-  <w:style w:type="character" w:customStyle="1" w:styleId="Kop4Char">
-    <w:name w:val="Kop 4 Char"/>
-    <w:basedOn w:val="Standaardalinea-lettertype"/>
-    <w:link w:val="Kop4"/>
+  <w:style w:type="character" w:customStyle="1" w:styleId="Heading4Char">
+    <w:name w:val="Heading 4 Char"/>
+    <w:basedOn w:val="DefaultParagraphFont"/>
+    <w:link w:val="Heading4"/>
     <w:semiHidden/>
     <w:rsid w:val="000B0B3C"/>
     <w:rPr>
@@ -19577,13 +19067,13 @@
   </w:style>
   <w:style w:type="character" w:customStyle="1" w:styleId="author-hover">
     <w:name w:val="author-hover"/>
-    <w:basedOn w:val="Standaardalinea-lettertype"/>
+    <w:basedOn w:val="DefaultParagraphFont"/>
     <w:rsid w:val="000B0B3C"/>
   </w:style>
-  <w:style w:type="paragraph" w:styleId="Lijstmetafbeeldingen">
+  <w:style w:type="paragraph" w:styleId="TableofFigures">
     <w:name w:val="table of figures"/>
-    <w:basedOn w:val="Standaard"/>
-    <w:next w:val="Standaard"/>
+    <w:basedOn w:val="Normal"/>
+    <w:next w:val="Normal"/>
     <w:uiPriority w:val="99"/>
     <w:unhideWhenUsed/>
     <w:rsid w:val="008F382F"/>

</xml_diff>